<commit_message>
Dodanie czasów wykoniania do sprawozdania
</commit_message>
<xml_diff>
--- a/documents/T.Drewek_Projekt2_EksploracjaTekstu.docx
+++ b/documents/T.Drewek_Projekt2_EksploracjaTekstu.docx
@@ -1,6 +1,6 @@
 
 <file path=word/document.xml><?xml version="1.0" encoding="utf-8"?>
-<w:document xmlns:wpc="http://schemas.microsoft.com/office/word/2010/wordprocessingCanvas" xmlns:cx="http://schemas.microsoft.com/office/drawing/2014/chartex" xmlns:cx1="http://schemas.microsoft.com/office/drawing/2015/9/8/chartex" xmlns:cx2="http://schemas.microsoft.com/office/drawing/2015/10/21/chartex" xmlns:cx3="http://schemas.microsoft.com/office/drawing/2016/5/9/chartex" xmlns:cx4="http://schemas.microsoft.com/office/drawing/2016/5/10/chartex" xmlns:cx5="http://schemas.microsoft.com/office/drawing/2016/5/11/chartex" xmlns:cx6="http://schemas.microsoft.com/office/drawing/2016/5/12/chartex" xmlns:cx7="http://schemas.microsoft.com/office/drawing/2016/5/13/chartex" xmlns:cx8="http://schemas.microsoft.com/office/drawing/2016/5/14/chartex" xmlns:mc="http://schemas.openxmlformats.org/markup-compatibility/2006" xmlns:aink="http://schemas.microsoft.com/office/drawing/2016/ink" xmlns:am3d="http://schemas.microsoft.com/office/drawing/2017/model3d" xmlns:o="urn:schemas-microsoft-com:office:office" xmlns:r="http://schemas.openxmlformats.org/officeDocument/2006/relationships" xmlns:m="http://schemas.openxmlformats.org/officeDocument/2006/math" xmlns:v="urn:schemas-microsoft-com:vml" xmlns:wp14="http://schemas.microsoft.com/office/word/2010/wordprocessingDrawing" xmlns:wp="http://schemas.openxmlformats.org/drawingml/2006/wordprocessingDrawing" xmlns:w10="urn:schemas-microsoft-com:office:word" xmlns:w="http://schemas.openxmlformats.org/wordprocessingml/2006/main" xmlns:w14="http://schemas.microsoft.com/office/word/2010/wordml" xmlns:w15="http://schemas.microsoft.com/office/word/2012/wordml" xmlns:w16cex="http://schemas.microsoft.com/office/word/2018/wordml/cex" xmlns:w16cid="http://schemas.microsoft.com/office/word/2016/wordml/cid" xmlns:w16="http://schemas.microsoft.com/office/word/2018/wordml" xmlns:w16se="http://schemas.microsoft.com/office/word/2015/wordml/symex" xmlns:wpg="http://schemas.microsoft.com/office/word/2010/wordprocessingGroup" xmlns:wpi="http://schemas.microsoft.com/office/word/2010/wordprocessingInk" xmlns:wne="http://schemas.microsoft.com/office/word/2006/wordml" xmlns:wps="http://schemas.microsoft.com/office/word/2010/wordprocessingShape" mc:Ignorable="w14 w15 w16se w16cid w16 w16cex wp14">
+<w:document xmlns:wpc="http://schemas.microsoft.com/office/word/2010/wordprocessingCanvas" xmlns:mc="http://schemas.openxmlformats.org/markup-compatibility/2006" xmlns:o="urn:schemas-microsoft-com:office:office" xmlns:r="http://schemas.openxmlformats.org/officeDocument/2006/relationships" xmlns:m="http://schemas.openxmlformats.org/officeDocument/2006/math" xmlns:v="urn:schemas-microsoft-com:vml" xmlns:wp14="http://schemas.microsoft.com/office/word/2010/wordprocessingDrawing" xmlns:wp="http://schemas.openxmlformats.org/drawingml/2006/wordprocessingDrawing" xmlns:w10="urn:schemas-microsoft-com:office:word" xmlns:w="http://schemas.openxmlformats.org/wordprocessingml/2006/main" xmlns:w14="http://schemas.microsoft.com/office/word/2010/wordml" xmlns:wpg="http://schemas.microsoft.com/office/word/2010/wordprocessingGroup" xmlns:wpi="http://schemas.microsoft.com/office/word/2010/wordprocessingInk" xmlns:wne="http://schemas.microsoft.com/office/word/2006/wordml" xmlns:wps="http://schemas.microsoft.com/office/word/2010/wordprocessingShape" mc:Ignorable="w14 wp14">
   <w:body>
     <w:p/>
     <w:p/>
@@ -163,11 +163,17 @@
           <w:r>
             <w:fldChar w:fldCharType="separate"/>
           </w:r>
-          <w:hyperlink w:anchor="_Toc62339144" w:history="1">
+          <w:hyperlink w:anchor="_Toc62373745" w:history="1">
             <w:r>
               <w:rPr>
                 <w:rStyle w:val="Hyperlink"/>
                 <w:noProof/>
+                <w14:scene3d>
+                  <w14:camera w14:prst="orthographicFront"/>
+                  <w14:lightRig w14:rig="threePt" w14:dir="t">
+                    <w14:rot w14:lat="0" w14:lon="0" w14:rev="0"/>
+                  </w14:lightRig>
+                </w14:scene3d>
               </w:rPr>
               <w:t>1.</w:t>
             </w:r>
@@ -207,7 +213,7 @@
                 <w:noProof/>
                 <w:webHidden/>
               </w:rPr>
-              <w:instrText xml:space="preserve"> PAGEREF _Toc62339144 \h </w:instrText>
+              <w:instrText xml:space="preserve"> PAGEREF _Toc62373745 \h </w:instrText>
             </w:r>
             <w:r>
               <w:rPr>
@@ -253,11 +259,17 @@
               <w:lang w:eastAsia="pl-PL"/>
             </w:rPr>
           </w:pPr>
-          <w:hyperlink w:anchor="_Toc62339145" w:history="1">
+          <w:hyperlink w:anchor="_Toc62373746" w:history="1">
             <w:r>
               <w:rPr>
                 <w:rStyle w:val="Hyperlink"/>
                 <w:noProof/>
+                <w14:scene3d>
+                  <w14:camera w14:prst="orthographicFront"/>
+                  <w14:lightRig w14:rig="threePt" w14:dir="t">
+                    <w14:rot w14:lat="0" w14:lon="0" w14:rev="0"/>
+                  </w14:lightRig>
+                </w14:scene3d>
               </w:rPr>
               <w:t>2.</w:t>
             </w:r>
@@ -297,7 +309,7 @@
                 <w:noProof/>
                 <w:webHidden/>
               </w:rPr>
-              <w:instrText xml:space="preserve"> PAGEREF _Toc62339145 \h </w:instrText>
+              <w:instrText xml:space="preserve"> PAGEREF _Toc62373746 \h </w:instrText>
             </w:r>
             <w:r>
               <w:rPr>
@@ -343,7 +355,7 @@
               <w:lang w:eastAsia="pl-PL"/>
             </w:rPr>
           </w:pPr>
-          <w:hyperlink w:anchor="_Toc62339146" w:history="1">
+          <w:hyperlink w:anchor="_Toc62373747" w:history="1">
             <w:r>
               <w:rPr>
                 <w:rStyle w:val="Hyperlink"/>
@@ -387,7 +399,7 @@
                 <w:noProof/>
                 <w:webHidden/>
               </w:rPr>
-              <w:instrText xml:space="preserve"> PAGEREF _Toc62339146 \h </w:instrText>
+              <w:instrText xml:space="preserve"> PAGEREF _Toc62373747 \h </w:instrText>
             </w:r>
             <w:r>
               <w:rPr>
@@ -433,7 +445,7 @@
               <w:lang w:eastAsia="pl-PL"/>
             </w:rPr>
           </w:pPr>
-          <w:hyperlink w:anchor="_Toc62339147" w:history="1">
+          <w:hyperlink w:anchor="_Toc62373748" w:history="1">
             <w:r>
               <w:rPr>
                 <w:rStyle w:val="Hyperlink"/>
@@ -477,7 +489,7 @@
                 <w:noProof/>
                 <w:webHidden/>
               </w:rPr>
-              <w:instrText xml:space="preserve"> PAGEREF _Toc62339147 \h </w:instrText>
+              <w:instrText xml:space="preserve"> PAGEREF _Toc62373748 \h </w:instrText>
             </w:r>
             <w:r>
               <w:rPr>
@@ -523,11 +535,17 @@
               <w:lang w:eastAsia="pl-PL"/>
             </w:rPr>
           </w:pPr>
-          <w:hyperlink w:anchor="_Toc62339148" w:history="1">
+          <w:hyperlink w:anchor="_Toc62373749" w:history="1">
             <w:r>
               <w:rPr>
                 <w:rStyle w:val="Hyperlink"/>
                 <w:noProof/>
+                <w14:scene3d>
+                  <w14:camera w14:prst="orthographicFront"/>
+                  <w14:lightRig w14:rig="threePt" w14:dir="t">
+                    <w14:rot w14:lat="0" w14:lon="0" w14:rev="0"/>
+                  </w14:lightRig>
+                </w14:scene3d>
               </w:rPr>
               <w:t>3.</w:t>
             </w:r>
@@ -567,7 +585,7 @@
                 <w:noProof/>
                 <w:webHidden/>
               </w:rPr>
-              <w:instrText xml:space="preserve"> PAGEREF _Toc62339148 \h </w:instrText>
+              <w:instrText xml:space="preserve"> PAGEREF _Toc62373749 \h </w:instrText>
             </w:r>
             <w:r>
               <w:rPr>
@@ -613,7 +631,7 @@
               <w:lang w:eastAsia="pl-PL"/>
             </w:rPr>
           </w:pPr>
-          <w:hyperlink w:anchor="_Toc62339149" w:history="1">
+          <w:hyperlink w:anchor="_Toc62373750" w:history="1">
             <w:r>
               <w:rPr>
                 <w:rStyle w:val="Hyperlink"/>
@@ -657,7 +675,7 @@
                 <w:noProof/>
                 <w:webHidden/>
               </w:rPr>
-              <w:instrText xml:space="preserve"> PAGEREF _Toc62339149 \h </w:instrText>
+              <w:instrText xml:space="preserve"> PAGEREF _Toc62373750 \h </w:instrText>
             </w:r>
             <w:r>
               <w:rPr>
@@ -703,7 +721,7 @@
               <w:lang w:eastAsia="pl-PL"/>
             </w:rPr>
           </w:pPr>
-          <w:hyperlink w:anchor="_Toc62339150" w:history="1">
+          <w:hyperlink w:anchor="_Toc62373751" w:history="1">
             <w:r>
               <w:rPr>
                 <w:rStyle w:val="Hyperlink"/>
@@ -747,7 +765,7 @@
                 <w:noProof/>
                 <w:webHidden/>
               </w:rPr>
-              <w:instrText xml:space="preserve"> PAGEREF _Toc62339150 \h </w:instrText>
+              <w:instrText xml:space="preserve"> PAGEREF _Toc62373751 \h </w:instrText>
             </w:r>
             <w:r>
               <w:rPr>
@@ -793,7 +811,7 @@
               <w:lang w:eastAsia="pl-PL"/>
             </w:rPr>
           </w:pPr>
-          <w:hyperlink w:anchor="_Toc62339151" w:history="1">
+          <w:hyperlink w:anchor="_Toc62373752" w:history="1">
             <w:r>
               <w:rPr>
                 <w:rStyle w:val="Hyperlink"/>
@@ -837,7 +855,7 @@
                 <w:noProof/>
                 <w:webHidden/>
               </w:rPr>
-              <w:instrText xml:space="preserve"> PAGEREF _Toc62339151 \h </w:instrText>
+              <w:instrText xml:space="preserve"> PAGEREF _Toc62373752 \h </w:instrText>
             </w:r>
             <w:r>
               <w:rPr>
@@ -883,7 +901,7 @@
               <w:lang w:eastAsia="pl-PL"/>
             </w:rPr>
           </w:pPr>
-          <w:hyperlink w:anchor="_Toc62339152" w:history="1">
+          <w:hyperlink w:anchor="_Toc62373753" w:history="1">
             <w:r>
               <w:rPr>
                 <w:rStyle w:val="Hyperlink"/>
@@ -927,7 +945,7 @@
                 <w:noProof/>
                 <w:webHidden/>
               </w:rPr>
-              <w:instrText xml:space="preserve"> PAGEREF _Toc62339152 \h </w:instrText>
+              <w:instrText xml:space="preserve"> PAGEREF _Toc62373753 \h </w:instrText>
             </w:r>
             <w:r>
               <w:rPr>
@@ -973,11 +991,17 @@
               <w:lang w:eastAsia="pl-PL"/>
             </w:rPr>
           </w:pPr>
-          <w:hyperlink w:anchor="_Toc62339153" w:history="1">
+          <w:hyperlink w:anchor="_Toc62373754" w:history="1">
             <w:r>
               <w:rPr>
                 <w:rStyle w:val="Hyperlink"/>
                 <w:noProof/>
+                <w14:scene3d>
+                  <w14:camera w14:prst="orthographicFront"/>
+                  <w14:lightRig w14:rig="threePt" w14:dir="t">
+                    <w14:rot w14:lat="0" w14:lon="0" w14:rev="0"/>
+                  </w14:lightRig>
+                </w14:scene3d>
               </w:rPr>
               <w:t>4.</w:t>
             </w:r>
@@ -1017,7 +1041,7 @@
                 <w:noProof/>
                 <w:webHidden/>
               </w:rPr>
-              <w:instrText xml:space="preserve"> PAGEREF _Toc62339153 \h </w:instrText>
+              <w:instrText xml:space="preserve"> PAGEREF _Toc62373754 \h </w:instrText>
             </w:r>
             <w:r>
               <w:rPr>
@@ -1063,7 +1087,7 @@
               <w:lang w:eastAsia="pl-PL"/>
             </w:rPr>
           </w:pPr>
-          <w:hyperlink w:anchor="_Toc62339154" w:history="1">
+          <w:hyperlink w:anchor="_Toc62373755" w:history="1">
             <w:r>
               <w:rPr>
                 <w:rStyle w:val="Hyperlink"/>
@@ -1107,7 +1131,7 @@
                 <w:noProof/>
                 <w:webHidden/>
               </w:rPr>
-              <w:instrText xml:space="preserve"> PAGEREF _Toc62339154 \h </w:instrText>
+              <w:instrText xml:space="preserve"> PAGEREF _Toc62373755 \h </w:instrText>
             </w:r>
             <w:r>
               <w:rPr>
@@ -1153,7 +1177,7 @@
               <w:lang w:eastAsia="pl-PL"/>
             </w:rPr>
           </w:pPr>
-          <w:hyperlink w:anchor="_Toc62339155" w:history="1">
+          <w:hyperlink w:anchor="_Toc62373756" w:history="1">
             <w:r>
               <w:rPr>
                 <w:rStyle w:val="Hyperlink"/>
@@ -1197,7 +1221,7 @@
                 <w:noProof/>
                 <w:webHidden/>
               </w:rPr>
-              <w:instrText xml:space="preserve"> PAGEREF _Toc62339155 \h </w:instrText>
+              <w:instrText xml:space="preserve"> PAGEREF _Toc62373756 \h </w:instrText>
             </w:r>
             <w:r>
               <w:rPr>
@@ -1243,7 +1267,7 @@
               <w:lang w:eastAsia="pl-PL"/>
             </w:rPr>
           </w:pPr>
-          <w:hyperlink w:anchor="_Toc62339156" w:history="1">
+          <w:hyperlink w:anchor="_Toc62373757" w:history="1">
             <w:r>
               <w:rPr>
                 <w:rStyle w:val="Hyperlink"/>
@@ -1287,7 +1311,7 @@
                 <w:noProof/>
                 <w:webHidden/>
               </w:rPr>
-              <w:instrText xml:space="preserve"> PAGEREF _Toc62339156 \h </w:instrText>
+              <w:instrText xml:space="preserve"> PAGEREF _Toc62373757 \h </w:instrText>
             </w:r>
             <w:r>
               <w:rPr>
@@ -1333,7 +1357,7 @@
               <w:lang w:eastAsia="pl-PL"/>
             </w:rPr>
           </w:pPr>
-          <w:hyperlink w:anchor="_Toc62339157" w:history="1">
+          <w:hyperlink w:anchor="_Toc62373758" w:history="1">
             <w:r>
               <w:rPr>
                 <w:rStyle w:val="Hyperlink"/>
@@ -1377,7 +1401,7 @@
                 <w:noProof/>
                 <w:webHidden/>
               </w:rPr>
-              <w:instrText xml:space="preserve"> PAGEREF _Toc62339157 \h </w:instrText>
+              <w:instrText xml:space="preserve"> PAGEREF _Toc62373758 \h </w:instrText>
             </w:r>
             <w:r>
               <w:rPr>
@@ -1423,11 +1447,17 @@
               <w:lang w:eastAsia="pl-PL"/>
             </w:rPr>
           </w:pPr>
-          <w:hyperlink w:anchor="_Toc62339158" w:history="1">
+          <w:hyperlink w:anchor="_Toc62373759" w:history="1">
             <w:r>
               <w:rPr>
                 <w:rStyle w:val="Hyperlink"/>
                 <w:noProof/>
+                <w14:scene3d>
+                  <w14:camera w14:prst="orthographicFront"/>
+                  <w14:lightRig w14:rig="threePt" w14:dir="t">
+                    <w14:rot w14:lat="0" w14:lon="0" w14:rev="0"/>
+                  </w14:lightRig>
+                </w14:scene3d>
               </w:rPr>
               <w:t>5.</w:t>
             </w:r>
@@ -1446,6 +1476,96 @@
                 <w:rStyle w:val="Hyperlink"/>
                 <w:noProof/>
               </w:rPr>
+              <w:t>Inne</w:t>
+            </w:r>
+            <w:r>
+              <w:rPr>
+                <w:noProof/>
+                <w:webHidden/>
+              </w:rPr>
+              <w:tab/>
+            </w:r>
+            <w:r>
+              <w:rPr>
+                <w:noProof/>
+                <w:webHidden/>
+              </w:rPr>
+              <w:fldChar w:fldCharType="begin"/>
+            </w:r>
+            <w:r>
+              <w:rPr>
+                <w:noProof/>
+                <w:webHidden/>
+              </w:rPr>
+              <w:instrText xml:space="preserve"> PAGEREF _Toc62373759 \h </w:instrText>
+            </w:r>
+            <w:r>
+              <w:rPr>
+                <w:noProof/>
+                <w:webHidden/>
+              </w:rPr>
+            </w:r>
+            <w:r>
+              <w:rPr>
+                <w:noProof/>
+                <w:webHidden/>
+              </w:rPr>
+              <w:fldChar w:fldCharType="separate"/>
+            </w:r>
+            <w:r>
+              <w:rPr>
+                <w:noProof/>
+                <w:webHidden/>
+              </w:rPr>
+              <w:t>17</w:t>
+            </w:r>
+            <w:r>
+              <w:rPr>
+                <w:noProof/>
+                <w:webHidden/>
+              </w:rPr>
+              <w:fldChar w:fldCharType="end"/>
+            </w:r>
+          </w:hyperlink>
+        </w:p>
+        <w:p>
+          <w:pPr>
+            <w:pStyle w:val="TOC2"/>
+            <w:tabs>
+              <w:tab w:val="left" w:pos="880"/>
+              <w:tab w:val="right" w:leader="dot" w:pos="10456"/>
+            </w:tabs>
+            <w:rPr>
+              <w:rFonts w:eastAsiaTheme="minorEastAsia" w:cstheme="minorBidi"/>
+              <w:noProof/>
+              <w:sz w:val="22"/>
+              <w:szCs w:val="22"/>
+              <w:lang w:eastAsia="pl-PL"/>
+            </w:rPr>
+          </w:pPr>
+          <w:hyperlink w:anchor="_Toc62373760" w:history="1">
+            <w:r>
+              <w:rPr>
+                <w:rStyle w:val="Hyperlink"/>
+                <w:noProof/>
+              </w:rPr>
+              <w:t>5.1</w:t>
+            </w:r>
+            <w:r>
+              <w:rPr>
+                <w:rFonts w:eastAsiaTheme="minorEastAsia" w:cstheme="minorBidi"/>
+                <w:noProof/>
+                <w:sz w:val="22"/>
+                <w:szCs w:val="22"/>
+                <w:lang w:eastAsia="pl-PL"/>
+              </w:rPr>
+              <w:tab/>
+            </w:r>
+            <w:r>
+              <w:rPr>
+                <w:rStyle w:val="Hyperlink"/>
+                <w:noProof/>
+              </w:rPr>
               <w:t>Wykorzystane narzędzia</w:t>
             </w:r>
             <w:r>
@@ -1467,7 +1587,97 @@
                 <w:noProof/>
                 <w:webHidden/>
               </w:rPr>
-              <w:instrText xml:space="preserve"> PAGEREF _Toc62339158 \h </w:instrText>
+              <w:instrText xml:space="preserve"> PAGEREF _Toc62373760 \h </w:instrText>
+            </w:r>
+            <w:r>
+              <w:rPr>
+                <w:noProof/>
+                <w:webHidden/>
+              </w:rPr>
+            </w:r>
+            <w:r>
+              <w:rPr>
+                <w:noProof/>
+                <w:webHidden/>
+              </w:rPr>
+              <w:fldChar w:fldCharType="separate"/>
+            </w:r>
+            <w:r>
+              <w:rPr>
+                <w:noProof/>
+                <w:webHidden/>
+              </w:rPr>
+              <w:t>17</w:t>
+            </w:r>
+            <w:r>
+              <w:rPr>
+                <w:noProof/>
+                <w:webHidden/>
+              </w:rPr>
+              <w:fldChar w:fldCharType="end"/>
+            </w:r>
+          </w:hyperlink>
+        </w:p>
+        <w:p>
+          <w:pPr>
+            <w:pStyle w:val="TOC2"/>
+            <w:tabs>
+              <w:tab w:val="left" w:pos="880"/>
+              <w:tab w:val="right" w:leader="dot" w:pos="10456"/>
+            </w:tabs>
+            <w:rPr>
+              <w:rFonts w:eastAsiaTheme="minorEastAsia" w:cstheme="minorBidi"/>
+              <w:noProof/>
+              <w:sz w:val="22"/>
+              <w:szCs w:val="22"/>
+              <w:lang w:eastAsia="pl-PL"/>
+            </w:rPr>
+          </w:pPr>
+          <w:hyperlink w:anchor="_Toc62373761" w:history="1">
+            <w:r>
+              <w:rPr>
+                <w:rStyle w:val="Hyperlink"/>
+                <w:noProof/>
+              </w:rPr>
+              <w:t>5.2</w:t>
+            </w:r>
+            <w:r>
+              <w:rPr>
+                <w:rFonts w:eastAsiaTheme="minorEastAsia" w:cstheme="minorBidi"/>
+                <w:noProof/>
+                <w:sz w:val="22"/>
+                <w:szCs w:val="22"/>
+                <w:lang w:eastAsia="pl-PL"/>
+              </w:rPr>
+              <w:tab/>
+            </w:r>
+            <w:r>
+              <w:rPr>
+                <w:rStyle w:val="Hyperlink"/>
+                <w:noProof/>
+              </w:rPr>
+              <w:t>Czasy wykonywania</w:t>
+            </w:r>
+            <w:r>
+              <w:rPr>
+                <w:noProof/>
+                <w:webHidden/>
+              </w:rPr>
+              <w:tab/>
+            </w:r>
+            <w:r>
+              <w:rPr>
+                <w:noProof/>
+                <w:webHidden/>
+              </w:rPr>
+              <w:fldChar w:fldCharType="begin"/>
+            </w:r>
+            <w:r>
+              <w:rPr>
+                <w:noProof/>
+                <w:webHidden/>
+              </w:rPr>
+              <w:instrText xml:space="preserve"> PAGEREF _Toc62373761 \h </w:instrText>
             </w:r>
             <w:r>
               <w:rPr>
@@ -1508,7 +1718,10 @@
         </w:p>
       </w:sdtContent>
     </w:sdt>
-    <w:p/>
+    <w:p>
+      <w:bookmarkStart w:id="1" w:name="_GoBack"/>
+      <w:bookmarkEnd w:id="1"/>
+    </w:p>
     <w:p>
       <w:pPr>
         <w:pStyle w:val="Heading1"/>
@@ -1516,12 +1729,12 @@
       <w:r>
         <w:br w:type="page"/>
       </w:r>
-      <w:bookmarkStart w:id="1" w:name="_Toc62339144"/>
+      <w:bookmarkStart w:id="2" w:name="_Toc62373745"/>
       <w:r>
         <w:lastRenderedPageBreak/>
         <w:t>Cel</w:t>
       </w:r>
-      <w:bookmarkEnd w:id="1"/>
+      <w:bookmarkEnd w:id="2"/>
     </w:p>
     <w:p>
       <w:pPr>
@@ -1556,7 +1769,7 @@
       <w:r>
         <w:br/>
       </w:r>
-      <w:hyperlink r:id="rId6" w:history="1">
+      <w:hyperlink r:id="rId7" w:history="1">
         <w:r>
           <w:rPr>
             <w:rStyle w:val="Hyperlink"/>
@@ -1582,22 +1795,22 @@
       <w:pPr>
         <w:pStyle w:val="Heading1"/>
       </w:pPr>
-      <w:bookmarkStart w:id="2" w:name="_Toc62339145"/>
+      <w:bookmarkStart w:id="3" w:name="_Toc62373746"/>
       <w:r>
         <w:lastRenderedPageBreak/>
         <w:t>Baza danych</w:t>
       </w:r>
-      <w:bookmarkEnd w:id="2"/>
+      <w:bookmarkEnd w:id="3"/>
     </w:p>
     <w:p>
       <w:pPr>
         <w:pStyle w:val="Heading2"/>
       </w:pPr>
-      <w:bookmarkStart w:id="3" w:name="_Toc62339146"/>
+      <w:bookmarkStart w:id="4" w:name="_Toc62373747"/>
       <w:r>
         <w:t>Źródło danych</w:t>
       </w:r>
-      <w:bookmarkEnd w:id="3"/>
+      <w:bookmarkEnd w:id="4"/>
     </w:p>
     <w:p>
       <w:pPr>
@@ -1606,7 +1819,7 @@
       <w:r>
         <w:t xml:space="preserve">Baza danych którą wykorzystałem została pobrana ze strony: </w:t>
       </w:r>
-      <w:hyperlink r:id="rId7" w:history="1">
+      <w:hyperlink r:id="rId8" w:history="1">
         <w:r>
           <w:rPr>
             <w:rStyle w:val="Hyperlink"/>
@@ -1766,6 +1979,10 @@
         <w:jc w:val="both"/>
       </w:pPr>
       <w:r>
+        <w:rPr>
+          <w:noProof/>
+          <w:lang w:eastAsia="pl-PL"/>
+        </w:rPr>
         <w:drawing>
           <wp:inline distT="0" distB="0" distL="0" distR="0" wp14:anchorId="0CB56D3B" wp14:editId="5AFA95E8">
             <wp:extent cx="6645910" cy="3336290"/>
@@ -1782,7 +1999,7 @@
                     <pic:cNvPicPr/>
                   </pic:nvPicPr>
                   <pic:blipFill>
-                    <a:blip r:embed="rId8"/>
+                    <a:blip r:embed="rId9"/>
                     <a:stretch>
                       <a:fillRect/>
                     </a:stretch>
@@ -1817,12 +2034,12 @@
       <w:pPr>
         <w:pStyle w:val="Heading2"/>
       </w:pPr>
-      <w:bookmarkStart w:id="4" w:name="_Toc62339147"/>
+      <w:bookmarkStart w:id="5" w:name="_Toc62373748"/>
       <w:r>
         <w:lastRenderedPageBreak/>
         <w:t>Naprawa danych</w:t>
       </w:r>
-      <w:bookmarkEnd w:id="4"/>
+      <w:bookmarkEnd w:id="5"/>
     </w:p>
     <w:p>
       <w:pPr>
@@ -1869,84 +2086,15 @@
         <w:jc w:val="both"/>
       </w:pPr>
       <w:r>
+        <w:rPr>
+          <w:noProof/>
+          <w:lang w:eastAsia="pl-PL"/>
+        </w:rPr>
         <w:drawing>
           <wp:inline distT="0" distB="0" distL="0" distR="0" wp14:anchorId="228156D6" wp14:editId="56ED242F">
             <wp:extent cx="3190875" cy="200025"/>
             <wp:effectExtent l="0" t="0" r="9525" b="9525"/>
             <wp:docPr id="1" name="Picture 1"/>
-            <wp:cNvGraphicFramePr>
-              <a:graphicFrameLocks xmlns:a="http://schemas.openxmlformats.org/drawingml/2006/main" noChangeAspect="1"/>
-            </wp:cNvGraphicFramePr>
-            <a:graphic xmlns:a="http://schemas.openxmlformats.org/drawingml/2006/main">
-              <a:graphicData uri="http://schemas.openxmlformats.org/drawingml/2006/picture">
-                <pic:pic xmlns:pic="http://schemas.openxmlformats.org/drawingml/2006/picture">
-                  <pic:nvPicPr>
-                    <pic:cNvPr id="1" name=""/>
-                    <pic:cNvPicPr/>
-                  </pic:nvPicPr>
-                  <pic:blipFill>
-                    <a:blip r:embed="rId9">
-                      <a:extLst>
-                        <a:ext uri="{28A0092B-C50C-407E-A947-70E740481C1C}">
-                          <a14:useLocalDpi xmlns:a14="http://schemas.microsoft.com/office/drawing/2010/main" val="0"/>
-                        </a:ext>
-                      </a:extLst>
-                    </a:blip>
-                    <a:stretch>
-                      <a:fillRect/>
-                    </a:stretch>
-                  </pic:blipFill>
-                  <pic:spPr>
-                    <a:xfrm>
-                      <a:off x="0" y="0"/>
-                      <a:ext cx="3190875" cy="200025"/>
-                    </a:xfrm>
-                    <a:prstGeom prst="rect">
-                      <a:avLst/>
-                    </a:prstGeom>
-                  </pic:spPr>
-                </pic:pic>
-              </a:graphicData>
-            </a:graphic>
-          </wp:inline>
-        </w:drawing>
-      </w:r>
-    </w:p>
-    <w:p>
-      <w:pPr>
-        <w:ind w:firstLine="360"/>
-        <w:jc w:val="both"/>
-      </w:pPr>
-      <w:r>
-        <w:t>Kod działa w ten sposób że dopóki wczytana lnia nie pasuje do wzorca to jest doklejana do tekstu przechowywanego w pamięci. Gdy jednak dopasowanie nastąpi to zapamiętana sklejona linia jest zapisywana do pliku wyjściowego.</w:t>
-      </w:r>
-    </w:p>
-    <w:p>
-      <w:pPr>
-        <w:ind w:firstLine="360"/>
-        <w:jc w:val="both"/>
-      </w:pPr>
-      <w:r>
-        <w:t>Zanim jednak nastąpi sam zapis, usuwam środkową kolumnę (długość tekstu) która jest zbędna, dodatkowo pozbywam się znaków cudzysłowia na skraju treści komentarza.</w:t>
-      </w:r>
-      <w:r>
-        <w:t xml:space="preserve"> </w:t>
-      </w:r>
-      <w:r>
-        <w:t xml:space="preserve"> </w:t>
-      </w:r>
-    </w:p>
-    <w:p>
-      <w:pPr>
-        <w:ind w:firstLine="360"/>
-        <w:jc w:val="both"/>
-      </w:pPr>
-      <w:r>
-        <w:drawing>
-          <wp:inline distT="0" distB="0" distL="0" distR="0" wp14:anchorId="2A3C4597" wp14:editId="65467F41">
-            <wp:extent cx="4858385" cy="209550"/>
-            <wp:effectExtent l="0" t="0" r="0" b="0"/>
-            <wp:docPr id="2" name="Picture 2"/>
             <wp:cNvGraphicFramePr>
               <a:graphicFrameLocks xmlns:a="http://schemas.openxmlformats.org/drawingml/2006/main" noChangeAspect="1"/>
             </wp:cNvGraphicFramePr>
@@ -1972,6 +2120,83 @@
                   <pic:spPr>
                     <a:xfrm>
                       <a:off x="0" y="0"/>
+                      <a:ext cx="3190875" cy="200025"/>
+                    </a:xfrm>
+                    <a:prstGeom prst="rect">
+                      <a:avLst/>
+                    </a:prstGeom>
+                  </pic:spPr>
+                </pic:pic>
+              </a:graphicData>
+            </a:graphic>
+          </wp:inline>
+        </w:drawing>
+      </w:r>
+    </w:p>
+    <w:p>
+      <w:pPr>
+        <w:ind w:firstLine="360"/>
+        <w:jc w:val="both"/>
+      </w:pPr>
+      <w:r>
+        <w:t>Kod działa w ten sposób że dopóki wczytana lnia nie pasuje do wzorca to jest doklejana do tekstu przechowywanego w pamięci. Gdy jednak dopasowanie nastąpi to zapamiętana sklejona linia jest zapisywana do pliku wyjściowego.</w:t>
+      </w:r>
+    </w:p>
+    <w:p>
+      <w:pPr>
+        <w:ind w:firstLine="360"/>
+        <w:jc w:val="both"/>
+      </w:pPr>
+      <w:r>
+        <w:t>Zanim jednak nastąpi sam zapis, usuwam środkową kolumnę (długość tekstu) która jest zbędna, dodatkowo pozbywam się znaków cudzysłowia na skraju treści komentarza.</w:t>
+      </w:r>
+      <w:r>
+        <w:t xml:space="preserve"> </w:t>
+      </w:r>
+      <w:r>
+        <w:t xml:space="preserve"> </w:t>
+      </w:r>
+    </w:p>
+    <w:p>
+      <w:pPr>
+        <w:ind w:firstLine="360"/>
+        <w:jc w:val="both"/>
+      </w:pPr>
+      <w:r>
+        <w:rPr>
+          <w:noProof/>
+          <w:lang w:eastAsia="pl-PL"/>
+        </w:rPr>
+        <w:drawing>
+          <wp:inline distT="0" distB="0" distL="0" distR="0" wp14:anchorId="2A3C4597" wp14:editId="65467F41">
+            <wp:extent cx="4858385" cy="209550"/>
+            <wp:effectExtent l="0" t="0" r="0" b="0"/>
+            <wp:docPr id="2" name="Picture 2"/>
+            <wp:cNvGraphicFramePr>
+              <a:graphicFrameLocks xmlns:a="http://schemas.openxmlformats.org/drawingml/2006/main" noChangeAspect="1"/>
+            </wp:cNvGraphicFramePr>
+            <a:graphic xmlns:a="http://schemas.openxmlformats.org/drawingml/2006/main">
+              <a:graphicData uri="http://schemas.openxmlformats.org/drawingml/2006/picture">
+                <pic:pic xmlns:pic="http://schemas.openxmlformats.org/drawingml/2006/picture">
+                  <pic:nvPicPr>
+                    <pic:cNvPr id="1" name=""/>
+                    <pic:cNvPicPr/>
+                  </pic:nvPicPr>
+                  <pic:blipFill>
+                    <a:blip r:embed="rId11">
+                      <a:extLst>
+                        <a:ext uri="{28A0092B-C50C-407E-A947-70E740481C1C}">
+                          <a14:useLocalDpi xmlns:a14="http://schemas.microsoft.com/office/drawing/2010/main" val="0"/>
+                        </a:ext>
+                      </a:extLst>
+                    </a:blip>
+                    <a:stretch>
+                      <a:fillRect/>
+                    </a:stretch>
+                  </pic:blipFill>
+                  <pic:spPr>
+                    <a:xfrm>
+                      <a:off x="0" y="0"/>
                       <a:ext cx="4858385" cy="209550"/>
                     </a:xfrm>
                     <a:prstGeom prst="rect">
@@ -2020,6 +2245,10 @@
         <w:jc w:val="both"/>
       </w:pPr>
       <w:r>
+        <w:rPr>
+          <w:noProof/>
+          <w:lang w:eastAsia="pl-PL"/>
+        </w:rPr>
         <w:drawing>
           <wp:inline distT="0" distB="0" distL="0" distR="0" wp14:anchorId="2C955382" wp14:editId="76C1792F">
             <wp:extent cx="6645910" cy="3451225"/>
@@ -2036,7 +2265,7 @@
                     <pic:cNvPicPr/>
                   </pic:nvPicPr>
                   <pic:blipFill>
-                    <a:blip r:embed="rId11"/>
+                    <a:blip r:embed="rId12"/>
                     <a:stretch>
                       <a:fillRect/>
                     </a:stretch>
@@ -2061,18 +2290,18 @@
       <w:pPr>
         <w:pStyle w:val="Heading1"/>
       </w:pPr>
-      <w:bookmarkStart w:id="5" w:name="_Toc62339148"/>
+      <w:bookmarkStart w:id="6" w:name="_Toc62373749"/>
       <w:r>
         <w:lastRenderedPageBreak/>
         <w:t>Obróbka danych</w:t>
       </w:r>
-      <w:bookmarkEnd w:id="5"/>
+      <w:bookmarkEnd w:id="6"/>
     </w:p>
     <w:p>
       <w:pPr>
         <w:pStyle w:val="Heading2"/>
       </w:pPr>
-      <w:bookmarkStart w:id="6" w:name="_Toc62339149"/>
+      <w:bookmarkStart w:id="7" w:name="_Toc62373750"/>
       <w:r>
         <w:t>Przygotowanie</w:t>
       </w:r>
@@ -2082,7 +2311,7 @@
       <w:r>
         <w:t xml:space="preserve"> danych</w:t>
       </w:r>
-      <w:bookmarkEnd w:id="6"/>
+      <w:bookmarkEnd w:id="7"/>
     </w:p>
     <w:p>
       <w:pPr>
@@ -2134,7 +2363,7 @@
       <w:r>
         <w:t>dało mi się odnaleźć bazę z 350 słowami (</w:t>
       </w:r>
-      <w:hyperlink r:id="rId12" w:history="1">
+      <w:hyperlink r:id="rId13" w:history="1">
         <w:r>
           <w:rPr>
             <w:rStyle w:val="Hyperlink"/>
@@ -2163,7 +2392,7 @@
       <w:r>
         <w:t xml:space="preserve">Ostatecznie jedyną dodatkową bazą jest plik ‘nawl-analysis.csv’ pobrany z </w:t>
       </w:r>
-      <w:hyperlink r:id="rId13" w:history="1">
+      <w:hyperlink r:id="rId14" w:history="1">
         <w:r>
           <w:rPr>
             <w:rStyle w:val="Hyperlink"/>
@@ -2279,11 +2508,11 @@
       <w:pPr>
         <w:pStyle w:val="Heading2"/>
       </w:pPr>
-      <w:bookmarkStart w:id="7" w:name="_Toc62339150"/>
+      <w:bookmarkStart w:id="8" w:name="_Toc62373751"/>
       <w:r>
         <w:t>Prace testowe na pomniejszonym zbiorze</w:t>
       </w:r>
-      <w:bookmarkEnd w:id="7"/>
+      <w:bookmarkEnd w:id="8"/>
     </w:p>
     <w:p>
       <w:pPr>
@@ -2297,10 +2526,10 @@
         <w:t>,</w:t>
       </w:r>
       <w:r>
-        <w:t xml:space="preserve"> tak więc baza testowa która została również umieszczona w serwisie GitHub wraz kodem źródłowym </w:t>
-      </w:r>
-      <w:r>
-        <w:t>waży niecałe 100 KB i zawiera ok 1.000 wpisów. Dodam tylko że nawet taka próbka przynos</w:t>
+        <w:t xml:space="preserve"> tak więc baza testowa która została również umieszczona w serwisie GitHub </w:t>
+      </w:r>
+      <w:r>
+        <w:t>waży niecałe 100 KB. Dodam tylko że nawet taka próbka przynos</w:t>
       </w:r>
       <w:r>
         <w:t>iła</w:t>
@@ -2328,12 +2557,12 @@
       <w:pPr>
         <w:pStyle w:val="Heading2"/>
       </w:pPr>
-      <w:bookmarkStart w:id="8" w:name="_Toc62339151"/>
+      <w:bookmarkStart w:id="9" w:name="_Toc62373752"/>
       <w:r>
         <w:lastRenderedPageBreak/>
         <w:t>Obróbka właściwa</w:t>
       </w:r>
-      <w:bookmarkEnd w:id="8"/>
+      <w:bookmarkEnd w:id="9"/>
     </w:p>
     <w:p>
       <w:pPr>
@@ -2434,177 +2663,15 @@
         <w:jc w:val="both"/>
       </w:pPr>
       <w:r>
+        <w:rPr>
+          <w:noProof/>
+          <w:lang w:eastAsia="pl-PL"/>
+        </w:rPr>
         <w:drawing>
           <wp:inline distT="0" distB="0" distL="0" distR="0" wp14:anchorId="15B1C956" wp14:editId="6085A65B">
             <wp:extent cx="5630061" cy="200053"/>
             <wp:effectExtent l="0" t="0" r="0" b="9525"/>
             <wp:docPr id="3" name="Picture 3"/>
-            <wp:cNvGraphicFramePr>
-              <a:graphicFrameLocks xmlns:a="http://schemas.openxmlformats.org/drawingml/2006/main" noChangeAspect="1"/>
-            </wp:cNvGraphicFramePr>
-            <a:graphic xmlns:a="http://schemas.openxmlformats.org/drawingml/2006/main">
-              <a:graphicData uri="http://schemas.openxmlformats.org/drawingml/2006/picture">
-                <pic:pic xmlns:pic="http://schemas.openxmlformats.org/drawingml/2006/picture">
-                  <pic:nvPicPr>
-                    <pic:cNvPr id="1" name=""/>
-                    <pic:cNvPicPr/>
-                  </pic:nvPicPr>
-                  <pic:blipFill>
-                    <a:blip r:embed="rId14"/>
-                    <a:stretch>
-                      <a:fillRect/>
-                    </a:stretch>
-                  </pic:blipFill>
-                  <pic:spPr>
-                    <a:xfrm>
-                      <a:off x="0" y="0"/>
-                      <a:ext cx="5630061" cy="200053"/>
-                    </a:xfrm>
-                    <a:prstGeom prst="rect">
-                      <a:avLst/>
-                    </a:prstGeom>
-                  </pic:spPr>
-                </pic:pic>
-              </a:graphicData>
-            </a:graphic>
-          </wp:inline>
-        </w:drawing>
-      </w:r>
-    </w:p>
-    <w:p>
-      <w:pPr>
-        <w:ind w:firstLine="360"/>
-        <w:jc w:val="both"/>
-      </w:pPr>
-      <w:r>
-        <w:t>W kolejnym kroku</w:t>
-      </w:r>
-      <w:r>
-        <w:t xml:space="preserve"> rozpoczynam odfiltrowywanie słów</w:t>
-      </w:r>
-      <w:r>
-        <w:t>. Wstępnie w</w:t>
-      </w:r>
-      <w:r>
-        <w:t xml:space="preserve">yłączane </w:t>
-      </w:r>
-      <w:r>
-        <w:t>były słowa z pobranego zbioru</w:t>
-      </w:r>
-      <w:r>
-        <w:t xml:space="preserve"> ‘stopwords’</w:t>
-      </w:r>
-      <w:r>
-        <w:t>, ostatecznie jednak wykorzystałem możliwości biblioteki ‘Spacy’ która sama rozpoznaje które słowa należą do tej grupy.</w:t>
-      </w:r>
-    </w:p>
-    <w:p>
-      <w:pPr>
-        <w:ind w:firstLine="360"/>
-        <w:jc w:val="both"/>
-      </w:pPr>
-      <w:r>
-        <w:t xml:space="preserve">Na koniec zapisywane są wyłącznie unikatowe </w:t>
-      </w:r>
-      <w:r>
-        <w:t>słowa</w:t>
-      </w:r>
-      <w:r>
-        <w:t xml:space="preserve"> wraz z ilością ich wystąpień. Jest to najbardziej czasochłonny etap procesowania, ze względu na wiele modyfikacji tekstów za pomocą wyrażeń regularnych, dlatego też dane te są zapisywane do odpowiednich plików w celu zachowania ich.</w:t>
-      </w:r>
-    </w:p>
-    <w:p>
-      <w:pPr>
-        <w:ind w:firstLine="360"/>
-        <w:jc w:val="both"/>
-      </w:pPr>
-      <w:r>
-        <w:t>W tej chwili mamy już gotowe dane do rozpoczęcia etapu prezentacji danych, a stąd już blisko do ich analizy.</w:t>
-      </w:r>
-    </w:p>
-    <w:p>
-      <w:pPr>
-        <w:pStyle w:val="Heading2"/>
-      </w:pPr>
-      <w:bookmarkStart w:id="9" w:name="_Toc62339152"/>
-      <w:r>
-        <w:t>Prezentacja przeprocesowanych danych</w:t>
-      </w:r>
-      <w:bookmarkEnd w:id="9"/>
-    </w:p>
-    <w:p>
-      <w:pPr>
-        <w:ind w:firstLine="360"/>
-        <w:jc w:val="both"/>
-      </w:pPr>
-      <w:r>
-        <w:t xml:space="preserve">Dla każdej z czterech wydzielonych grup, tj.: słów pozytywnych, neutralnych negatywnych oraz wszystkich łącznie wyświetlany jest WordCloud czyli chmura słów. Metoda prezentująca jako wejście otrzymuje n najczęściej występujących słów w danej grupie. </w:t>
-      </w:r>
-    </w:p>
-    <w:p>
-      <w:pPr>
-        <w:ind w:firstLine="360"/>
-        <w:jc w:val="both"/>
-      </w:pPr>
-      <w:r>
-        <w:t>Początkowo do zasilenia wspomnianej wyżej chmury słów wykorzystywałem wbudowaną w bilbiotekę ‘NLTK’ funkcjonalność, czyli ‘FreqDist’ która dla otrzymanego ciągu słów zwraca pojedyncze wystąpienia tych słów wraz z wartością równą ich częstotliwości w wejściowym ciagu.</w:t>
-      </w:r>
-    </w:p>
-    <w:p>
-      <w:pPr>
-        <w:ind w:firstLine="360"/>
-        <w:jc w:val="both"/>
-      </w:pPr>
-      <w:r>
-        <w:t>Ostatecznie jednak sam dokonuję tego obliczenia, dlatego tak jak już pisałem w zapisanych przez mechanizm plikach, znajdują się już słowa z ich częstotliwościami występowania.</w:t>
-      </w:r>
-    </w:p>
-    <w:p>
-      <w:pPr>
-        <w:ind w:firstLine="360"/>
-        <w:jc w:val="both"/>
-      </w:pPr>
-      <w:r>
-        <w:t>Czas najwyższy na prezentację wyników procesowania.</w:t>
-      </w:r>
-    </w:p>
-    <w:p>
-      <w:r>
-        <w:br w:type="page"/>
-      </w:r>
-    </w:p>
-    <w:p>
-      <w:pPr>
-        <w:ind w:firstLine="360"/>
-        <w:jc w:val="both"/>
-      </w:pPr>
-      <w:r>
-        <w:lastRenderedPageBreak/>
-        <w:t xml:space="preserve">Wszystkie poniższe zrzuty ekranu prezentują zbiory </w:t>
-      </w:r>
-      <w:r>
-        <w:t>słów po podaniu na wejście 200 najczęstrzych wyrazów.</w:t>
-      </w:r>
-    </w:p>
-    <w:p>
-      <w:pPr>
-        <w:ind w:firstLine="360"/>
-        <w:jc w:val="both"/>
-      </w:pPr>
-      <w:r>
-        <w:t>Zbiór słów pozytywnych:</w:t>
-      </w:r>
-    </w:p>
-    <w:p>
-      <w:pPr>
-        <w:jc w:val="center"/>
-      </w:pPr>
-      <w:r>
-        <w:drawing>
-          <wp:inline distT="0" distB="0" distL="0" distR="0" wp14:anchorId="52831B04" wp14:editId="577839B6">
-            <wp:extent cx="5294812" cy="4074567"/>
-            <wp:effectExtent l="0" t="0" r="1270" b="2540"/>
-            <wp:docPr id="8" name="Picture 8"/>
             <wp:cNvGraphicFramePr>
               <a:graphicFrameLocks xmlns:a="http://schemas.openxmlformats.org/drawingml/2006/main" noChangeAspect="1"/>
             </wp:cNvGraphicFramePr>
@@ -2624,7 +2691,7 @@
                   <pic:spPr>
                     <a:xfrm>
                       <a:off x="0" y="0"/>
-                      <a:ext cx="5374152" cy="4135622"/>
+                      <a:ext cx="5630061" cy="200053"/>
                     </a:xfrm>
                     <a:prstGeom prst="rect">
                       <a:avLst/>
@@ -2643,7 +2710,122 @@
         <w:jc w:val="both"/>
       </w:pPr>
       <w:r>
-        <w:t>Zbiór słow neutralnych:</w:t>
+        <w:t>W kolejnym kroku</w:t>
+      </w:r>
+      <w:r>
+        <w:t xml:space="preserve"> rozpoczynam odfiltrowywanie słów</w:t>
+      </w:r>
+      <w:r>
+        <w:t>. Wstępnie w</w:t>
+      </w:r>
+      <w:r>
+        <w:t xml:space="preserve">yłączane </w:t>
+      </w:r>
+      <w:r>
+        <w:t>były słowa z pobranego zbioru</w:t>
+      </w:r>
+      <w:r>
+        <w:t xml:space="preserve"> ‘stopwords’</w:t>
+      </w:r>
+      <w:r>
+        <w:t>, ostatecznie jednak wykorzystałem możliwości biblioteki ‘Spacy’ która sama rozpoznaje które słowa należą do tej grupy.</w:t>
+      </w:r>
+    </w:p>
+    <w:p>
+      <w:pPr>
+        <w:ind w:firstLine="360"/>
+        <w:jc w:val="both"/>
+      </w:pPr>
+      <w:r>
+        <w:t xml:space="preserve">Na koniec zapisywane są wyłącznie unikatowe </w:t>
+      </w:r>
+      <w:r>
+        <w:t>słowa</w:t>
+      </w:r>
+      <w:r>
+        <w:t xml:space="preserve"> wraz z ilością ich wystąpień. Jest to najbardziej czasochłonny etap procesowania, ze względu na wiele modyfikacji tekstów za pomocą wyrażeń regularnych, dlatego też dane te są zapisywane do odpowiednich plików w celu zachowania ich.</w:t>
+      </w:r>
+    </w:p>
+    <w:p>
+      <w:pPr>
+        <w:ind w:firstLine="360"/>
+        <w:jc w:val="both"/>
+      </w:pPr>
+      <w:r>
+        <w:t>W tej chwili mamy już gotowe dane do rozpoczęcia etapu prezentacji danych, a stąd już blisko do ich analizy.</w:t>
+      </w:r>
+    </w:p>
+    <w:p>
+      <w:pPr>
+        <w:pStyle w:val="Heading2"/>
+      </w:pPr>
+      <w:bookmarkStart w:id="10" w:name="_Toc62373753"/>
+      <w:r>
+        <w:t>Prezentacja przeprocesowanych danych</w:t>
+      </w:r>
+      <w:bookmarkEnd w:id="10"/>
+    </w:p>
+    <w:p>
+      <w:pPr>
+        <w:ind w:firstLine="360"/>
+        <w:jc w:val="both"/>
+      </w:pPr>
+      <w:r>
+        <w:t xml:space="preserve">Dla każdej z czterech wydzielonych grup, tj.: słów pozytywnych, neutralnych negatywnych oraz wszystkich łącznie wyświetlany jest WordCloud czyli chmura słów. Metoda prezentująca jako wejście otrzymuje n najczęściej występujących słów w danej grupie. </w:t>
+      </w:r>
+    </w:p>
+    <w:p>
+      <w:pPr>
+        <w:ind w:firstLine="360"/>
+        <w:jc w:val="both"/>
+      </w:pPr>
+      <w:r>
+        <w:t>Początkowo do zasilenia wspomnianej wyżej chmury słów wykorzystywałem wbudowaną w bilbiotekę ‘NLTK’ funkcjonalność, czyli ‘FreqDist’ która dla otrzymanego ciągu słów zwraca pojedyncze wystąpienia tych słów wraz z wartością równą ich częstotliwości w wejściowym ciagu.</w:t>
+      </w:r>
+    </w:p>
+    <w:p>
+      <w:pPr>
+        <w:ind w:firstLine="360"/>
+        <w:jc w:val="both"/>
+      </w:pPr>
+      <w:r>
+        <w:t>Ostatecznie jednak sam dokonuję tego obliczenia, dlatego tak jak już pisałem w zapisanych przez mechanizm plikach, znajdują się już słowa z ich częstotliwościami występowania.</w:t>
+      </w:r>
+    </w:p>
+    <w:p>
+      <w:pPr>
+        <w:ind w:firstLine="360"/>
+        <w:jc w:val="both"/>
+      </w:pPr>
+      <w:r>
+        <w:t>Czas najwyższy na prezentację wyników procesowania.</w:t>
+      </w:r>
+    </w:p>
+    <w:p>
+      <w:r>
+        <w:br w:type="page"/>
+      </w:r>
+    </w:p>
+    <w:p>
+      <w:pPr>
+        <w:ind w:firstLine="360"/>
+        <w:jc w:val="both"/>
+      </w:pPr>
+      <w:r>
+        <w:lastRenderedPageBreak/>
+        <w:t xml:space="preserve">Wszystkie poniższe zrzuty ekranu prezentują zbiory </w:t>
+      </w:r>
+      <w:r>
+        <w:t>słów po podaniu na wejście 200 najczęstrzych wyrazów.</w:t>
+      </w:r>
+    </w:p>
+    <w:p>
+      <w:pPr>
+        <w:ind w:firstLine="360"/>
+        <w:jc w:val="both"/>
+      </w:pPr>
+      <w:r>
+        <w:t>Zbiór słów pozytywnych:</w:t>
       </w:r>
     </w:p>
     <w:p>
@@ -2651,11 +2833,15 @@
         <w:jc w:val="center"/>
       </w:pPr>
       <w:r>
+        <w:rPr>
+          <w:noProof/>
+          <w:lang w:eastAsia="pl-PL"/>
+        </w:rPr>
         <w:drawing>
-          <wp:inline distT="0" distB="0" distL="0" distR="0" wp14:anchorId="0BA75CB6" wp14:editId="7CF02382">
-            <wp:extent cx="5252314" cy="4111117"/>
-            <wp:effectExtent l="0" t="0" r="5715" b="3810"/>
-            <wp:docPr id="9" name="Picture 9"/>
+          <wp:inline distT="0" distB="0" distL="0" distR="0" wp14:anchorId="52831B04" wp14:editId="577839B6">
+            <wp:extent cx="5294812" cy="4074567"/>
+            <wp:effectExtent l="0" t="0" r="1270" b="2540"/>
+            <wp:docPr id="8" name="Picture 8"/>
             <wp:cNvGraphicFramePr>
               <a:graphicFrameLocks xmlns:a="http://schemas.openxmlformats.org/drawingml/2006/main" noChangeAspect="1"/>
             </wp:cNvGraphicFramePr>
@@ -2675,7 +2861,7 @@
                   <pic:spPr>
                     <a:xfrm>
                       <a:off x="0" y="0"/>
-                      <a:ext cx="5343649" cy="4182607"/>
+                      <a:ext cx="5374152" cy="4135622"/>
                     </a:xfrm>
                     <a:prstGeom prst="rect">
                       <a:avLst/>
@@ -2691,10 +2877,10 @@
     <w:p>
       <w:pPr>
         <w:ind w:firstLine="360"/>
-      </w:pPr>
-      <w:r>
-        <w:lastRenderedPageBreak/>
-        <w:t>Zbiór słów negatywnych:</w:t>
+        <w:jc w:val="both"/>
+      </w:pPr>
+      <w:r>
+        <w:t>Zbiór słow neutralnych:</w:t>
       </w:r>
     </w:p>
     <w:p>
@@ -2702,11 +2888,15 @@
         <w:jc w:val="center"/>
       </w:pPr>
       <w:r>
+        <w:rPr>
+          <w:noProof/>
+          <w:lang w:eastAsia="pl-PL"/>
+        </w:rPr>
         <w:drawing>
-          <wp:inline distT="0" distB="0" distL="0" distR="0" wp14:anchorId="3FD5D8AC" wp14:editId="521A30FE">
-            <wp:extent cx="5223053" cy="4065258"/>
-            <wp:effectExtent l="0" t="0" r="0" b="0"/>
-            <wp:docPr id="10" name="Picture 10"/>
+          <wp:inline distT="0" distB="0" distL="0" distR="0" wp14:anchorId="0BA75CB6" wp14:editId="7CF02382">
+            <wp:extent cx="5252314" cy="4111117"/>
+            <wp:effectExtent l="0" t="0" r="5715" b="3810"/>
+            <wp:docPr id="9" name="Picture 9"/>
             <wp:cNvGraphicFramePr>
               <a:graphicFrameLocks xmlns:a="http://schemas.openxmlformats.org/drawingml/2006/main" noChangeAspect="1"/>
             </wp:cNvGraphicFramePr>
@@ -2726,7 +2916,7 @@
                   <pic:spPr>
                     <a:xfrm>
                       <a:off x="0" y="0"/>
-                      <a:ext cx="5305446" cy="4129387"/>
+                      <a:ext cx="5343649" cy="4182607"/>
                     </a:xfrm>
                     <a:prstGeom prst="rect">
                       <a:avLst/>
@@ -2742,23 +2932,26 @@
     <w:p>
       <w:pPr>
         <w:ind w:firstLine="360"/>
-        <w:jc w:val="both"/>
-      </w:pPr>
-      <w:r>
-        <w:t>Zbiór wszystkich słów:</w:t>
-      </w:r>
-    </w:p>
-    <w:p>
-      <w:pPr>
-        <w:ind w:firstLine="360"/>
+      </w:pPr>
+      <w:r>
+        <w:lastRenderedPageBreak/>
+        <w:t>Zbiór słów negatywnych:</w:t>
+      </w:r>
+    </w:p>
+    <w:p>
+      <w:pPr>
         <w:jc w:val="center"/>
       </w:pPr>
       <w:r>
+        <w:rPr>
+          <w:noProof/>
+          <w:lang w:eastAsia="pl-PL"/>
+        </w:rPr>
         <w:drawing>
-          <wp:inline distT="0" distB="0" distL="0" distR="0" wp14:anchorId="7E697B2A" wp14:editId="4C7C10B1">
-            <wp:extent cx="5193100" cy="4067251"/>
-            <wp:effectExtent l="0" t="0" r="7620" b="9525"/>
-            <wp:docPr id="12" name="Picture 12"/>
+          <wp:inline distT="0" distB="0" distL="0" distR="0" wp14:anchorId="3FD5D8AC" wp14:editId="521A30FE">
+            <wp:extent cx="5223053" cy="4065258"/>
+            <wp:effectExtent l="0" t="0" r="0" b="0"/>
+            <wp:docPr id="10" name="Picture 10"/>
             <wp:cNvGraphicFramePr>
               <a:graphicFrameLocks xmlns:a="http://schemas.openxmlformats.org/drawingml/2006/main" noChangeAspect="1"/>
             </wp:cNvGraphicFramePr>
@@ -2778,7 +2971,7 @@
                   <pic:spPr>
                     <a:xfrm>
                       <a:off x="0" y="0"/>
-                      <a:ext cx="5332953" cy="4176784"/>
+                      <a:ext cx="5305446" cy="4129387"/>
                     </a:xfrm>
                     <a:prstGeom prst="rect">
                       <a:avLst/>
@@ -2794,33 +2987,27 @@
     <w:p>
       <w:pPr>
         <w:ind w:firstLine="360"/>
-      </w:pPr>
-      <w:r>
-        <w:br w:type="page"/>
-      </w:r>
-      <w:r>
-        <w:lastRenderedPageBreak/>
-        <w:t>Kolenymi prezentowanymi danymi są rozkłady ilości słów o wybranych emocjach dla każdej z grup z osobna. Czyli na przykład, ile słów utożsamianych ze szczęsciem czy złością mamy w pozytywnych komentarzach itd.</w:t>
+        <w:jc w:val="both"/>
+      </w:pPr>
+      <w:r>
+        <w:t>Zbiór wszystkich słów:</w:t>
       </w:r>
     </w:p>
     <w:p>
       <w:pPr>
         <w:ind w:firstLine="360"/>
-      </w:pPr>
-      <w:r>
-        <w:t>Zbiór pozytywnych opinii, komentarzy:</w:t>
-      </w:r>
-    </w:p>
-    <w:p>
-      <w:pPr>
         <w:jc w:val="center"/>
       </w:pPr>
       <w:r>
+        <w:rPr>
+          <w:noProof/>
+          <w:lang w:eastAsia="pl-PL"/>
+        </w:rPr>
         <w:drawing>
-          <wp:inline distT="0" distB="0" distL="0" distR="0" wp14:anchorId="431AC1A4" wp14:editId="1939A1AF">
-            <wp:extent cx="5516066" cy="4052620"/>
-            <wp:effectExtent l="0" t="0" r="8890" b="5080"/>
-            <wp:docPr id="18" name="Picture 18"/>
+          <wp:inline distT="0" distB="0" distL="0" distR="0" wp14:anchorId="7E697B2A" wp14:editId="4C7C10B1">
+            <wp:extent cx="5193100" cy="4067251"/>
+            <wp:effectExtent l="0" t="0" r="7620" b="9525"/>
+            <wp:docPr id="12" name="Picture 12"/>
             <wp:cNvGraphicFramePr>
               <a:graphicFrameLocks xmlns:a="http://schemas.openxmlformats.org/drawingml/2006/main" noChangeAspect="1"/>
             </wp:cNvGraphicFramePr>
@@ -2840,7 +3027,7 @@
                   <pic:spPr>
                     <a:xfrm>
                       <a:off x="0" y="0"/>
-                      <a:ext cx="5644280" cy="4146818"/>
+                      <a:ext cx="5332953" cy="4176784"/>
                     </a:xfrm>
                     <a:prstGeom prst="rect">
                       <a:avLst/>
@@ -2858,7 +3045,19 @@
         <w:ind w:firstLine="360"/>
       </w:pPr>
       <w:r>
-        <w:t>Zbiór neutralnych opinii, komentarzy:</w:t>
+        <w:br w:type="page"/>
+      </w:r>
+      <w:r>
+        <w:lastRenderedPageBreak/>
+        <w:t>Kolenymi prezentowanymi danymi są rozkłady ilości słów o wybranych emocjach dla każdej z grup z osobna. Czyli na przykład, ile słów utożsamianych ze szczęsciem czy złością mamy w pozytywnych komentarzach itd.</w:t>
+      </w:r>
+    </w:p>
+    <w:p>
+      <w:pPr>
+        <w:ind w:firstLine="360"/>
+      </w:pPr>
+      <w:r>
+        <w:t>Zbiór pozytywnych opinii, komentarzy:</w:t>
       </w:r>
     </w:p>
     <w:p>
@@ -2866,11 +3065,15 @@
         <w:jc w:val="center"/>
       </w:pPr>
       <w:r>
+        <w:rPr>
+          <w:noProof/>
+          <w:lang w:eastAsia="pl-PL"/>
+        </w:rPr>
         <w:drawing>
-          <wp:inline distT="0" distB="0" distL="0" distR="0" wp14:anchorId="23319274" wp14:editId="7569D605">
-            <wp:extent cx="5382825" cy="3972154"/>
-            <wp:effectExtent l="0" t="0" r="8890" b="0"/>
-            <wp:docPr id="19" name="Picture 19"/>
+          <wp:inline distT="0" distB="0" distL="0" distR="0" wp14:anchorId="431AC1A4" wp14:editId="1939A1AF">
+            <wp:extent cx="5516066" cy="4052620"/>
+            <wp:effectExtent l="0" t="0" r="8890" b="5080"/>
+            <wp:docPr id="18" name="Picture 18"/>
             <wp:cNvGraphicFramePr>
               <a:graphicFrameLocks xmlns:a="http://schemas.openxmlformats.org/drawingml/2006/main" noChangeAspect="1"/>
             </wp:cNvGraphicFramePr>
@@ -2890,7 +3093,7 @@
                   <pic:spPr>
                     <a:xfrm>
                       <a:off x="0" y="0"/>
-                      <a:ext cx="5428005" cy="4005494"/>
+                      <a:ext cx="5644280" cy="4146818"/>
                     </a:xfrm>
                     <a:prstGeom prst="rect">
                       <a:avLst/>
@@ -2908,8 +3111,7 @@
         <w:ind w:firstLine="360"/>
       </w:pPr>
       <w:r>
-        <w:lastRenderedPageBreak/>
-        <w:t>Zbiór negatywnych opinii, komentarzy:</w:t>
+        <w:t>Zbiór neutralnych opinii, komentarzy:</w:t>
       </w:r>
     </w:p>
     <w:p>
@@ -2917,11 +3119,15 @@
         <w:jc w:val="center"/>
       </w:pPr>
       <w:r>
+        <w:rPr>
+          <w:noProof/>
+          <w:lang w:eastAsia="pl-PL"/>
+        </w:rPr>
         <w:drawing>
-          <wp:inline distT="0" distB="0" distL="0" distR="0" wp14:anchorId="65D1199E" wp14:editId="21D0C274">
-            <wp:extent cx="5553850" cy="4124901"/>
-            <wp:effectExtent l="0" t="0" r="0" b="9525"/>
-            <wp:docPr id="20" name="Picture 20"/>
+          <wp:inline distT="0" distB="0" distL="0" distR="0" wp14:anchorId="23319274" wp14:editId="7569D605">
+            <wp:extent cx="5382825" cy="3972154"/>
+            <wp:effectExtent l="0" t="0" r="8890" b="0"/>
+            <wp:docPr id="19" name="Picture 19"/>
             <wp:cNvGraphicFramePr>
               <a:graphicFrameLocks xmlns:a="http://schemas.openxmlformats.org/drawingml/2006/main" noChangeAspect="1"/>
             </wp:cNvGraphicFramePr>
@@ -2941,7 +3147,7 @@
                   <pic:spPr>
                     <a:xfrm>
                       <a:off x="0" y="0"/>
-                      <a:ext cx="5553850" cy="4124901"/>
+                      <a:ext cx="5428005" cy="4005494"/>
                     </a:xfrm>
                     <a:prstGeom prst="rect">
                       <a:avLst/>
@@ -2959,7 +3165,8 @@
         <w:ind w:firstLine="360"/>
       </w:pPr>
       <w:r>
-        <w:t>Zbiór wszystkich opinii, komentarzy:</w:t>
+        <w:lastRenderedPageBreak/>
+        <w:t>Zbiór negatywnych opinii, komentarzy:</w:t>
       </w:r>
     </w:p>
     <w:p>
@@ -2967,11 +3174,15 @@
         <w:jc w:val="center"/>
       </w:pPr>
       <w:r>
+        <w:rPr>
+          <w:noProof/>
+          <w:lang w:eastAsia="pl-PL"/>
+        </w:rPr>
         <w:drawing>
-          <wp:inline distT="0" distB="0" distL="0" distR="0" wp14:anchorId="7704F0BC" wp14:editId="13944BB8">
-            <wp:extent cx="5410955" cy="4077269"/>
-            <wp:effectExtent l="0" t="0" r="0" b="0"/>
-            <wp:docPr id="21" name="Picture 21"/>
+          <wp:inline distT="0" distB="0" distL="0" distR="0" wp14:anchorId="65D1199E" wp14:editId="21D0C274">
+            <wp:extent cx="5553850" cy="4124901"/>
+            <wp:effectExtent l="0" t="0" r="0" b="9525"/>
+            <wp:docPr id="20" name="Picture 20"/>
             <wp:cNvGraphicFramePr>
               <a:graphicFrameLocks xmlns:a="http://schemas.openxmlformats.org/drawingml/2006/main" noChangeAspect="1"/>
             </wp:cNvGraphicFramePr>
@@ -2991,7 +3202,7 @@
                   <pic:spPr>
                     <a:xfrm>
                       <a:off x="0" y="0"/>
-                      <a:ext cx="5410955" cy="4077269"/>
+                      <a:ext cx="5553850" cy="4124901"/>
                     </a:xfrm>
                     <a:prstGeom prst="rect">
                       <a:avLst/>
@@ -3005,39 +3216,27 @@
       </w:r>
     </w:p>
     <w:p>
-      <w:r>
-        <w:br w:type="page"/>
-      </w:r>
-    </w:p>
-    <w:p>
       <w:pPr>
         <w:ind w:firstLine="360"/>
       </w:pPr>
       <w:r>
-        <w:lastRenderedPageBreak/>
-        <w:t>Tutaj zaprezentuję odwrotn</w:t>
-      </w:r>
-      <w:r>
-        <w:t>ość czyli rozkłady słów z danego</w:t>
-      </w:r>
-      <w:r>
-        <w:t xml:space="preserve"> typu</w:t>
-      </w:r>
-      <w:r>
-        <w:t xml:space="preserve"> dla poszczególnych emocji.</w:t>
-      </w:r>
-    </w:p>
-    <w:p>
-      <w:pPr>
-        <w:ind w:firstLine="360"/>
+        <w:t>Zbiór wszystkich opinii, komentarzy:</w:t>
+      </w:r>
+    </w:p>
+    <w:p>
+      <w:pPr>
         <w:jc w:val="center"/>
       </w:pPr>
       <w:r>
+        <w:rPr>
+          <w:noProof/>
+          <w:lang w:eastAsia="pl-PL"/>
+        </w:rPr>
         <w:drawing>
-          <wp:inline distT="0" distB="0" distL="0" distR="0" wp14:anchorId="7E1F114A" wp14:editId="1F30D0BC">
-            <wp:extent cx="5817672" cy="4169664"/>
-            <wp:effectExtent l="0" t="0" r="0" b="2540"/>
-            <wp:docPr id="22" name="Picture 22"/>
+          <wp:inline distT="0" distB="0" distL="0" distR="0" wp14:anchorId="7704F0BC" wp14:editId="13944BB8">
+            <wp:extent cx="5410955" cy="4077269"/>
+            <wp:effectExtent l="0" t="0" r="0" b="0"/>
+            <wp:docPr id="21" name="Picture 21"/>
             <wp:cNvGraphicFramePr>
               <a:graphicFrameLocks xmlns:a="http://schemas.openxmlformats.org/drawingml/2006/main" noChangeAspect="1"/>
             </wp:cNvGraphicFramePr>
@@ -3057,7 +3256,7 @@
                   <pic:spPr>
                     <a:xfrm>
                       <a:off x="0" y="0"/>
-                      <a:ext cx="6164823" cy="4418475"/>
+                      <a:ext cx="5410955" cy="4077269"/>
                     </a:xfrm>
                     <a:prstGeom prst="rect">
                       <a:avLst/>
@@ -3071,21 +3270,43 @@
       </w:r>
     </w:p>
     <w:p>
+      <w:r>
+        <w:br w:type="page"/>
+      </w:r>
+    </w:p>
+    <w:p>
+      <w:pPr>
+        <w:ind w:firstLine="360"/>
+      </w:pPr>
+      <w:r>
+        <w:lastRenderedPageBreak/>
+        <w:t>Tutaj zaprezentuję odwrotn</w:t>
+      </w:r>
+      <w:r>
+        <w:t>ość czyli rozkłady słów z danego</w:t>
+      </w:r>
+      <w:r>
+        <w:t xml:space="preserve"> typu</w:t>
+      </w:r>
+      <w:r>
+        <w:t xml:space="preserve"> dla poszczególnych emocji.</w:t>
+      </w:r>
+    </w:p>
+    <w:p>
       <w:pPr>
         <w:ind w:firstLine="360"/>
         <w:jc w:val="center"/>
       </w:pPr>
-    </w:p>
-    <w:p>
-      <w:pPr>
-        <w:jc w:val="center"/>
-      </w:pPr>
-      <w:r>
+      <w:r>
+        <w:rPr>
+          <w:noProof/>
+          <w:lang w:eastAsia="pl-PL"/>
+        </w:rPr>
         <w:drawing>
-          <wp:inline distT="0" distB="0" distL="0" distR="0" wp14:anchorId="69188307" wp14:editId="3E69485D">
-            <wp:extent cx="6097151" cy="4528109"/>
-            <wp:effectExtent l="0" t="0" r="0" b="6350"/>
-            <wp:docPr id="23" name="Picture 23"/>
+          <wp:inline distT="0" distB="0" distL="0" distR="0" wp14:anchorId="7E1F114A" wp14:editId="1F30D0BC">
+            <wp:extent cx="5817672" cy="4169664"/>
+            <wp:effectExtent l="0" t="0" r="0" b="2540"/>
+            <wp:docPr id="22" name="Picture 22"/>
             <wp:cNvGraphicFramePr>
               <a:graphicFrameLocks xmlns:a="http://schemas.openxmlformats.org/drawingml/2006/main" noChangeAspect="1"/>
             </wp:cNvGraphicFramePr>
@@ -3105,7 +3326,7 @@
                   <pic:spPr>
                     <a:xfrm>
                       <a:off x="0" y="0"/>
-                      <a:ext cx="6116911" cy="4542784"/>
+                      <a:ext cx="6164823" cy="4418475"/>
                     </a:xfrm>
                     <a:prstGeom prst="rect">
                       <a:avLst/>
@@ -3120,15 +3341,24 @@
     </w:p>
     <w:p>
       <w:pPr>
+        <w:ind w:firstLine="360"/>
         <w:jc w:val="center"/>
       </w:pPr>
-      <w:r>
-        <w:lastRenderedPageBreak/>
+    </w:p>
+    <w:p>
+      <w:pPr>
+        <w:jc w:val="center"/>
+      </w:pPr>
+      <w:r>
+        <w:rPr>
+          <w:noProof/>
+          <w:lang w:eastAsia="pl-PL"/>
+        </w:rPr>
         <w:drawing>
-          <wp:inline distT="0" distB="0" distL="0" distR="0" wp14:anchorId="71201F66" wp14:editId="590529B4">
-            <wp:extent cx="6100876" cy="4594226"/>
-            <wp:effectExtent l="0" t="0" r="0" b="0"/>
-            <wp:docPr id="24" name="Picture 24"/>
+          <wp:inline distT="0" distB="0" distL="0" distR="0" wp14:anchorId="69188307" wp14:editId="3E69485D">
+            <wp:extent cx="6097151" cy="4528109"/>
+            <wp:effectExtent l="0" t="0" r="0" b="6350"/>
+            <wp:docPr id="23" name="Picture 23"/>
             <wp:cNvGraphicFramePr>
               <a:graphicFrameLocks xmlns:a="http://schemas.openxmlformats.org/drawingml/2006/main" noChangeAspect="1"/>
             </wp:cNvGraphicFramePr>
@@ -3148,7 +3378,7 @@
                   <pic:spPr>
                     <a:xfrm>
                       <a:off x="0" y="0"/>
-                      <a:ext cx="6167491" cy="4644390"/>
+                      <a:ext cx="6116911" cy="4542784"/>
                     </a:xfrm>
                     <a:prstGeom prst="rect">
                       <a:avLst/>
@@ -3166,11 +3396,16 @@
         <w:jc w:val="center"/>
       </w:pPr>
       <w:r>
+        <w:rPr>
+          <w:noProof/>
+          <w:lang w:eastAsia="pl-PL"/>
+        </w:rPr>
+        <w:lastRenderedPageBreak/>
         <w:drawing>
-          <wp:inline distT="0" distB="0" distL="0" distR="0" wp14:anchorId="54608152" wp14:editId="1B202F94">
-            <wp:extent cx="6290904" cy="4667098"/>
-            <wp:effectExtent l="0" t="0" r="0" b="635"/>
-            <wp:docPr id="25" name="Picture 25"/>
+          <wp:inline distT="0" distB="0" distL="0" distR="0" wp14:anchorId="71201F66" wp14:editId="590529B4">
+            <wp:extent cx="6100876" cy="4594226"/>
+            <wp:effectExtent l="0" t="0" r="0" b="0"/>
+            <wp:docPr id="24" name="Picture 24"/>
             <wp:cNvGraphicFramePr>
               <a:graphicFrameLocks xmlns:a="http://schemas.openxmlformats.org/drawingml/2006/main" noChangeAspect="1"/>
             </wp:cNvGraphicFramePr>
@@ -3190,7 +3425,7 @@
                   <pic:spPr>
                     <a:xfrm>
                       <a:off x="0" y="0"/>
-                      <a:ext cx="6336506" cy="4700930"/>
+                      <a:ext cx="6167491" cy="4644390"/>
                     </a:xfrm>
                     <a:prstGeom prst="rect">
                       <a:avLst/>
@@ -3208,12 +3443,15 @@
         <w:jc w:val="center"/>
       </w:pPr>
       <w:r>
-        <w:lastRenderedPageBreak/>
+        <w:rPr>
+          <w:noProof/>
+          <w:lang w:eastAsia="pl-PL"/>
+        </w:rPr>
         <w:drawing>
-          <wp:inline distT="0" distB="0" distL="0" distR="0" wp14:anchorId="222C22EB" wp14:editId="10070B97">
-            <wp:extent cx="6271564" cy="4703673"/>
-            <wp:effectExtent l="0" t="0" r="0" b="1905"/>
-            <wp:docPr id="26" name="Picture 26"/>
+          <wp:inline distT="0" distB="0" distL="0" distR="0" wp14:anchorId="54608152" wp14:editId="1B202F94">
+            <wp:extent cx="6290904" cy="4667098"/>
+            <wp:effectExtent l="0" t="0" r="0" b="635"/>
+            <wp:docPr id="25" name="Picture 25"/>
             <wp:cNvGraphicFramePr>
               <a:graphicFrameLocks xmlns:a="http://schemas.openxmlformats.org/drawingml/2006/main" noChangeAspect="1"/>
             </wp:cNvGraphicFramePr>
@@ -3233,7 +3471,7 @@
                   <pic:spPr>
                     <a:xfrm>
                       <a:off x="0" y="0"/>
-                      <a:ext cx="6298959" cy="4724219"/>
+                      <a:ext cx="6336506" cy="4700930"/>
                     </a:xfrm>
                     <a:prstGeom prst="rect">
                       <a:avLst/>
@@ -3251,11 +3489,16 @@
         <w:jc w:val="center"/>
       </w:pPr>
       <w:r>
+        <w:rPr>
+          <w:noProof/>
+          <w:lang w:eastAsia="pl-PL"/>
+        </w:rPr>
+        <w:lastRenderedPageBreak/>
         <w:drawing>
-          <wp:inline distT="0" distB="0" distL="0" distR="0" wp14:anchorId="10B3E382" wp14:editId="6C2C8643">
-            <wp:extent cx="6366358" cy="4638968"/>
-            <wp:effectExtent l="0" t="0" r="0" b="0"/>
-            <wp:docPr id="27" name="Picture 27"/>
+          <wp:inline distT="0" distB="0" distL="0" distR="0" wp14:anchorId="222C22EB" wp14:editId="10070B97">
+            <wp:extent cx="6271564" cy="4703673"/>
+            <wp:effectExtent l="0" t="0" r="0" b="1905"/>
+            <wp:docPr id="26" name="Picture 26"/>
             <wp:cNvGraphicFramePr>
               <a:graphicFrameLocks xmlns:a="http://schemas.openxmlformats.org/drawingml/2006/main" noChangeAspect="1"/>
             </wp:cNvGraphicFramePr>
@@ -3275,6 +3518,52 @@
                   <pic:spPr>
                     <a:xfrm>
                       <a:off x="0" y="0"/>
+                      <a:ext cx="6298959" cy="4724219"/>
+                    </a:xfrm>
+                    <a:prstGeom prst="rect">
+                      <a:avLst/>
+                    </a:prstGeom>
+                  </pic:spPr>
+                </pic:pic>
+              </a:graphicData>
+            </a:graphic>
+          </wp:inline>
+        </w:drawing>
+      </w:r>
+    </w:p>
+    <w:p>
+      <w:pPr>
+        <w:jc w:val="center"/>
+      </w:pPr>
+      <w:r>
+        <w:rPr>
+          <w:noProof/>
+          <w:lang w:eastAsia="pl-PL"/>
+        </w:rPr>
+        <w:drawing>
+          <wp:inline distT="0" distB="0" distL="0" distR="0" wp14:anchorId="10B3E382" wp14:editId="6C2C8643">
+            <wp:extent cx="6366358" cy="4638968"/>
+            <wp:effectExtent l="0" t="0" r="0" b="0"/>
+            <wp:docPr id="27" name="Picture 27"/>
+            <wp:cNvGraphicFramePr>
+              <a:graphicFrameLocks xmlns:a="http://schemas.openxmlformats.org/drawingml/2006/main" noChangeAspect="1"/>
+            </wp:cNvGraphicFramePr>
+            <a:graphic xmlns:a="http://schemas.openxmlformats.org/drawingml/2006/main">
+              <a:graphicData uri="http://schemas.openxmlformats.org/drawingml/2006/picture">
+                <pic:pic xmlns:pic="http://schemas.openxmlformats.org/drawingml/2006/picture">
+                  <pic:nvPicPr>
+                    <pic:cNvPr id="1" name=""/>
+                    <pic:cNvPicPr/>
+                  </pic:nvPicPr>
+                  <pic:blipFill>
+                    <a:blip r:embed="rId29"/>
+                    <a:stretch>
+                      <a:fillRect/>
+                    </a:stretch>
+                  </pic:blipFill>
+                  <pic:spPr>
+                    <a:xfrm>
+                      <a:off x="0" y="0"/>
                       <a:ext cx="6423090" cy="4680307"/>
                     </a:xfrm>
                     <a:prstGeom prst="rect">
@@ -3304,6 +3593,7 @@
       <w:r>
         <w:rPr>
           <w:noProof/>
+          <w:lang w:eastAsia="pl-PL"/>
         </w:rPr>
         <w:drawing>
           <wp:inline distT="0" distB="0" distL="0" distR="0" wp14:anchorId="4784B2F1" wp14:editId="64009A9D">
@@ -3323,7 +3613,7 @@
                     </pic:cNvPicPr>
                   </pic:nvPicPr>
                   <pic:blipFill>
-                    <a:blip r:embed="rId29">
+                    <a:blip r:embed="rId30">
                       <a:extLst>
                         <a:ext uri="{28A0092B-C50C-407E-A947-70E740481C1C}">
                           <a14:useLocalDpi xmlns:a14="http://schemas.microsoft.com/office/drawing/2010/main" val="0"/>
@@ -3359,6 +3649,7 @@
       <w:r>
         <w:rPr>
           <w:noProof/>
+          <w:lang w:eastAsia="pl-PL"/>
         </w:rPr>
         <w:drawing>
           <wp:inline distT="0" distB="0" distL="0" distR="0" wp14:anchorId="347CAB67" wp14:editId="55283A96">
@@ -3378,7 +3669,7 @@
                     </pic:cNvPicPr>
                   </pic:nvPicPr>
                   <pic:blipFill>
-                    <a:blip r:embed="rId30">
+                    <a:blip r:embed="rId31">
                       <a:extLst>
                         <a:ext uri="{28A0092B-C50C-407E-A947-70E740481C1C}">
                           <a14:useLocalDpi xmlns:a14="http://schemas.microsoft.com/office/drawing/2010/main" val="0"/>
@@ -3425,6 +3716,7 @@
       <w:r>
         <w:rPr>
           <w:noProof/>
+          <w:lang w:eastAsia="pl-PL"/>
         </w:rPr>
         <w:drawing>
           <wp:inline distT="0" distB="0" distL="0" distR="0" wp14:anchorId="2B474C3B" wp14:editId="765D890B">
@@ -3444,7 +3736,7 @@
                     </pic:cNvPicPr>
                   </pic:nvPicPr>
                   <pic:blipFill>
-                    <a:blip r:embed="rId31">
+                    <a:blip r:embed="rId32">
                       <a:extLst>
                         <a:ext uri="{28A0092B-C50C-407E-A947-70E740481C1C}">
                           <a14:useLocalDpi xmlns:a14="http://schemas.microsoft.com/office/drawing/2010/main" val="0"/>
@@ -3483,6 +3775,7 @@
       <w:r>
         <w:rPr>
           <w:noProof/>
+          <w:lang w:eastAsia="pl-PL"/>
         </w:rPr>
         <w:drawing>
           <wp:inline distT="0" distB="0" distL="0" distR="0" wp14:anchorId="087AE1C3" wp14:editId="42C2CCEB">
@@ -3502,7 +3795,7 @@
                     </pic:cNvPicPr>
                   </pic:nvPicPr>
                   <pic:blipFill>
-                    <a:blip r:embed="rId32">
+                    <a:blip r:embed="rId33">
                       <a:extLst>
                         <a:ext uri="{28A0092B-C50C-407E-A947-70E740481C1C}">
                           <a14:useLocalDpi xmlns:a14="http://schemas.microsoft.com/office/drawing/2010/main" val="0"/>
@@ -3538,22 +3831,22 @@
       <w:pPr>
         <w:pStyle w:val="Heading1"/>
       </w:pPr>
-      <w:bookmarkStart w:id="10" w:name="_Toc62339153"/>
+      <w:bookmarkStart w:id="11" w:name="_Toc62373754"/>
       <w:r>
         <w:lastRenderedPageBreak/>
         <w:t>Analiza danych</w:t>
       </w:r>
-      <w:bookmarkEnd w:id="10"/>
+      <w:bookmarkEnd w:id="11"/>
     </w:p>
     <w:p>
       <w:pPr>
         <w:pStyle w:val="Heading2"/>
       </w:pPr>
-      <w:bookmarkStart w:id="11" w:name="_Toc62339154"/>
+      <w:bookmarkStart w:id="12" w:name="_Toc62373755"/>
       <w:r>
         <w:t>Pozytywne wpisy</w:t>
       </w:r>
-      <w:bookmarkEnd w:id="11"/>
+      <w:bookmarkEnd w:id="12"/>
     </w:p>
     <w:p>
       <w:pPr>
@@ -3589,11 +3882,11 @@
       <w:pPr>
         <w:pStyle w:val="Heading2"/>
       </w:pPr>
-      <w:bookmarkStart w:id="12" w:name="_Toc62339155"/>
+      <w:bookmarkStart w:id="13" w:name="_Toc62373756"/>
       <w:r>
         <w:t>Neutralne wpisy</w:t>
       </w:r>
-      <w:bookmarkEnd w:id="12"/>
+      <w:bookmarkEnd w:id="13"/>
     </w:p>
     <w:p>
       <w:pPr>
@@ -3623,11 +3916,11 @@
       <w:pPr>
         <w:pStyle w:val="Heading2"/>
       </w:pPr>
-      <w:bookmarkStart w:id="13" w:name="_Toc62339156"/>
+      <w:bookmarkStart w:id="14" w:name="_Toc62373757"/>
       <w:r>
         <w:t>Negatywne wpisy</w:t>
       </w:r>
-      <w:bookmarkEnd w:id="13"/>
+      <w:bookmarkEnd w:id="14"/>
     </w:p>
     <w:p>
       <w:pPr>
@@ -3650,11 +3943,11 @@
       <w:pPr>
         <w:pStyle w:val="Heading2"/>
       </w:pPr>
-      <w:bookmarkStart w:id="14" w:name="_Toc62339157"/>
+      <w:bookmarkStart w:id="15" w:name="_Toc62373758"/>
       <w:r>
         <w:t>Ogólne podsumowanie</w:t>
       </w:r>
-      <w:bookmarkEnd w:id="14"/>
+      <w:bookmarkEnd w:id="15"/>
     </w:p>
     <w:p>
       <w:pPr>
@@ -3679,12 +3972,22 @@
       <w:pPr>
         <w:pStyle w:val="Heading1"/>
       </w:pPr>
-      <w:bookmarkStart w:id="15" w:name="_Toc62339158"/>
+      <w:bookmarkStart w:id="16" w:name="_Toc62373759"/>
       <w:r>
         <w:lastRenderedPageBreak/>
+        <w:t>Inne</w:t>
+      </w:r>
+      <w:bookmarkEnd w:id="16"/>
+    </w:p>
+    <w:p>
+      <w:pPr>
+        <w:pStyle w:val="Heading2"/>
+      </w:pPr>
+      <w:bookmarkStart w:id="17" w:name="_Toc62373760"/>
+      <w:r>
         <w:t>Wykorzystane narzędzia</w:t>
       </w:r>
-      <w:bookmarkEnd w:id="15"/>
+      <w:bookmarkEnd w:id="17"/>
     </w:p>
     <w:p>
       <w:pPr>
@@ -3785,6 +4088,122 @@
         <w:t>Re</w:t>
       </w:r>
     </w:p>
+    <w:p>
+      <w:pPr>
+        <w:pStyle w:val="Heading2"/>
+      </w:pPr>
+      <w:bookmarkStart w:id="18" w:name="_Toc62373761"/>
+      <w:r>
+        <w:t>Czasy wykonywania</w:t>
+      </w:r>
+      <w:bookmarkEnd w:id="18"/>
+    </w:p>
+    <w:p>
+      <w:pPr>
+        <w:pStyle w:val="ListParagraph"/>
+        <w:numPr>
+          <w:ilvl w:val="0"/>
+          <w:numId w:val="10"/>
+        </w:numPr>
+      </w:pPr>
+      <w:r>
+        <w:t>Naprawa bazy (ok. 1.000.000 rekordów) - 20 sekund</w:t>
+      </w:r>
+    </w:p>
+    <w:p>
+      <w:pPr>
+        <w:pStyle w:val="ListParagraph"/>
+        <w:numPr>
+          <w:ilvl w:val="0"/>
+          <w:numId w:val="10"/>
+        </w:numPr>
+      </w:pPr>
+      <w:r>
+        <w:t xml:space="preserve">Ładowane bazy </w:t>
+      </w:r>
+      <w:proofErr w:type="spellStart"/>
+      <w:r>
+        <w:t>lematyzera</w:t>
+      </w:r>
+      <w:proofErr w:type="spellEnd"/>
+      <w:r>
+        <w:t xml:space="preserve"> - 15 sekund</w:t>
+      </w:r>
+    </w:p>
+    <w:p>
+      <w:pPr>
+        <w:pStyle w:val="ListParagraph"/>
+        <w:numPr>
+          <w:ilvl w:val="0"/>
+          <w:numId w:val="10"/>
+        </w:numPr>
+      </w:pPr>
+      <w:r>
+        <w:t>Przetwarzanie słów pozytywnych - ok. 1 godzina</w:t>
+      </w:r>
+    </w:p>
+    <w:p>
+      <w:pPr>
+        <w:pStyle w:val="ListParagraph"/>
+        <w:numPr>
+          <w:ilvl w:val="0"/>
+          <w:numId w:val="10"/>
+        </w:numPr>
+      </w:pPr>
+      <w:r>
+        <w:t>Przetwarzanie słów neutralnych - 1 sekunda (mało danych w dodatku błędne)</w:t>
+      </w:r>
+    </w:p>
+    <w:p>
+      <w:pPr>
+        <w:pStyle w:val="ListParagraph"/>
+        <w:numPr>
+          <w:ilvl w:val="0"/>
+          <w:numId w:val="10"/>
+        </w:numPr>
+      </w:pPr>
+      <w:r>
+        <w:t>Przetwarzanie słów negatywnych - ok. 20 minut</w:t>
+      </w:r>
+    </w:p>
+    <w:p>
+      <w:pPr>
+        <w:pStyle w:val="ListParagraph"/>
+        <w:numPr>
+          <w:ilvl w:val="0"/>
+          <w:numId w:val="10"/>
+        </w:numPr>
+      </w:pPr>
+      <w:r>
+        <w:t>Generowanie chmury słów - ok. 3 sekundy na każdy typ</w:t>
+      </w:r>
+    </w:p>
+    <w:p>
+      <w:pPr>
+        <w:pStyle w:val="ListParagraph"/>
+        <w:numPr>
+          <w:ilvl w:val="0"/>
+          <w:numId w:val="10"/>
+        </w:numPr>
+      </w:pPr>
+      <w:r>
+        <w:t>Generowanie wykresów słupkowych - natychmiast</w:t>
+      </w:r>
+    </w:p>
+    <w:p>
+      <w:pPr>
+        <w:pStyle w:val="ListParagraph"/>
+        <w:numPr>
+          <w:ilvl w:val="0"/>
+          <w:numId w:val="10"/>
+        </w:numPr>
+      </w:pPr>
+      <w:r>
+        <w:t>Generowanie tabel podobieństwa kosinusowego - ok. 1 sekundy</w:t>
+      </w:r>
+    </w:p>
+    <w:p/>
+    <w:p/>
     <w:sectPr>
       <w:pgSz w:w="11906" w:h="16838"/>
       <w:pgMar w:top="720" w:right="720" w:bottom="720" w:left="720" w:header="708" w:footer="708" w:gutter="0"/>
@@ -3796,8 +4215,8 @@
 </file>
 
 <file path=word/numbering.xml><?xml version="1.0" encoding="utf-8"?>
-<w:numbering xmlns:wpc="http://schemas.microsoft.com/office/word/2010/wordprocessingCanvas" xmlns:cx="http://schemas.microsoft.com/office/drawing/2014/chartex" xmlns:cx1="http://schemas.microsoft.com/office/drawing/2015/9/8/chartex" xmlns:cx2="http://schemas.microsoft.com/office/drawing/2015/10/21/chartex" xmlns:cx3="http://schemas.microsoft.com/office/drawing/2016/5/9/chartex" xmlns:cx4="http://schemas.microsoft.com/office/drawing/2016/5/10/chartex" xmlns:cx5="http://schemas.microsoft.com/office/drawing/2016/5/11/chartex" xmlns:cx6="http://schemas.microsoft.com/office/drawing/2016/5/12/chartex" xmlns:cx7="http://schemas.microsoft.com/office/drawing/2016/5/13/chartex" xmlns:cx8="http://schemas.microsoft.com/office/drawing/2016/5/14/chartex" xmlns:mc="http://schemas.openxmlformats.org/markup-compatibility/2006" xmlns:aink="http://schemas.microsoft.com/office/drawing/2016/ink" xmlns:am3d="http://schemas.microsoft.com/office/drawing/2017/model3d" xmlns:o="urn:schemas-microsoft-com:office:office" xmlns:r="http://schemas.openxmlformats.org/officeDocument/2006/relationships" xmlns:m="http://schemas.openxmlformats.org/officeDocument/2006/math" xmlns:v="urn:schemas-microsoft-com:vml" xmlns:wp14="http://schemas.microsoft.com/office/word/2010/wordprocessingDrawing" xmlns:wp="http://schemas.openxmlformats.org/drawingml/2006/wordprocessingDrawing" xmlns:w10="urn:schemas-microsoft-com:office:word" xmlns:w="http://schemas.openxmlformats.org/wordprocessingml/2006/main" xmlns:w14="http://schemas.microsoft.com/office/word/2010/wordml" xmlns:w15="http://schemas.microsoft.com/office/word/2012/wordml" xmlns:w16cex="http://schemas.microsoft.com/office/word/2018/wordml/cex" xmlns:w16cid="http://schemas.microsoft.com/office/word/2016/wordml/cid" xmlns:w16="http://schemas.microsoft.com/office/word/2018/wordml" xmlns:w16se="http://schemas.microsoft.com/office/word/2015/wordml/symex" xmlns:wpg="http://schemas.microsoft.com/office/word/2010/wordprocessingGroup" xmlns:wpi="http://schemas.microsoft.com/office/word/2010/wordprocessingInk" xmlns:wne="http://schemas.microsoft.com/office/word/2006/wordml" xmlns:wps="http://schemas.microsoft.com/office/word/2010/wordprocessingShape" mc:Ignorable="w14 w15 w16se w16cid w16 w16cex wp14">
-  <w:abstractNum w:abstractNumId="0" w15:restartNumberingAfterBreak="0">
+<w:numbering xmlns:wpc="http://schemas.microsoft.com/office/word/2010/wordprocessingCanvas" xmlns:mc="http://schemas.openxmlformats.org/markup-compatibility/2006" xmlns:o="urn:schemas-microsoft-com:office:office" xmlns:r="http://schemas.openxmlformats.org/officeDocument/2006/relationships" xmlns:m="http://schemas.openxmlformats.org/officeDocument/2006/math" xmlns:v="urn:schemas-microsoft-com:vml" xmlns:wp14="http://schemas.microsoft.com/office/word/2010/wordprocessingDrawing" xmlns:wp="http://schemas.openxmlformats.org/drawingml/2006/wordprocessingDrawing" xmlns:w10="urn:schemas-microsoft-com:office:word" xmlns:w="http://schemas.openxmlformats.org/wordprocessingml/2006/main" xmlns:w14="http://schemas.microsoft.com/office/word/2010/wordml" xmlns:wpg="http://schemas.microsoft.com/office/word/2010/wordprocessingGroup" xmlns:wpi="http://schemas.microsoft.com/office/word/2010/wordprocessingInk" xmlns:wne="http://schemas.microsoft.com/office/word/2006/wordml" xmlns:wps="http://schemas.microsoft.com/office/word/2010/wordprocessingShape" mc:Ignorable="w14 wp14">
+  <w:abstractNum w:abstractNumId="0">
     <w:nsid w:val="0188683A"/>
     <w:multiLevelType w:val="multilevel"/>
     <w:tmpl w:val="4F002AD4"/>
@@ -3965,7 +4384,7 @@
       </w:rPr>
     </w:lvl>
   </w:abstractNum>
-  <w:abstractNum w:abstractNumId="1" w15:restartNumberingAfterBreak="0">
+  <w:abstractNum w:abstractNumId="1">
     <w:nsid w:val="03447A3A"/>
     <w:multiLevelType w:val="hybridMultilevel"/>
     <w:tmpl w:val="CADCFB52"/>
@@ -4051,7 +4470,7 @@
       </w:pPr>
     </w:lvl>
   </w:abstractNum>
-  <w:abstractNum w:abstractNumId="2" w15:restartNumberingAfterBreak="0">
+  <w:abstractNum w:abstractNumId="2">
     <w:nsid w:val="07573AEB"/>
     <w:multiLevelType w:val="hybridMultilevel"/>
     <w:tmpl w:val="A2E22026"/>
@@ -4140,7 +4559,7 @@
       </w:pPr>
     </w:lvl>
   </w:abstractNum>
-  <w:abstractNum w:abstractNumId="3" w15:restartNumberingAfterBreak="0">
+  <w:abstractNum w:abstractNumId="3">
     <w:nsid w:val="11163880"/>
     <w:multiLevelType w:val="hybridMultilevel"/>
     <w:tmpl w:val="CEB451B8"/>
@@ -4229,7 +4648,120 @@
       </w:pPr>
     </w:lvl>
   </w:abstractNum>
-  <w:abstractNum w:abstractNumId="4" w15:restartNumberingAfterBreak="0">
+  <w:abstractNum w:abstractNumId="4">
+    <w:nsid w:val="166C6D15"/>
+    <w:multiLevelType w:val="hybridMultilevel"/>
+    <w:tmpl w:val="2B1047E4"/>
+    <w:lvl w:ilvl="0" w:tplc="04150001">
+      <w:start w:val="1"/>
+      <w:numFmt w:val="bullet"/>
+      <w:lvlText w:val=""/>
+      <w:lvlJc w:val="left"/>
+      <w:pPr>
+        <w:ind w:left="720" w:hanging="360"/>
+      </w:pPr>
+      <w:rPr>
+        <w:rFonts w:ascii="Symbol" w:hAnsi="Symbol" w:hint="default"/>
+      </w:rPr>
+    </w:lvl>
+    <w:lvl w:ilvl="1" w:tplc="04150003" w:tentative="1">
+      <w:start w:val="1"/>
+      <w:numFmt w:val="bullet"/>
+      <w:lvlText w:val="o"/>
+      <w:lvlJc w:val="left"/>
+      <w:pPr>
+        <w:ind w:left="1440" w:hanging="360"/>
+      </w:pPr>
+      <w:rPr>
+        <w:rFonts w:ascii="Courier New" w:hAnsi="Courier New" w:cs="Courier New" w:hint="default"/>
+      </w:rPr>
+    </w:lvl>
+    <w:lvl w:ilvl="2" w:tplc="04150005" w:tentative="1">
+      <w:start w:val="1"/>
+      <w:numFmt w:val="bullet"/>
+      <w:lvlText w:val=""/>
+      <w:lvlJc w:val="left"/>
+      <w:pPr>
+        <w:ind w:left="2160" w:hanging="360"/>
+      </w:pPr>
+      <w:rPr>
+        <w:rFonts w:ascii="Wingdings" w:hAnsi="Wingdings" w:hint="default"/>
+      </w:rPr>
+    </w:lvl>
+    <w:lvl w:ilvl="3" w:tplc="04150001" w:tentative="1">
+      <w:start w:val="1"/>
+      <w:numFmt w:val="bullet"/>
+      <w:lvlText w:val=""/>
+      <w:lvlJc w:val="left"/>
+      <w:pPr>
+        <w:ind w:left="2880" w:hanging="360"/>
+      </w:pPr>
+      <w:rPr>
+        <w:rFonts w:ascii="Symbol" w:hAnsi="Symbol" w:hint="default"/>
+      </w:rPr>
+    </w:lvl>
+    <w:lvl w:ilvl="4" w:tplc="04150003" w:tentative="1">
+      <w:start w:val="1"/>
+      <w:numFmt w:val="bullet"/>
+      <w:lvlText w:val="o"/>
+      <w:lvlJc w:val="left"/>
+      <w:pPr>
+        <w:ind w:left="3600" w:hanging="360"/>
+      </w:pPr>
+      <w:rPr>
+        <w:rFonts w:ascii="Courier New" w:hAnsi="Courier New" w:cs="Courier New" w:hint="default"/>
+      </w:rPr>
+    </w:lvl>
+    <w:lvl w:ilvl="5" w:tplc="04150005" w:tentative="1">
+      <w:start w:val="1"/>
+      <w:numFmt w:val="bullet"/>
+      <w:lvlText w:val=""/>
+      <w:lvlJc w:val="left"/>
+      <w:pPr>
+        <w:ind w:left="4320" w:hanging="360"/>
+      </w:pPr>
+      <w:rPr>
+        <w:rFonts w:ascii="Wingdings" w:hAnsi="Wingdings" w:hint="default"/>
+      </w:rPr>
+    </w:lvl>
+    <w:lvl w:ilvl="6" w:tplc="04150001" w:tentative="1">
+      <w:start w:val="1"/>
+      <w:numFmt w:val="bullet"/>
+      <w:lvlText w:val=""/>
+      <w:lvlJc w:val="left"/>
+      <w:pPr>
+        <w:ind w:left="5040" w:hanging="360"/>
+      </w:pPr>
+      <w:rPr>
+        <w:rFonts w:ascii="Symbol" w:hAnsi="Symbol" w:hint="default"/>
+      </w:rPr>
+    </w:lvl>
+    <w:lvl w:ilvl="7" w:tplc="04150003" w:tentative="1">
+      <w:start w:val="1"/>
+      <w:numFmt w:val="bullet"/>
+      <w:lvlText w:val="o"/>
+      <w:lvlJc w:val="left"/>
+      <w:pPr>
+        <w:ind w:left="5760" w:hanging="360"/>
+      </w:pPr>
+      <w:rPr>
+        <w:rFonts w:ascii="Courier New" w:hAnsi="Courier New" w:cs="Courier New" w:hint="default"/>
+      </w:rPr>
+    </w:lvl>
+    <w:lvl w:ilvl="8" w:tplc="04150005" w:tentative="1">
+      <w:start w:val="1"/>
+      <w:numFmt w:val="bullet"/>
+      <w:lvlText w:val=""/>
+      <w:lvlJc w:val="left"/>
+      <w:pPr>
+        <w:ind w:left="6480" w:hanging="360"/>
+      </w:pPr>
+      <w:rPr>
+        <w:rFonts w:ascii="Wingdings" w:hAnsi="Wingdings" w:hint="default"/>
+      </w:rPr>
+    </w:lvl>
+  </w:abstractNum>
+  <w:abstractNum w:abstractNumId="5">
     <w:nsid w:val="23620CAA"/>
     <w:multiLevelType w:val="hybridMultilevel"/>
     <w:tmpl w:val="224053B2"/>
@@ -4342,7 +4874,7 @@
       </w:rPr>
     </w:lvl>
   </w:abstractNum>
-  <w:abstractNum w:abstractNumId="5" w15:restartNumberingAfterBreak="0">
+  <w:abstractNum w:abstractNumId="6">
     <w:nsid w:val="2B0A6C16"/>
     <w:multiLevelType w:val="hybridMultilevel"/>
     <w:tmpl w:val="DCD6C0DE"/>
@@ -4431,7 +4963,7 @@
       </w:pPr>
     </w:lvl>
   </w:abstractNum>
-  <w:abstractNum w:abstractNumId="6" w15:restartNumberingAfterBreak="0">
+  <w:abstractNum w:abstractNumId="7">
     <w:nsid w:val="422964D8"/>
     <w:multiLevelType w:val="hybridMultilevel"/>
     <w:tmpl w:val="D5B0757C"/>
@@ -4520,7 +5052,7 @@
       </w:pPr>
     </w:lvl>
   </w:abstractNum>
-  <w:abstractNum w:abstractNumId="7" w15:restartNumberingAfterBreak="0">
+  <w:abstractNum w:abstractNumId="8">
     <w:nsid w:val="53257C3F"/>
     <w:multiLevelType w:val="hybridMultilevel"/>
     <w:tmpl w:val="C08AE144"/>
@@ -4633,7 +5165,7 @@
       </w:rPr>
     </w:lvl>
   </w:abstractNum>
-  <w:abstractNum w:abstractNumId="8" w15:restartNumberingAfterBreak="0">
+  <w:abstractNum w:abstractNumId="9">
     <w:nsid w:val="538D0808"/>
     <w:multiLevelType w:val="hybridMultilevel"/>
     <w:tmpl w:val="95FC7E8E"/>
@@ -4729,31 +5261,34 @@
     <w:abstractNumId w:val="0"/>
   </w:num>
   <w:num w:numId="3">
-    <w:abstractNumId w:val="8"/>
+    <w:abstractNumId w:val="9"/>
   </w:num>
   <w:num w:numId="4">
-    <w:abstractNumId w:val="6"/>
+    <w:abstractNumId w:val="7"/>
   </w:num>
   <w:num w:numId="5">
-    <w:abstractNumId w:val="5"/>
+    <w:abstractNumId w:val="6"/>
   </w:num>
   <w:num w:numId="6">
     <w:abstractNumId w:val="1"/>
   </w:num>
   <w:num w:numId="7">
-    <w:abstractNumId w:val="4"/>
+    <w:abstractNumId w:val="5"/>
   </w:num>
   <w:num w:numId="8">
-    <w:abstractNumId w:val="7"/>
+    <w:abstractNumId w:val="8"/>
   </w:num>
   <w:num w:numId="9">
     <w:abstractNumId w:val="3"/>
+  </w:num>
+  <w:num w:numId="10">
+    <w:abstractNumId w:val="4"/>
   </w:num>
 </w:numbering>
 </file>
 
 <file path=word/styles.xml><?xml version="1.0" encoding="utf-8"?>
-<w:styles xmlns:mc="http://schemas.openxmlformats.org/markup-compatibility/2006" xmlns:r="http://schemas.openxmlformats.org/officeDocument/2006/relationships" xmlns:w="http://schemas.openxmlformats.org/wordprocessingml/2006/main" xmlns:w14="http://schemas.microsoft.com/office/word/2010/wordml" xmlns:w15="http://schemas.microsoft.com/office/word/2012/wordml" xmlns:w16cex="http://schemas.microsoft.com/office/word/2018/wordml/cex" xmlns:w16cid="http://schemas.microsoft.com/office/word/2016/wordml/cid" xmlns:w16="http://schemas.microsoft.com/office/word/2018/wordml" xmlns:w16se="http://schemas.microsoft.com/office/word/2015/wordml/symex" mc:Ignorable="w14 w15 w16se w16cid w16 w16cex">
+<w:styles xmlns:mc="http://schemas.openxmlformats.org/markup-compatibility/2006" xmlns:r="http://schemas.openxmlformats.org/officeDocument/2006/relationships" xmlns:w="http://schemas.openxmlformats.org/wordprocessingml/2006/main" xmlns:w14="http://schemas.microsoft.com/office/word/2010/wordml" mc:Ignorable="w14">
   <w:docDefaults>
     <w:rPrDefault>
       <w:rPr>
@@ -4769,383 +5304,144 @@
       </w:pPr>
     </w:pPrDefault>
   </w:docDefaults>
-  <w:latentStyles w:defLockedState="0" w:defUIPriority="99" w:defSemiHidden="0" w:defUnhideWhenUsed="0" w:defQFormat="0" w:count="376">
-    <w:lsdException w:name="Normal" w:uiPriority="0" w:qFormat="1"/>
-    <w:lsdException w:name="heading 1" w:uiPriority="9" w:qFormat="1"/>
-    <w:lsdException w:name="heading 2" w:semiHidden="1" w:uiPriority="9" w:unhideWhenUsed="1" w:qFormat="1"/>
-    <w:lsdException w:name="heading 3" w:semiHidden="1" w:uiPriority="9" w:unhideWhenUsed="1" w:qFormat="1"/>
-    <w:lsdException w:name="heading 4" w:semiHidden="1" w:uiPriority="9" w:unhideWhenUsed="1" w:qFormat="1"/>
-    <w:lsdException w:name="heading 5" w:semiHidden="1" w:uiPriority="9" w:unhideWhenUsed="1" w:qFormat="1"/>
-    <w:lsdException w:name="heading 6" w:semiHidden="1" w:uiPriority="9" w:unhideWhenUsed="1" w:qFormat="1"/>
-    <w:lsdException w:name="heading 7" w:semiHidden="1" w:uiPriority="9" w:unhideWhenUsed="1" w:qFormat="1"/>
-    <w:lsdException w:name="heading 8" w:semiHidden="1" w:uiPriority="9" w:unhideWhenUsed="1" w:qFormat="1"/>
-    <w:lsdException w:name="heading 9" w:semiHidden="1" w:uiPriority="9" w:unhideWhenUsed="1" w:qFormat="1"/>
-    <w:lsdException w:name="index 1" w:semiHidden="1" w:unhideWhenUsed="1"/>
-    <w:lsdException w:name="index 2" w:semiHidden="1" w:unhideWhenUsed="1"/>
-    <w:lsdException w:name="index 3" w:semiHidden="1" w:unhideWhenUsed="1"/>
-    <w:lsdException w:name="index 4" w:semiHidden="1" w:unhideWhenUsed="1"/>
-    <w:lsdException w:name="index 5" w:semiHidden="1" w:unhideWhenUsed="1"/>
-    <w:lsdException w:name="index 6" w:semiHidden="1" w:unhideWhenUsed="1"/>
-    <w:lsdException w:name="index 7" w:semiHidden="1" w:unhideWhenUsed="1"/>
-    <w:lsdException w:name="index 8" w:semiHidden="1" w:unhideWhenUsed="1"/>
-    <w:lsdException w:name="index 9" w:semiHidden="1" w:unhideWhenUsed="1"/>
-    <w:lsdException w:name="toc 1" w:semiHidden="1" w:uiPriority="39" w:unhideWhenUsed="1"/>
-    <w:lsdException w:name="toc 2" w:semiHidden="1" w:uiPriority="39" w:unhideWhenUsed="1"/>
-    <w:lsdException w:name="toc 3" w:semiHidden="1" w:uiPriority="39" w:unhideWhenUsed="1"/>
-    <w:lsdException w:name="toc 4" w:semiHidden="1" w:uiPriority="39" w:unhideWhenUsed="1"/>
-    <w:lsdException w:name="toc 5" w:semiHidden="1" w:uiPriority="39" w:unhideWhenUsed="1"/>
-    <w:lsdException w:name="toc 6" w:semiHidden="1" w:uiPriority="39" w:unhideWhenUsed="1"/>
-    <w:lsdException w:name="toc 7" w:semiHidden="1" w:uiPriority="39" w:unhideWhenUsed="1"/>
-    <w:lsdException w:name="toc 8" w:semiHidden="1" w:uiPriority="39" w:unhideWhenUsed="1"/>
-    <w:lsdException w:name="toc 9" w:semiHidden="1" w:uiPriority="39" w:unhideWhenUsed="1"/>
-    <w:lsdException w:name="Normal Indent" w:semiHidden="1" w:unhideWhenUsed="1"/>
-    <w:lsdException w:name="footnote text" w:semiHidden="1" w:unhideWhenUsed="1"/>
-    <w:lsdException w:name="annotation text" w:semiHidden="1" w:unhideWhenUsed="1"/>
-    <w:lsdException w:name="header" w:semiHidden="1" w:unhideWhenUsed="1"/>
-    <w:lsdException w:name="footer" w:semiHidden="1" w:unhideWhenUsed="1"/>
-    <w:lsdException w:name="index heading" w:semiHidden="1" w:unhideWhenUsed="1"/>
-    <w:lsdException w:name="caption" w:semiHidden="1" w:uiPriority="35" w:unhideWhenUsed="1" w:qFormat="1"/>
-    <w:lsdException w:name="table of figures" w:semiHidden="1" w:unhideWhenUsed="1"/>
-    <w:lsdException w:name="envelope address" w:semiHidden="1" w:unhideWhenUsed="1"/>
-    <w:lsdException w:name="envelope return" w:semiHidden="1" w:unhideWhenUsed="1"/>
-    <w:lsdException w:name="footnote reference" w:semiHidden="1" w:unhideWhenUsed="1"/>
-    <w:lsdException w:name="annotation reference" w:semiHidden="1" w:unhideWhenUsed="1"/>
-    <w:lsdException w:name="line number" w:semiHidden="1" w:unhideWhenUsed="1"/>
-    <w:lsdException w:name="page number" w:semiHidden="1" w:unhideWhenUsed="1"/>
-    <w:lsdException w:name="endnote reference" w:semiHidden="1" w:unhideWhenUsed="1"/>
-    <w:lsdException w:name="endnote text" w:semiHidden="1" w:unhideWhenUsed="1"/>
-    <w:lsdException w:name="table of authorities" w:semiHidden="1" w:unhideWhenUsed="1"/>
-    <w:lsdException w:name="macro" w:semiHidden="1" w:unhideWhenUsed="1"/>
-    <w:lsdException w:name="toa heading" w:semiHidden="1" w:unhideWhenUsed="1"/>
-    <w:lsdException w:name="List" w:semiHidden="1" w:unhideWhenUsed="1"/>
-    <w:lsdException w:name="List Bullet" w:semiHidden="1" w:unhideWhenUsed="1"/>
-    <w:lsdException w:name="List Number" w:semiHidden="1" w:unhideWhenUsed="1"/>
-    <w:lsdException w:name="List 2" w:semiHidden="1" w:unhideWhenUsed="1"/>
-    <w:lsdException w:name="List 3" w:semiHidden="1" w:unhideWhenUsed="1"/>
-    <w:lsdException w:name="List 4" w:semiHidden="1" w:unhideWhenUsed="1"/>
-    <w:lsdException w:name="List 5" w:semiHidden="1" w:unhideWhenUsed="1"/>
-    <w:lsdException w:name="List Bullet 2" w:semiHidden="1" w:unhideWhenUsed="1"/>
-    <w:lsdException w:name="List Bullet 3" w:semiHidden="1" w:unhideWhenUsed="1"/>
-    <w:lsdException w:name="List Bullet 4" w:semiHidden="1" w:unhideWhenUsed="1"/>
-    <w:lsdException w:name="List Bullet 5" w:semiHidden="1" w:unhideWhenUsed="1"/>
-    <w:lsdException w:name="List Number 2" w:semiHidden="1" w:unhideWhenUsed="1"/>
-    <w:lsdException w:name="List Number 3" w:semiHidden="1" w:unhideWhenUsed="1"/>
-    <w:lsdException w:name="List Number 4" w:semiHidden="1" w:unhideWhenUsed="1"/>
-    <w:lsdException w:name="List Number 5" w:semiHidden="1" w:unhideWhenUsed="1"/>
-    <w:lsdException w:name="Title" w:uiPriority="10" w:qFormat="1"/>
-    <w:lsdException w:name="Closing" w:semiHidden="1" w:unhideWhenUsed="1"/>
-    <w:lsdException w:name="Signature" w:semiHidden="1" w:unhideWhenUsed="1"/>
-    <w:lsdException w:name="Default Paragraph Font" w:semiHidden="1" w:uiPriority="1" w:unhideWhenUsed="1"/>
-    <w:lsdException w:name="Body Text" w:semiHidden="1" w:unhideWhenUsed="1"/>
-    <w:lsdException w:name="Body Text Indent" w:semiHidden="1" w:unhideWhenUsed="1"/>
-    <w:lsdException w:name="List Continue" w:semiHidden="1" w:unhideWhenUsed="1"/>
-    <w:lsdException w:name="List Continue 2" w:semiHidden="1" w:unhideWhenUsed="1"/>
-    <w:lsdException w:name="List Continue 3" w:semiHidden="1" w:unhideWhenUsed="1"/>
-    <w:lsdException w:name="List Continue 4" w:semiHidden="1" w:unhideWhenUsed="1"/>
-    <w:lsdException w:name="List Continue 5" w:semiHidden="1" w:unhideWhenUsed="1"/>
-    <w:lsdException w:name="Message Header" w:semiHidden="1" w:unhideWhenUsed="1"/>
-    <w:lsdException w:name="Subtitle" w:uiPriority="11" w:qFormat="1"/>
-    <w:lsdException w:name="Salutation" w:semiHidden="1" w:unhideWhenUsed="1"/>
-    <w:lsdException w:name="Date" w:semiHidden="1" w:unhideWhenUsed="1"/>
-    <w:lsdException w:name="Body Text First Indent" w:semiHidden="1" w:unhideWhenUsed="1"/>
-    <w:lsdException w:name="Body Text First Indent 2" w:semiHidden="1" w:unhideWhenUsed="1"/>
-    <w:lsdException w:name="Note Heading" w:semiHidden="1" w:unhideWhenUsed="1"/>
-    <w:lsdException w:name="Body Text 2" w:semiHidden="1" w:unhideWhenUsed="1"/>
-    <w:lsdException w:name="Body Text 3" w:semiHidden="1" w:unhideWhenUsed="1"/>
-    <w:lsdException w:name="Body Text Indent 2" w:semiHidden="1" w:unhideWhenUsed="1"/>
-    <w:lsdException w:name="Body Text Indent 3" w:semiHidden="1" w:unhideWhenUsed="1"/>
-    <w:lsdException w:name="Block Text" w:semiHidden="1" w:unhideWhenUsed="1"/>
-    <w:lsdException w:name="Hyperlink" w:semiHidden="1" w:unhideWhenUsed="1"/>
-    <w:lsdException w:name="FollowedHyperlink" w:semiHidden="1" w:unhideWhenUsed="1"/>
-    <w:lsdException w:name="Strong" w:uiPriority="22" w:qFormat="1"/>
-    <w:lsdException w:name="Emphasis" w:uiPriority="20" w:qFormat="1"/>
-    <w:lsdException w:name="Document Map" w:semiHidden="1" w:unhideWhenUsed="1"/>
-    <w:lsdException w:name="Plain Text" w:semiHidden="1" w:unhideWhenUsed="1"/>
-    <w:lsdException w:name="E-mail Signature" w:semiHidden="1" w:unhideWhenUsed="1"/>
-    <w:lsdException w:name="HTML Top of Form" w:semiHidden="1" w:unhideWhenUsed="1"/>
-    <w:lsdException w:name="HTML Bottom of Form" w:semiHidden="1" w:unhideWhenUsed="1"/>
-    <w:lsdException w:name="Normal (Web)" w:semiHidden="1" w:unhideWhenUsed="1"/>
-    <w:lsdException w:name="HTML Acronym" w:semiHidden="1" w:unhideWhenUsed="1"/>
-    <w:lsdException w:name="HTML Address" w:semiHidden="1" w:unhideWhenUsed="1"/>
-    <w:lsdException w:name="HTML Cite" w:semiHidden="1" w:unhideWhenUsed="1"/>
-    <w:lsdException w:name="HTML Code" w:semiHidden="1" w:unhideWhenUsed="1"/>
-    <w:lsdException w:name="HTML Definition" w:semiHidden="1" w:unhideWhenUsed="1"/>
-    <w:lsdException w:name="HTML Keyboard" w:semiHidden="1" w:unhideWhenUsed="1"/>
-    <w:lsdException w:name="HTML Preformatted" w:semiHidden="1" w:unhideWhenUsed="1"/>
-    <w:lsdException w:name="HTML Sample" w:semiHidden="1" w:unhideWhenUsed="1"/>
-    <w:lsdException w:name="HTML Typewriter" w:semiHidden="1" w:unhideWhenUsed="1"/>
-    <w:lsdException w:name="HTML Variable" w:semiHidden="1" w:unhideWhenUsed="1"/>
-    <w:lsdException w:name="Normal Table" w:semiHidden="1" w:unhideWhenUsed="1"/>
-    <w:lsdException w:name="annotation subject" w:semiHidden="1" w:unhideWhenUsed="1"/>
-    <w:lsdException w:name="No List" w:semiHidden="1" w:unhideWhenUsed="1"/>
-    <w:lsdException w:name="Outline List 1" w:semiHidden="1" w:unhideWhenUsed="1"/>
-    <w:lsdException w:name="Outline List 2" w:semiHidden="1" w:unhideWhenUsed="1"/>
-    <w:lsdException w:name="Outline List 3" w:semiHidden="1" w:unhideWhenUsed="1"/>
-    <w:lsdException w:name="Table Simple 1" w:semiHidden="1" w:unhideWhenUsed="1"/>
-    <w:lsdException w:name="Table Simple 2" w:semiHidden="1" w:unhideWhenUsed="1"/>
-    <w:lsdException w:name="Table Simple 3" w:semiHidden="1" w:unhideWhenUsed="1"/>
-    <w:lsdException w:name="Table Classic 1" w:semiHidden="1" w:unhideWhenUsed="1"/>
-    <w:lsdException w:name="Table Classic 2" w:semiHidden="1" w:unhideWhenUsed="1"/>
-    <w:lsdException w:name="Table Classic 3" w:semiHidden="1" w:unhideWhenUsed="1"/>
-    <w:lsdException w:name="Table Classic 4" w:semiHidden="1" w:unhideWhenUsed="1"/>
-    <w:lsdException w:name="Table Colorful 1" w:semiHidden="1" w:unhideWhenUsed="1"/>
-    <w:lsdException w:name="Table Colorful 2" w:semiHidden="1" w:unhideWhenUsed="1"/>
-    <w:lsdException w:name="Table Colorful 3" w:semiHidden="1" w:unhideWhenUsed="1"/>
-    <w:lsdException w:name="Table Columns 1" w:semiHidden="1" w:unhideWhenUsed="1"/>
-    <w:lsdException w:name="Table Columns 2" w:semiHidden="1" w:unhideWhenUsed="1"/>
-    <w:lsdException w:name="Table Columns 3" w:semiHidden="1" w:unhideWhenUsed="1"/>
-    <w:lsdException w:name="Table Columns 4" w:semiHidden="1" w:unhideWhenUsed="1"/>
-    <w:lsdException w:name="Table Columns 5" w:semiHidden="1" w:unhideWhenUsed="1"/>
-    <w:lsdException w:name="Table Grid 1" w:semiHidden="1" w:unhideWhenUsed="1"/>
-    <w:lsdException w:name="Table Grid 2" w:semiHidden="1" w:unhideWhenUsed="1"/>
-    <w:lsdException w:name="Table Grid 3" w:semiHidden="1" w:unhideWhenUsed="1"/>
-    <w:lsdException w:name="Table Grid 4" w:semiHidden="1" w:unhideWhenUsed="1"/>
-    <w:lsdException w:name="Table Grid 5" w:semiHidden="1" w:unhideWhenUsed="1"/>
-    <w:lsdException w:name="Table Grid 6" w:semiHidden="1" w:unhideWhenUsed="1"/>
-    <w:lsdException w:name="Table Grid 7" w:semiHidden="1" w:unhideWhenUsed="1"/>
-    <w:lsdException w:name="Table Grid 8" w:semiHidden="1" w:unhideWhenUsed="1"/>
-    <w:lsdException w:name="Table List 1" w:semiHidden="1" w:unhideWhenUsed="1"/>
-    <w:lsdException w:name="Table List 2" w:semiHidden="1" w:unhideWhenUsed="1"/>
-    <w:lsdException w:name="Table List 3" w:semiHidden="1" w:unhideWhenUsed="1"/>
-    <w:lsdException w:name="Table List 4" w:semiHidden="1" w:unhideWhenUsed="1"/>
-    <w:lsdException w:name="Table List 5" w:semiHidden="1" w:unhideWhenUsed="1"/>
-    <w:lsdException w:name="Table List 6" w:semiHidden="1" w:unhideWhenUsed="1"/>
-    <w:lsdException w:name="Table List 7" w:semiHidden="1" w:unhideWhenUsed="1"/>
-    <w:lsdException w:name="Table List 8" w:semiHidden="1" w:unhideWhenUsed="1"/>
-    <w:lsdException w:name="Table 3D effects 1" w:semiHidden="1" w:unhideWhenUsed="1"/>
-    <w:lsdException w:name="Table 3D effects 2" w:semiHidden="1" w:unhideWhenUsed="1"/>
-    <w:lsdException w:name="Table 3D effects 3" w:semiHidden="1" w:unhideWhenUsed="1"/>
-    <w:lsdException w:name="Table Contemporary" w:semiHidden="1" w:unhideWhenUsed="1"/>
-    <w:lsdException w:name="Table Elegant" w:semiHidden="1" w:unhideWhenUsed="1"/>
-    <w:lsdException w:name="Table Professional" w:semiHidden="1" w:unhideWhenUsed="1"/>
-    <w:lsdException w:name="Table Subtle 1" w:semiHidden="1" w:unhideWhenUsed="1"/>
-    <w:lsdException w:name="Table Subtle 2" w:semiHidden="1" w:unhideWhenUsed="1"/>
-    <w:lsdException w:name="Table Web 1" w:semiHidden="1" w:unhideWhenUsed="1"/>
-    <w:lsdException w:name="Table Web 2" w:semiHidden="1" w:unhideWhenUsed="1"/>
-    <w:lsdException w:name="Table Web 3" w:semiHidden="1" w:unhideWhenUsed="1"/>
-    <w:lsdException w:name="Balloon Text" w:semiHidden="1" w:unhideWhenUsed="1"/>
-    <w:lsdException w:name="Table Grid" w:uiPriority="39"/>
-    <w:lsdException w:name="Table Theme" w:semiHidden="1" w:unhideWhenUsed="1"/>
-    <w:lsdException w:name="Placeholder Text" w:semiHidden="1"/>
-    <w:lsdException w:name="No Spacing" w:uiPriority="1" w:qFormat="1"/>
-    <w:lsdException w:name="Light Shading" w:uiPriority="60"/>
-    <w:lsdException w:name="Light List" w:uiPriority="61"/>
-    <w:lsdException w:name="Light Grid" w:uiPriority="62"/>
-    <w:lsdException w:name="Medium Shading 1" w:uiPriority="63"/>
-    <w:lsdException w:name="Medium Shading 2" w:uiPriority="64"/>
-    <w:lsdException w:name="Medium List 1" w:uiPriority="65"/>
-    <w:lsdException w:name="Medium List 2" w:uiPriority="66"/>
-    <w:lsdException w:name="Medium Grid 1" w:uiPriority="67"/>
-    <w:lsdException w:name="Medium Grid 2" w:uiPriority="68"/>
-    <w:lsdException w:name="Medium Grid 3" w:uiPriority="69"/>
-    <w:lsdException w:name="Dark List" w:uiPriority="70"/>
-    <w:lsdException w:name="Colorful Shading" w:uiPriority="71"/>
-    <w:lsdException w:name="Colorful List" w:uiPriority="72"/>
-    <w:lsdException w:name="Colorful Grid" w:uiPriority="73"/>
-    <w:lsdException w:name="Light Shading Accent 1" w:uiPriority="60"/>
-    <w:lsdException w:name="Light List Accent 1" w:uiPriority="61"/>
-    <w:lsdException w:name="Light Grid Accent 1" w:uiPriority="62"/>
-    <w:lsdException w:name="Medium Shading 1 Accent 1" w:uiPriority="63"/>
-    <w:lsdException w:name="Medium Shading 2 Accent 1" w:uiPriority="64"/>
-    <w:lsdException w:name="Medium List 1 Accent 1" w:uiPriority="65"/>
-    <w:lsdException w:name="Revision" w:semiHidden="1"/>
-    <w:lsdException w:name="List Paragraph" w:uiPriority="34" w:qFormat="1"/>
-    <w:lsdException w:name="Quote" w:uiPriority="29" w:qFormat="1"/>
-    <w:lsdException w:name="Intense Quote" w:uiPriority="30" w:qFormat="1"/>
-    <w:lsdException w:name="Medium List 2 Accent 1" w:uiPriority="66"/>
-    <w:lsdException w:name="Medium Grid 1 Accent 1" w:uiPriority="67"/>
-    <w:lsdException w:name="Medium Grid 2 Accent 1" w:uiPriority="68"/>
-    <w:lsdException w:name="Medium Grid 3 Accent 1" w:uiPriority="69"/>
-    <w:lsdException w:name="Dark List Accent 1" w:uiPriority="70"/>
-    <w:lsdException w:name="Colorful Shading Accent 1" w:uiPriority="71"/>
-    <w:lsdException w:name="Colorful List Accent 1" w:uiPriority="72"/>
-    <w:lsdException w:name="Colorful Grid Accent 1" w:uiPriority="73"/>
-    <w:lsdException w:name="Light Shading Accent 2" w:uiPriority="60"/>
-    <w:lsdException w:name="Light List Accent 2" w:uiPriority="61"/>
-    <w:lsdException w:name="Light Grid Accent 2" w:uiPriority="62"/>
-    <w:lsdException w:name="Medium Shading 1 Accent 2" w:uiPriority="63"/>
-    <w:lsdException w:name="Medium Shading 2 Accent 2" w:uiPriority="64"/>
-    <w:lsdException w:name="Medium List 1 Accent 2" w:uiPriority="65"/>
-    <w:lsdException w:name="Medium List 2 Accent 2" w:uiPriority="66"/>
-    <w:lsdException w:name="Medium Grid 1 Accent 2" w:uiPriority="67"/>
-    <w:lsdException w:name="Medium Grid 2 Accent 2" w:uiPriority="68"/>
-    <w:lsdException w:name="Medium Grid 3 Accent 2" w:uiPriority="69"/>
-    <w:lsdException w:name="Dark List Accent 2" w:uiPriority="70"/>
-    <w:lsdException w:name="Colorful Shading Accent 2" w:uiPriority="71"/>
-    <w:lsdException w:name="Colorful List Accent 2" w:uiPriority="72"/>
-    <w:lsdException w:name="Colorful Grid Accent 2" w:uiPriority="73"/>
-    <w:lsdException w:name="Light Shading Accent 3" w:uiPriority="60"/>
-    <w:lsdException w:name="Light List Accent 3" w:uiPriority="61"/>
-    <w:lsdException w:name="Light Grid Accent 3" w:uiPriority="62"/>
-    <w:lsdException w:name="Medium Shading 1 Accent 3" w:uiPriority="63"/>
-    <w:lsdException w:name="Medium Shading 2 Accent 3" w:uiPriority="64"/>
-    <w:lsdException w:name="Medium List 1 Accent 3" w:uiPriority="65"/>
-    <w:lsdException w:name="Medium List 2 Accent 3" w:uiPriority="66"/>
-    <w:lsdException w:name="Medium Grid 1 Accent 3" w:uiPriority="67"/>
-    <w:lsdException w:name="Medium Grid 2 Accent 3" w:uiPriority="68"/>
-    <w:lsdException w:name="Medium Grid 3 Accent 3" w:uiPriority="69"/>
-    <w:lsdException w:name="Dark List Accent 3" w:uiPriority="70"/>
-    <w:lsdException w:name="Colorful Shading Accent 3" w:uiPriority="71"/>
-    <w:lsdException w:name="Colorful List Accent 3" w:uiPriority="72"/>
-    <w:lsdException w:name="Colorful Grid Accent 3" w:uiPriority="73"/>
-    <w:lsdException w:name="Light Shading Accent 4" w:uiPriority="60"/>
-    <w:lsdException w:name="Light List Accent 4" w:uiPriority="61"/>
-    <w:lsdException w:name="Light Grid Accent 4" w:uiPriority="62"/>
-    <w:lsdException w:name="Medium Shading 1 Accent 4" w:uiPriority="63"/>
-    <w:lsdException w:name="Medium Shading 2 Accent 4" w:uiPriority="64"/>
-    <w:lsdException w:name="Medium List 1 Accent 4" w:uiPriority="65"/>
-    <w:lsdException w:name="Medium List 2 Accent 4" w:uiPriority="66"/>
-    <w:lsdException w:name="Medium Grid 1 Accent 4" w:uiPriority="67"/>
-    <w:lsdException w:name="Medium Grid 2 Accent 4" w:uiPriority="68"/>
-    <w:lsdException w:name="Medium Grid 3 Accent 4" w:uiPriority="69"/>
-    <w:lsdException w:name="Dark List Accent 4" w:uiPriority="70"/>
-    <w:lsdException w:name="Colorful Shading Accent 4" w:uiPriority="71"/>
-    <w:lsdException w:name="Colorful List Accent 4" w:uiPriority="72"/>
-    <w:lsdException w:name="Colorful Grid Accent 4" w:uiPriority="73"/>
-    <w:lsdException w:name="Light Shading Accent 5" w:uiPriority="60"/>
-    <w:lsdException w:name="Light List Accent 5" w:uiPriority="61"/>
-    <w:lsdException w:name="Light Grid Accent 5" w:uiPriority="62"/>
-    <w:lsdException w:name="Medium Shading 1 Accent 5" w:uiPriority="63"/>
-    <w:lsdException w:name="Medium Shading 2 Accent 5" w:uiPriority="64"/>
-    <w:lsdException w:name="Medium List 1 Accent 5" w:uiPriority="65"/>
-    <w:lsdException w:name="Medium List 2 Accent 5" w:uiPriority="66"/>
-    <w:lsdException w:name="Medium Grid 1 Accent 5" w:uiPriority="67"/>
-    <w:lsdException w:name="Medium Grid 2 Accent 5" w:uiPriority="68"/>
-    <w:lsdException w:name="Medium Grid 3 Accent 5" w:uiPriority="69"/>
-    <w:lsdException w:name="Dark List Accent 5" w:uiPriority="70"/>
-    <w:lsdException w:name="Colorful Shading Accent 5" w:uiPriority="71"/>
-    <w:lsdException w:name="Colorful List Accent 5" w:uiPriority="72"/>
-    <w:lsdException w:name="Colorful Grid Accent 5" w:uiPriority="73"/>
-    <w:lsdException w:name="Light Shading Accent 6" w:uiPriority="60"/>
-    <w:lsdException w:name="Light List Accent 6" w:uiPriority="61"/>
-    <w:lsdException w:name="Light Grid Accent 6" w:uiPriority="62"/>
-    <w:lsdException w:name="Medium Shading 1 Accent 6" w:uiPriority="63"/>
-    <w:lsdException w:name="Medium Shading 2 Accent 6" w:uiPriority="64"/>
-    <w:lsdException w:name="Medium List 1 Accent 6" w:uiPriority="65"/>
-    <w:lsdException w:name="Medium List 2 Accent 6" w:uiPriority="66"/>
-    <w:lsdException w:name="Medium Grid 1 Accent 6" w:uiPriority="67"/>
-    <w:lsdException w:name="Medium Grid 2 Accent 6" w:uiPriority="68"/>
-    <w:lsdException w:name="Medium Grid 3 Accent 6" w:uiPriority="69"/>
-    <w:lsdException w:name="Dark List Accent 6" w:uiPriority="70"/>
-    <w:lsdException w:name="Colorful Shading Accent 6" w:uiPriority="71"/>
-    <w:lsdException w:name="Colorful List Accent 6" w:uiPriority="72"/>
-    <w:lsdException w:name="Colorful Grid Accent 6" w:uiPriority="73"/>
-    <w:lsdException w:name="Subtle Emphasis" w:uiPriority="19" w:qFormat="1"/>
-    <w:lsdException w:name="Intense Emphasis" w:uiPriority="21" w:qFormat="1"/>
-    <w:lsdException w:name="Subtle Reference" w:uiPriority="31" w:qFormat="1"/>
-    <w:lsdException w:name="Intense Reference" w:uiPriority="32" w:qFormat="1"/>
-    <w:lsdException w:name="Book Title" w:uiPriority="33" w:qFormat="1"/>
-    <w:lsdException w:name="Bibliography" w:semiHidden="1" w:uiPriority="37" w:unhideWhenUsed="1"/>
-    <w:lsdException w:name="TOC Heading" w:semiHidden="1" w:uiPriority="39" w:unhideWhenUsed="1" w:qFormat="1"/>
-    <w:lsdException w:name="Plain Table 1" w:uiPriority="41"/>
-    <w:lsdException w:name="Plain Table 2" w:uiPriority="42"/>
-    <w:lsdException w:name="Plain Table 3" w:uiPriority="43"/>
-    <w:lsdException w:name="Plain Table 4" w:uiPriority="44"/>
-    <w:lsdException w:name="Plain Table 5" w:uiPriority="45"/>
-    <w:lsdException w:name="Grid Table Light" w:uiPriority="40"/>
-    <w:lsdException w:name="Grid Table 1 Light" w:uiPriority="46"/>
-    <w:lsdException w:name="Grid Table 2" w:uiPriority="47"/>
-    <w:lsdException w:name="Grid Table 3" w:uiPriority="48"/>
-    <w:lsdException w:name="Grid Table 4" w:uiPriority="49"/>
-    <w:lsdException w:name="Grid Table 5 Dark" w:uiPriority="50"/>
-    <w:lsdException w:name="Grid Table 6 Colorful" w:uiPriority="51"/>
-    <w:lsdException w:name="Grid Table 7 Colorful" w:uiPriority="52"/>
-    <w:lsdException w:name="Grid Table 1 Light Accent 1" w:uiPriority="46"/>
-    <w:lsdException w:name="Grid Table 2 Accent 1" w:uiPriority="47"/>
-    <w:lsdException w:name="Grid Table 3 Accent 1" w:uiPriority="48"/>
-    <w:lsdException w:name="Grid Table 4 Accent 1" w:uiPriority="49"/>
-    <w:lsdException w:name="Grid Table 5 Dark Accent 1" w:uiPriority="50"/>
-    <w:lsdException w:name="Grid Table 6 Colorful Accent 1" w:uiPriority="51"/>
-    <w:lsdException w:name="Grid Table 7 Colorful Accent 1" w:uiPriority="52"/>
-    <w:lsdException w:name="Grid Table 1 Light Accent 2" w:uiPriority="46"/>
-    <w:lsdException w:name="Grid Table 2 Accent 2" w:uiPriority="47"/>
-    <w:lsdException w:name="Grid Table 3 Accent 2" w:uiPriority="48"/>
-    <w:lsdException w:name="Grid Table 4 Accent 2" w:uiPriority="49"/>
-    <w:lsdException w:name="Grid Table 5 Dark Accent 2" w:uiPriority="50"/>
-    <w:lsdException w:name="Grid Table 6 Colorful Accent 2" w:uiPriority="51"/>
-    <w:lsdException w:name="Grid Table 7 Colorful Accent 2" w:uiPriority="52"/>
-    <w:lsdException w:name="Grid Table 1 Light Accent 3" w:uiPriority="46"/>
-    <w:lsdException w:name="Grid Table 2 Accent 3" w:uiPriority="47"/>
-    <w:lsdException w:name="Grid Table 3 Accent 3" w:uiPriority="48"/>
-    <w:lsdException w:name="Grid Table 4 Accent 3" w:uiPriority="49"/>
-    <w:lsdException w:name="Grid Table 5 Dark Accent 3" w:uiPriority="50"/>
-    <w:lsdException w:name="Grid Table 6 Colorful Accent 3" w:uiPriority="51"/>
-    <w:lsdException w:name="Grid Table 7 Colorful Accent 3" w:uiPriority="52"/>
-    <w:lsdException w:name="Grid Table 1 Light Accent 4" w:uiPriority="46"/>
-    <w:lsdException w:name="Grid Table 2 Accent 4" w:uiPriority="47"/>
-    <w:lsdException w:name="Grid Table 3 Accent 4" w:uiPriority="48"/>
-    <w:lsdException w:name="Grid Table 4 Accent 4" w:uiPriority="49"/>
-    <w:lsdException w:name="Grid Table 5 Dark Accent 4" w:uiPriority="50"/>
-    <w:lsdException w:name="Grid Table 6 Colorful Accent 4" w:uiPriority="51"/>
-    <w:lsdException w:name="Grid Table 7 Colorful Accent 4" w:uiPriority="52"/>
-    <w:lsdException w:name="Grid Table 1 Light Accent 5" w:uiPriority="46"/>
-    <w:lsdException w:name="Grid Table 2 Accent 5" w:uiPriority="47"/>
-    <w:lsdException w:name="Grid Table 3 Accent 5" w:uiPriority="48"/>
-    <w:lsdException w:name="Grid Table 4 Accent 5" w:uiPriority="49"/>
-    <w:lsdException w:name="Grid Table 5 Dark Accent 5" w:uiPriority="50"/>
-    <w:lsdException w:name="Grid Table 6 Colorful Accent 5" w:uiPriority="51"/>
-    <w:lsdException w:name="Grid Table 7 Colorful Accent 5" w:uiPriority="52"/>
-    <w:lsdException w:name="Grid Table 1 Light Accent 6" w:uiPriority="46"/>
-    <w:lsdException w:name="Grid Table 2 Accent 6" w:uiPriority="47"/>
-    <w:lsdException w:name="Grid Table 3 Accent 6" w:uiPriority="48"/>
-    <w:lsdException w:name="Grid Table 4 Accent 6" w:uiPriority="49"/>
-    <w:lsdException w:name="Grid Table 5 Dark Accent 6" w:uiPriority="50"/>
-    <w:lsdException w:name="Grid Table 6 Colorful Accent 6" w:uiPriority="51"/>
-    <w:lsdException w:name="Grid Table 7 Colorful Accent 6" w:uiPriority="52"/>
-    <w:lsdException w:name="List Table 1 Light" w:uiPriority="46"/>
-    <w:lsdException w:name="List Table 2" w:uiPriority="47"/>
-    <w:lsdException w:name="List Table 3" w:uiPriority="48"/>
-    <w:lsdException w:name="List Table 4" w:uiPriority="49"/>
-    <w:lsdException w:name="List Table 5 Dark" w:uiPriority="50"/>
-    <w:lsdException w:name="List Table 6 Colorful" w:uiPriority="51"/>
-    <w:lsdException w:name="List Table 7 Colorful" w:uiPriority="52"/>
-    <w:lsdException w:name="List Table 1 Light Accent 1" w:uiPriority="46"/>
-    <w:lsdException w:name="List Table 2 Accent 1" w:uiPriority="47"/>
-    <w:lsdException w:name="List Table 3 Accent 1" w:uiPriority="48"/>
-    <w:lsdException w:name="List Table 4 Accent 1" w:uiPriority="49"/>
-    <w:lsdException w:name="List Table 5 Dark Accent 1" w:uiPriority="50"/>
-    <w:lsdException w:name="List Table 6 Colorful Accent 1" w:uiPriority="51"/>
-    <w:lsdException w:name="List Table 7 Colorful Accent 1" w:uiPriority="52"/>
-    <w:lsdException w:name="List Table 1 Light Accent 2" w:uiPriority="46"/>
-    <w:lsdException w:name="List Table 2 Accent 2" w:uiPriority="47"/>
-    <w:lsdException w:name="List Table 3 Accent 2" w:uiPriority="48"/>
-    <w:lsdException w:name="List Table 4 Accent 2" w:uiPriority="49"/>
-    <w:lsdException w:name="List Table 5 Dark Accent 2" w:uiPriority="50"/>
-    <w:lsdException w:name="List Table 6 Colorful Accent 2" w:uiPriority="51"/>
-    <w:lsdException w:name="List Table 7 Colorful Accent 2" w:uiPriority="52"/>
-    <w:lsdException w:name="List Table 1 Light Accent 3" w:uiPriority="46"/>
-    <w:lsdException w:name="List Table 2 Accent 3" w:uiPriority="47"/>
-    <w:lsdException w:name="List Table 3 Accent 3" w:uiPriority="48"/>
-    <w:lsdException w:name="List Table 4 Accent 3" w:uiPriority="49"/>
-    <w:lsdException w:name="List Table 5 Dark Accent 3" w:uiPriority="50"/>
-    <w:lsdException w:name="List Table 6 Colorful Accent 3" w:uiPriority="51"/>
-    <w:lsdException w:name="List Table 7 Colorful Accent 3" w:uiPriority="52"/>
-    <w:lsdException w:name="List Table 1 Light Accent 4" w:uiPriority="46"/>
-    <w:lsdException w:name="List Table 2 Accent 4" w:uiPriority="47"/>
-    <w:lsdException w:name="List Table 3 Accent 4" w:uiPriority="48"/>
-    <w:lsdException w:name="List Table 4 Accent 4" w:uiPriority="49"/>
-    <w:lsdException w:name="List Table 5 Dark Accent 4" w:uiPriority="50"/>
-    <w:lsdException w:name="List Table 6 Colorful Accent 4" w:uiPriority="51"/>
-    <w:lsdException w:name="List Table 7 Colorful Accent 4" w:uiPriority="52"/>
-    <w:lsdException w:name="List Table 1 Light Accent 5" w:uiPriority="46"/>
-    <w:lsdException w:name="List Table 2 Accent 5" w:uiPriority="47"/>
-    <w:lsdException w:name="List Table 3 Accent 5" w:uiPriority="48"/>
-    <w:lsdException w:name="List Table 4 Accent 5" w:uiPriority="49"/>
-    <w:lsdException w:name="List Table 5 Dark Accent 5" w:uiPriority="50"/>
-    <w:lsdException w:name="List Table 6 Colorful Accent 5" w:uiPriority="51"/>
-    <w:lsdException w:name="List Table 7 Colorful Accent 5" w:uiPriority="52"/>
-    <w:lsdException w:name="List Table 1 Light Accent 6" w:uiPriority="46"/>
-    <w:lsdException w:name="List Table 2 Accent 6" w:uiPriority="47"/>
-    <w:lsdException w:name="List Table 3 Accent 6" w:uiPriority="48"/>
-    <w:lsdException w:name="List Table 4 Accent 6" w:uiPriority="49"/>
-    <w:lsdException w:name="List Table 5 Dark Accent 6" w:uiPriority="50"/>
-    <w:lsdException w:name="List Table 6 Colorful Accent 6" w:uiPriority="51"/>
-    <w:lsdException w:name="List Table 7 Colorful Accent 6" w:uiPriority="52"/>
-    <w:lsdException w:name="Mention" w:semiHidden="1" w:unhideWhenUsed="1"/>
-    <w:lsdException w:name="Smart Hyperlink" w:semiHidden="1" w:unhideWhenUsed="1"/>
-    <w:lsdException w:name="Hashtag" w:semiHidden="1" w:unhideWhenUsed="1"/>
-    <w:lsdException w:name="Unresolved Mention" w:semiHidden="1" w:unhideWhenUsed="1"/>
-    <w:lsdException w:name="Smart Link" w:semiHidden="1" w:unhideWhenUsed="1"/>
+  <w:latentStyles w:defLockedState="0" w:defUIPriority="99" w:defSemiHidden="1" w:defUnhideWhenUsed="1" w:defQFormat="0" w:count="267">
+    <w:lsdException w:name="Normal" w:semiHidden="0" w:uiPriority="0" w:unhideWhenUsed="0" w:qFormat="1"/>
+    <w:lsdException w:name="heading 1" w:semiHidden="0" w:uiPriority="9" w:unhideWhenUsed="0" w:qFormat="1"/>
+    <w:lsdException w:name="heading 2" w:uiPriority="9" w:qFormat="1"/>
+    <w:lsdException w:name="heading 3" w:uiPriority="9" w:qFormat="1"/>
+    <w:lsdException w:name="heading 4" w:uiPriority="9" w:qFormat="1"/>
+    <w:lsdException w:name="heading 5" w:uiPriority="9" w:qFormat="1"/>
+    <w:lsdException w:name="heading 6" w:uiPriority="9" w:qFormat="1"/>
+    <w:lsdException w:name="heading 7" w:uiPriority="9" w:qFormat="1"/>
+    <w:lsdException w:name="heading 8" w:uiPriority="9" w:qFormat="1"/>
+    <w:lsdException w:name="heading 9" w:uiPriority="9" w:qFormat="1"/>
+    <w:lsdException w:name="toc 1" w:uiPriority="39"/>
+    <w:lsdException w:name="toc 2" w:uiPriority="39"/>
+    <w:lsdException w:name="toc 3" w:uiPriority="39"/>
+    <w:lsdException w:name="toc 4" w:uiPriority="39"/>
+    <w:lsdException w:name="toc 5" w:uiPriority="39"/>
+    <w:lsdException w:name="toc 6" w:uiPriority="39"/>
+    <w:lsdException w:name="toc 7" w:uiPriority="39"/>
+    <w:lsdException w:name="toc 8" w:uiPriority="39"/>
+    <w:lsdException w:name="toc 9" w:uiPriority="39"/>
+    <w:lsdException w:name="caption" w:uiPriority="35" w:qFormat="1"/>
+    <w:lsdException w:name="Title" w:semiHidden="0" w:uiPriority="10" w:unhideWhenUsed="0" w:qFormat="1"/>
+    <w:lsdException w:name="Default Paragraph Font" w:uiPriority="1"/>
+    <w:lsdException w:name="Subtitle" w:semiHidden="0" w:uiPriority="11" w:unhideWhenUsed="0" w:qFormat="1"/>
+    <w:lsdException w:name="Strong" w:semiHidden="0" w:uiPriority="22" w:unhideWhenUsed="0" w:qFormat="1"/>
+    <w:lsdException w:name="Emphasis" w:semiHidden="0" w:uiPriority="20" w:unhideWhenUsed="0" w:qFormat="1"/>
+    <w:lsdException w:name="Table Grid" w:semiHidden="0" w:uiPriority="39" w:unhideWhenUsed="0"/>
+    <w:lsdException w:name="Placeholder Text" w:unhideWhenUsed="0"/>
+    <w:lsdException w:name="No Spacing" w:semiHidden="0" w:uiPriority="1" w:unhideWhenUsed="0" w:qFormat="1"/>
+    <w:lsdException w:name="Light Shading" w:semiHidden="0" w:uiPriority="60" w:unhideWhenUsed="0"/>
+    <w:lsdException w:name="Light List" w:semiHidden="0" w:uiPriority="61" w:unhideWhenUsed="0"/>
+    <w:lsdException w:name="Light Grid" w:semiHidden="0" w:uiPriority="62" w:unhideWhenUsed="0"/>
+    <w:lsdException w:name="Medium Shading 1" w:semiHidden="0" w:uiPriority="63" w:unhideWhenUsed="0"/>
+    <w:lsdException w:name="Medium Shading 2" w:semiHidden="0" w:uiPriority="64" w:unhideWhenUsed="0"/>
+    <w:lsdException w:name="Medium List 1" w:semiHidden="0" w:uiPriority="65" w:unhideWhenUsed="0"/>
+    <w:lsdException w:name="Medium List 2" w:semiHidden="0" w:uiPriority="66" w:unhideWhenUsed="0"/>
+    <w:lsdException w:name="Medium Grid 1" w:semiHidden="0" w:uiPriority="67" w:unhideWhenUsed="0"/>
+    <w:lsdException w:name="Medium Grid 2" w:semiHidden="0" w:uiPriority="68" w:unhideWhenUsed="0"/>
+    <w:lsdException w:name="Medium Grid 3" w:semiHidden="0" w:uiPriority="69" w:unhideWhenUsed="0"/>
+    <w:lsdException w:name="Dark List" w:semiHidden="0" w:uiPriority="70" w:unhideWhenUsed="0"/>
+    <w:lsdException w:name="Colorful Shading" w:semiHidden="0" w:uiPriority="71" w:unhideWhenUsed="0"/>
+    <w:lsdException w:name="Colorful List" w:semiHidden="0" w:uiPriority="72" w:unhideWhenUsed="0"/>
+    <w:lsdException w:name="Colorful Grid" w:semiHidden="0" w:uiPriority="73" w:unhideWhenUsed="0"/>
+    <w:lsdException w:name="Light Shading Accent 1" w:semiHidden="0" w:uiPriority="60" w:unhideWhenUsed="0"/>
+    <w:lsdException w:name="Light List Accent 1" w:semiHidden="0" w:uiPriority="61" w:unhideWhenUsed="0"/>
+    <w:lsdException w:name="Light Grid Accent 1" w:semiHidden="0" w:uiPriority="62" w:unhideWhenUsed="0"/>
+    <w:lsdException w:name="Medium Shading 1 Accent 1" w:semiHidden="0" w:uiPriority="63" w:unhideWhenUsed="0"/>
+    <w:lsdException w:name="Medium Shading 2 Accent 1" w:semiHidden="0" w:uiPriority="64" w:unhideWhenUsed="0"/>
+    <w:lsdException w:name="Medium List 1 Accent 1" w:semiHidden="0" w:uiPriority="65" w:unhideWhenUsed="0"/>
+    <w:lsdException w:name="Revision" w:unhideWhenUsed="0"/>
+    <w:lsdException w:name="List Paragraph" w:semiHidden="0" w:uiPriority="34" w:unhideWhenUsed="0" w:qFormat="1"/>
+    <w:lsdException w:name="Quote" w:semiHidden="0" w:uiPriority="29" w:unhideWhenUsed="0" w:qFormat="1"/>
+    <w:lsdException w:name="Intense Quote" w:semiHidden="0" w:uiPriority="30" w:unhideWhenUsed="0" w:qFormat="1"/>
+    <w:lsdException w:name="Medium List 2 Accent 1" w:semiHidden="0" w:uiPriority="66" w:unhideWhenUsed="0"/>
+    <w:lsdException w:name="Medium Grid 1 Accent 1" w:semiHidden="0" w:uiPriority="67" w:unhideWhenUsed="0"/>
+    <w:lsdException w:name="Medium Grid 2 Accent 1" w:semiHidden="0" w:uiPriority="68" w:unhideWhenUsed="0"/>
+    <w:lsdException w:name="Medium Grid 3 Accent 1" w:semiHidden="0" w:uiPriority="69" w:unhideWhenUsed="0"/>
+    <w:lsdException w:name="Dark List Accent 1" w:semiHidden="0" w:uiPriority="70" w:unhideWhenUsed="0"/>
+    <w:lsdException w:name="Colorful Shading Accent 1" w:semiHidden="0" w:uiPriority="71" w:unhideWhenUsed="0"/>
+    <w:lsdException w:name="Colorful List Accent 1" w:semiHidden="0" w:uiPriority="72" w:unhideWhenUsed="0"/>
+    <w:lsdException w:name="Colorful Grid Accent 1" w:semiHidden="0" w:uiPriority="73" w:unhideWhenUsed="0"/>
+    <w:lsdException w:name="Light Shading Accent 2" w:semiHidden="0" w:uiPriority="60" w:unhideWhenUsed="0"/>
+    <w:lsdException w:name="Light List Accent 2" w:semiHidden="0" w:uiPriority="61" w:unhideWhenUsed="0"/>
+    <w:lsdException w:name="Light Grid Accent 2" w:semiHidden="0" w:uiPriority="62" w:unhideWhenUsed="0"/>
+    <w:lsdException w:name="Medium Shading 1 Accent 2" w:semiHidden="0" w:uiPriority="63" w:unhideWhenUsed="0"/>
+    <w:lsdException w:name="Medium Shading 2 Accent 2" w:semiHidden="0" w:uiPriority="64" w:unhideWhenUsed="0"/>
+    <w:lsdException w:name="Medium List 1 Accent 2" w:semiHidden="0" w:uiPriority="65" w:unhideWhenUsed="0"/>
+    <w:lsdException w:name="Medium List 2 Accent 2" w:semiHidden="0" w:uiPriority="66" w:unhideWhenUsed="0"/>
+    <w:lsdException w:name="Medium Grid 1 Accent 2" w:semiHidden="0" w:uiPriority="67" w:unhideWhenUsed="0"/>
+    <w:lsdException w:name="Medium Grid 2 Accent 2" w:semiHidden="0" w:uiPriority="68" w:unhideWhenUsed="0"/>
+    <w:lsdException w:name="Medium Grid 3 Accent 2" w:semiHidden="0" w:uiPriority="69" w:unhideWhenUsed="0"/>
+    <w:lsdException w:name="Dark List Accent 2" w:semiHidden="0" w:uiPriority="70" w:unhideWhenUsed="0"/>
+    <w:lsdException w:name="Colorful Shading Accent 2" w:semiHidden="0" w:uiPriority="71" w:unhideWhenUsed="0"/>
+    <w:lsdException w:name="Colorful List Accent 2" w:semiHidden="0" w:uiPriority="72" w:unhideWhenUsed="0"/>
+    <w:lsdException w:name="Colorful Grid Accent 2" w:semiHidden="0" w:uiPriority="73" w:unhideWhenUsed="0"/>
+    <w:lsdException w:name="Light Shading Accent 3" w:semiHidden="0" w:uiPriority="60" w:unhideWhenUsed="0"/>
+    <w:lsdException w:name="Light List Accent 3" w:semiHidden="0" w:uiPriority="61" w:unhideWhenUsed="0"/>
+    <w:lsdException w:name="Light Grid Accent 3" w:semiHidden="0" w:uiPriority="62" w:unhideWhenUsed="0"/>
+    <w:lsdException w:name="Medium Shading 1 Accent 3" w:semiHidden="0" w:uiPriority="63" w:unhideWhenUsed="0"/>
+    <w:lsdException w:name="Medium Shading 2 Accent 3" w:semiHidden="0" w:uiPriority="64" w:unhideWhenUsed="0"/>
+    <w:lsdException w:name="Medium List 1 Accent 3" w:semiHidden="0" w:uiPriority="65" w:unhideWhenUsed="0"/>
+    <w:lsdException w:name="Medium List 2 Accent 3" w:semiHidden="0" w:uiPriority="66" w:unhideWhenUsed="0"/>
+    <w:lsdException w:name="Medium Grid 1 Accent 3" w:semiHidden="0" w:uiPriority="67" w:unhideWhenUsed="0"/>
+    <w:lsdException w:name="Medium Grid 2 Accent 3" w:semiHidden="0" w:uiPriority="68" w:unhideWhenUsed="0"/>
+    <w:lsdException w:name="Medium Grid 3 Accent 3" w:semiHidden="0" w:uiPriority="69" w:unhideWhenUsed="0"/>
+    <w:lsdException w:name="Dark List Accent 3" w:semiHidden="0" w:uiPriority="70" w:unhideWhenUsed="0"/>
+    <w:lsdException w:name="Colorful Shading Accent 3" w:semiHidden="0" w:uiPriority="71" w:unhideWhenUsed="0"/>
+    <w:lsdException w:name="Colorful List Accent 3" w:semiHidden="0" w:uiPriority="72" w:unhideWhenUsed="0"/>
+    <w:lsdException w:name="Colorful Grid Accent 3" w:semiHidden="0" w:uiPriority="73" w:unhideWhenUsed="0"/>
+    <w:lsdException w:name="Light Shading Accent 4" w:semiHidden="0" w:uiPriority="60" w:unhideWhenUsed="0"/>
+    <w:lsdException w:name="Light List Accent 4" w:semiHidden="0" w:uiPriority="61" w:unhideWhenUsed="0"/>
+    <w:lsdException w:name="Light Grid Accent 4" w:semiHidden="0" w:uiPriority="62" w:unhideWhenUsed="0"/>
+    <w:lsdException w:name="Medium Shading 1 Accent 4" w:semiHidden="0" w:uiPriority="63" w:unhideWhenUsed="0"/>
+    <w:lsdException w:name="Medium Shading 2 Accent 4" w:semiHidden="0" w:uiPriority="64" w:unhideWhenUsed="0"/>
+    <w:lsdException w:name="Medium List 1 Accent 4" w:semiHidden="0" w:uiPriority="65" w:unhideWhenUsed="0"/>
+    <w:lsdException w:name="Medium List 2 Accent 4" w:semiHidden="0" w:uiPriority="66" w:unhideWhenUsed="0"/>
+    <w:lsdException w:name="Medium Grid 1 Accent 4" w:semiHidden="0" w:uiPriority="67" w:unhideWhenUsed="0"/>
+    <w:lsdException w:name="Medium Grid 2 Accent 4" w:semiHidden="0" w:uiPriority="68" w:unhideWhenUsed="0"/>
+    <w:lsdException w:name="Medium Grid 3 Accent 4" w:semiHidden="0" w:uiPriority="69" w:unhideWhenUsed="0"/>
+    <w:lsdException w:name="Dark List Accent 4" w:semiHidden="0" w:uiPriority="70" w:unhideWhenUsed="0"/>
+    <w:lsdException w:name="Colorful Shading Accent 4" w:semiHidden="0" w:uiPriority="71" w:unhideWhenUsed="0"/>
+    <w:lsdException w:name="Colorful List Accent 4" w:semiHidden="0" w:uiPriority="72" w:unhideWhenUsed="0"/>
+    <w:lsdException w:name="Colorful Grid Accent 4" w:semiHidden="0" w:uiPriority="73" w:unhideWhenUsed="0"/>
+    <w:lsdException w:name="Light Shading Accent 5" w:semiHidden="0" w:uiPriority="60" w:unhideWhenUsed="0"/>
+    <w:lsdException w:name="Light List Accent 5" w:semiHidden="0" w:uiPriority="61" w:unhideWhenUsed="0"/>
+    <w:lsdException w:name="Light Grid Accent 5" w:semiHidden="0" w:uiPriority="62" w:unhideWhenUsed="0"/>
+    <w:lsdException w:name="Medium Shading 1 Accent 5" w:semiHidden="0" w:uiPriority="63" w:unhideWhenUsed="0"/>
+    <w:lsdException w:name="Medium Shading 2 Accent 5" w:semiHidden="0" w:uiPriority="64" w:unhideWhenUsed="0"/>
+    <w:lsdException w:name="Medium List 1 Accent 5" w:semiHidden="0" w:uiPriority="65" w:unhideWhenUsed="0"/>
+    <w:lsdException w:name="Medium List 2 Accent 5" w:semiHidden="0" w:uiPriority="66" w:unhideWhenUsed="0"/>
+    <w:lsdException w:name="Medium Grid 1 Accent 5" w:semiHidden="0" w:uiPriority="67" w:unhideWhenUsed="0"/>
+    <w:lsdException w:name="Medium Grid 2 Accent 5" w:semiHidden="0" w:uiPriority="68" w:unhideWhenUsed="0"/>
+    <w:lsdException w:name="Medium Grid 3 Accent 5" w:semiHidden="0" w:uiPriority="69" w:unhideWhenUsed="0"/>
+    <w:lsdException w:name="Dark List Accent 5" w:semiHidden="0" w:uiPriority="70" w:unhideWhenUsed="0"/>
+    <w:lsdException w:name="Colorful Shading Accent 5" w:semiHidden="0" w:uiPriority="71" w:unhideWhenUsed="0"/>
+    <w:lsdException w:name="Colorful List Accent 5" w:semiHidden="0" w:uiPriority="72" w:unhideWhenUsed="0"/>
+    <w:lsdException w:name="Colorful Grid Accent 5" w:semiHidden="0" w:uiPriority="73" w:unhideWhenUsed="0"/>
+    <w:lsdException w:name="Light Shading Accent 6" w:semiHidden="0" w:uiPriority="60" w:unhideWhenUsed="0"/>
+    <w:lsdException w:name="Light List Accent 6" w:semiHidden="0" w:uiPriority="61" w:unhideWhenUsed="0"/>
+    <w:lsdException w:name="Light Grid Accent 6" w:semiHidden="0" w:uiPriority="62" w:unhideWhenUsed="0"/>
+    <w:lsdException w:name="Medium Shading 1 Accent 6" w:semiHidden="0" w:uiPriority="63" w:unhideWhenUsed="0"/>
+    <w:lsdException w:name="Medium Shading 2 Accent 6" w:semiHidden="0" w:uiPriority="64" w:unhideWhenUsed="0"/>
+    <w:lsdException w:name="Medium List 1 Accent 6" w:semiHidden="0" w:uiPriority="65" w:unhideWhenUsed="0"/>
+    <w:lsdException w:name="Medium List 2 Accent 6" w:semiHidden="0" w:uiPriority="66" w:unhideWhenUsed="0"/>
+    <w:lsdException w:name="Medium Grid 1 Accent 6" w:semiHidden="0" w:uiPriority="67" w:unhideWhenUsed="0"/>
+    <w:lsdException w:name="Medium Grid 2 Accent 6" w:semiHidden="0" w:uiPriority="68" w:unhideWhenUsed="0"/>
+    <w:lsdException w:name="Medium Grid 3 Accent 6" w:semiHidden="0" w:uiPriority="69" w:unhideWhenUsed="0"/>
+    <w:lsdException w:name="Dark List Accent 6" w:semiHidden="0" w:uiPriority="70" w:unhideWhenUsed="0"/>
+    <w:lsdException w:name="Colorful Shading Accent 6" w:semiHidden="0" w:uiPriority="71" w:unhideWhenUsed="0"/>
+    <w:lsdException w:name="Colorful List Accent 6" w:semiHidden="0" w:uiPriority="72" w:unhideWhenUsed="0"/>
+    <w:lsdException w:name="Colorful Grid Accent 6" w:semiHidden="0" w:uiPriority="73" w:unhideWhenUsed="0"/>
+    <w:lsdException w:name="Subtle Emphasis" w:semiHidden="0" w:uiPriority="19" w:unhideWhenUsed="0" w:qFormat="1"/>
+    <w:lsdException w:name="Intense Emphasis" w:semiHidden="0" w:uiPriority="21" w:unhideWhenUsed="0" w:qFormat="1"/>
+    <w:lsdException w:name="Subtle Reference" w:semiHidden="0" w:uiPriority="31" w:unhideWhenUsed="0" w:qFormat="1"/>
+    <w:lsdException w:name="Intense Reference" w:semiHidden="0" w:uiPriority="32" w:unhideWhenUsed="0" w:qFormat="1"/>
+    <w:lsdException w:name="Book Title" w:semiHidden="0" w:uiPriority="33" w:unhideWhenUsed="0" w:qFormat="1"/>
+    <w:lsdException w:name="Bibliography" w:uiPriority="37"/>
+    <w:lsdException w:name="TOC Heading" w:uiPriority="39" w:qFormat="1"/>
   </w:latentStyles>
   <w:style w:type="paragraph" w:default="1" w:styleId="Normal">
     <w:name w:val="Normal"/>
@@ -5210,6 +5506,7 @@
   <w:style w:type="character" w:default="1" w:styleId="DefaultParagraphFont">
     <w:name w:val="Default Paragraph Font"/>
     <w:uiPriority w:val="1"/>
+    <w:semiHidden/>
     <w:unhideWhenUsed/>
   </w:style>
   <w:style w:type="table" w:default="1" w:styleId="TableNormal">
@@ -5387,7 +5684,7 @@
       <w:spacing w:val="15"/>
     </w:rPr>
   </w:style>
-  <w:style w:type="character" w:styleId="UnresolvedMention">
+  <w:style w:type="character" w:customStyle="1" w:styleId="UnresolvedMention">
     <w:name w:val="Unresolved Mention"/>
     <w:basedOn w:val="DefaultParagraphFont"/>
     <w:uiPriority w:val="99"/>
@@ -5397,6 +5694,478 @@
     <w:rPr>
       <w:color w:val="605E5C"/>
       <w:shd w:val="clear" w:color="auto" w:fill="E1DFDD"/>
+    </w:rPr>
+  </w:style>
+  <w:style w:type="paragraph" w:styleId="BalloonText">
+    <w:name w:val="Balloon Text"/>
+    <w:basedOn w:val="Normal"/>
+    <w:link w:val="BalloonTextChar"/>
+    <w:uiPriority w:val="99"/>
+    <w:semiHidden/>
+    <w:unhideWhenUsed/>
+    <w:rsid w:val="0062400D"/>
+    <w:pPr>
+      <w:spacing w:after="0" w:line="240" w:lineRule="auto"/>
+    </w:pPr>
+    <w:rPr>
+      <w:rFonts w:ascii="Tahoma" w:hAnsi="Tahoma" w:cs="Tahoma"/>
+      <w:sz w:val="16"/>
+      <w:szCs w:val="16"/>
+    </w:rPr>
+  </w:style>
+  <w:style w:type="character" w:customStyle="1" w:styleId="BalloonTextChar">
+    <w:name w:val="Balloon Text Char"/>
+    <w:basedOn w:val="DefaultParagraphFont"/>
+    <w:link w:val="BalloonText"/>
+    <w:uiPriority w:val="99"/>
+    <w:semiHidden/>
+    <w:rsid w:val="0062400D"/>
+    <w:rPr>
+      <w:rFonts w:ascii="Tahoma" w:hAnsi="Tahoma" w:cs="Tahoma"/>
+      <w:sz w:val="16"/>
+      <w:szCs w:val="16"/>
+    </w:rPr>
+  </w:style>
+</w:styles>
+</file>
+
+<file path=word/stylesWithEffects.xml><?xml version="1.0" encoding="utf-8"?>
+<w:styles xmlns:wpc="http://schemas.microsoft.com/office/word/2010/wordprocessingCanvas" xmlns:mc="http://schemas.openxmlformats.org/markup-compatibility/2006" xmlns:o="urn:schemas-microsoft-com:office:office" xmlns:r="http://schemas.openxmlformats.org/officeDocument/2006/relationships" xmlns:m="http://schemas.openxmlformats.org/officeDocument/2006/math" xmlns:v="urn:schemas-microsoft-com:vml" xmlns:wp14="http://schemas.microsoft.com/office/word/2010/wordprocessingDrawing" xmlns:wp="http://schemas.openxmlformats.org/drawingml/2006/wordprocessingDrawing" xmlns:w10="urn:schemas-microsoft-com:office:word" xmlns:w="http://schemas.openxmlformats.org/wordprocessingml/2006/main" xmlns:w14="http://schemas.microsoft.com/office/word/2010/wordml" xmlns:wpg="http://schemas.microsoft.com/office/word/2010/wordprocessingGroup" xmlns:wpi="http://schemas.microsoft.com/office/word/2010/wordprocessingInk" xmlns:wne="http://schemas.microsoft.com/office/word/2006/wordml" xmlns:wps="http://schemas.microsoft.com/office/word/2010/wordprocessingShape" mc:Ignorable="w14 wp14">
+  <w:docDefaults>
+    <w:rPrDefault>
+      <w:rPr>
+        <w:rFonts w:asciiTheme="minorHAnsi" w:eastAsiaTheme="minorHAnsi" w:hAnsiTheme="minorHAnsi" w:cstheme="minorBidi"/>
+        <w:sz w:val="22"/>
+        <w:szCs w:val="22"/>
+        <w:lang w:val="pl-PL" w:eastAsia="en-US" w:bidi="ar-SA"/>
+      </w:rPr>
+    </w:rPrDefault>
+    <w:pPrDefault>
+      <w:pPr>
+        <w:spacing w:after="160" w:line="259" w:lineRule="auto"/>
+      </w:pPr>
+    </w:pPrDefault>
+  </w:docDefaults>
+  <w:latentStyles w:defLockedState="0" w:defUIPriority="99" w:defSemiHidden="1" w:defUnhideWhenUsed="1" w:defQFormat="0" w:count="267">
+    <w:lsdException w:name="Normal" w:semiHidden="0" w:uiPriority="0" w:unhideWhenUsed="0" w:qFormat="1"/>
+    <w:lsdException w:name="heading 1" w:semiHidden="0" w:uiPriority="9" w:unhideWhenUsed="0" w:qFormat="1"/>
+    <w:lsdException w:name="heading 2" w:uiPriority="9" w:qFormat="1"/>
+    <w:lsdException w:name="heading 3" w:uiPriority="9" w:qFormat="1"/>
+    <w:lsdException w:name="heading 4" w:uiPriority="9" w:qFormat="1"/>
+    <w:lsdException w:name="heading 5" w:uiPriority="9" w:qFormat="1"/>
+    <w:lsdException w:name="heading 6" w:uiPriority="9" w:qFormat="1"/>
+    <w:lsdException w:name="heading 7" w:uiPriority="9" w:qFormat="1"/>
+    <w:lsdException w:name="heading 8" w:uiPriority="9" w:qFormat="1"/>
+    <w:lsdException w:name="heading 9" w:uiPriority="9" w:qFormat="1"/>
+    <w:lsdException w:name="toc 1" w:uiPriority="39"/>
+    <w:lsdException w:name="toc 2" w:uiPriority="39"/>
+    <w:lsdException w:name="toc 3" w:uiPriority="39"/>
+    <w:lsdException w:name="toc 4" w:uiPriority="39"/>
+    <w:lsdException w:name="toc 5" w:uiPriority="39"/>
+    <w:lsdException w:name="toc 6" w:uiPriority="39"/>
+    <w:lsdException w:name="toc 7" w:uiPriority="39"/>
+    <w:lsdException w:name="toc 8" w:uiPriority="39"/>
+    <w:lsdException w:name="toc 9" w:uiPriority="39"/>
+    <w:lsdException w:name="caption" w:uiPriority="35" w:qFormat="1"/>
+    <w:lsdException w:name="Title" w:semiHidden="0" w:uiPriority="10" w:unhideWhenUsed="0" w:qFormat="1"/>
+    <w:lsdException w:name="Default Paragraph Font" w:uiPriority="1"/>
+    <w:lsdException w:name="Subtitle" w:semiHidden="0" w:uiPriority="11" w:unhideWhenUsed="0" w:qFormat="1"/>
+    <w:lsdException w:name="Strong" w:semiHidden="0" w:uiPriority="22" w:unhideWhenUsed="0" w:qFormat="1"/>
+    <w:lsdException w:name="Emphasis" w:semiHidden="0" w:uiPriority="20" w:unhideWhenUsed="0" w:qFormat="1"/>
+    <w:lsdException w:name="Table Grid" w:semiHidden="0" w:uiPriority="39" w:unhideWhenUsed="0"/>
+    <w:lsdException w:name="Placeholder Text" w:unhideWhenUsed="0"/>
+    <w:lsdException w:name="No Spacing" w:semiHidden="0" w:uiPriority="1" w:unhideWhenUsed="0" w:qFormat="1"/>
+    <w:lsdException w:name="Light Shading" w:semiHidden="0" w:uiPriority="60" w:unhideWhenUsed="0"/>
+    <w:lsdException w:name="Light List" w:semiHidden="0" w:uiPriority="61" w:unhideWhenUsed="0"/>
+    <w:lsdException w:name="Light Grid" w:semiHidden="0" w:uiPriority="62" w:unhideWhenUsed="0"/>
+    <w:lsdException w:name="Medium Shading 1" w:semiHidden="0" w:uiPriority="63" w:unhideWhenUsed="0"/>
+    <w:lsdException w:name="Medium Shading 2" w:semiHidden="0" w:uiPriority="64" w:unhideWhenUsed="0"/>
+    <w:lsdException w:name="Medium List 1" w:semiHidden="0" w:uiPriority="65" w:unhideWhenUsed="0"/>
+    <w:lsdException w:name="Medium List 2" w:semiHidden="0" w:uiPriority="66" w:unhideWhenUsed="0"/>
+    <w:lsdException w:name="Medium Grid 1" w:semiHidden="0" w:uiPriority="67" w:unhideWhenUsed="0"/>
+    <w:lsdException w:name="Medium Grid 2" w:semiHidden="0" w:uiPriority="68" w:unhideWhenUsed="0"/>
+    <w:lsdException w:name="Medium Grid 3" w:semiHidden="0" w:uiPriority="69" w:unhideWhenUsed="0"/>
+    <w:lsdException w:name="Dark List" w:semiHidden="0" w:uiPriority="70" w:unhideWhenUsed="0"/>
+    <w:lsdException w:name="Colorful Shading" w:semiHidden="0" w:uiPriority="71" w:unhideWhenUsed="0"/>
+    <w:lsdException w:name="Colorful List" w:semiHidden="0" w:uiPriority="72" w:unhideWhenUsed="0"/>
+    <w:lsdException w:name="Colorful Grid" w:semiHidden="0" w:uiPriority="73" w:unhideWhenUsed="0"/>
+    <w:lsdException w:name="Light Shading Accent 1" w:semiHidden="0" w:uiPriority="60" w:unhideWhenUsed="0"/>
+    <w:lsdException w:name="Light List Accent 1" w:semiHidden="0" w:uiPriority="61" w:unhideWhenUsed="0"/>
+    <w:lsdException w:name="Light Grid Accent 1" w:semiHidden="0" w:uiPriority="62" w:unhideWhenUsed="0"/>
+    <w:lsdException w:name="Medium Shading 1 Accent 1" w:semiHidden="0" w:uiPriority="63" w:unhideWhenUsed="0"/>
+    <w:lsdException w:name="Medium Shading 2 Accent 1" w:semiHidden="0" w:uiPriority="64" w:unhideWhenUsed="0"/>
+    <w:lsdException w:name="Medium List 1 Accent 1" w:semiHidden="0" w:uiPriority="65" w:unhideWhenUsed="0"/>
+    <w:lsdException w:name="Revision" w:unhideWhenUsed="0"/>
+    <w:lsdException w:name="List Paragraph" w:semiHidden="0" w:uiPriority="34" w:unhideWhenUsed="0" w:qFormat="1"/>
+    <w:lsdException w:name="Quote" w:semiHidden="0" w:uiPriority="29" w:unhideWhenUsed="0" w:qFormat="1"/>
+    <w:lsdException w:name="Intense Quote" w:semiHidden="0" w:uiPriority="30" w:unhideWhenUsed="0" w:qFormat="1"/>
+    <w:lsdException w:name="Medium List 2 Accent 1" w:semiHidden="0" w:uiPriority="66" w:unhideWhenUsed="0"/>
+    <w:lsdException w:name="Medium Grid 1 Accent 1" w:semiHidden="0" w:uiPriority="67" w:unhideWhenUsed="0"/>
+    <w:lsdException w:name="Medium Grid 2 Accent 1" w:semiHidden="0" w:uiPriority="68" w:unhideWhenUsed="0"/>
+    <w:lsdException w:name="Medium Grid 3 Accent 1" w:semiHidden="0" w:uiPriority="69" w:unhideWhenUsed="0"/>
+    <w:lsdException w:name="Dark List Accent 1" w:semiHidden="0" w:uiPriority="70" w:unhideWhenUsed="0"/>
+    <w:lsdException w:name="Colorful Shading Accent 1" w:semiHidden="0" w:uiPriority="71" w:unhideWhenUsed="0"/>
+    <w:lsdException w:name="Colorful List Accent 1" w:semiHidden="0" w:uiPriority="72" w:unhideWhenUsed="0"/>
+    <w:lsdException w:name="Colorful Grid Accent 1" w:semiHidden="0" w:uiPriority="73" w:unhideWhenUsed="0"/>
+    <w:lsdException w:name="Light Shading Accent 2" w:semiHidden="0" w:uiPriority="60" w:unhideWhenUsed="0"/>
+    <w:lsdException w:name="Light List Accent 2" w:semiHidden="0" w:uiPriority="61" w:unhideWhenUsed="0"/>
+    <w:lsdException w:name="Light Grid Accent 2" w:semiHidden="0" w:uiPriority="62" w:unhideWhenUsed="0"/>
+    <w:lsdException w:name="Medium Shading 1 Accent 2" w:semiHidden="0" w:uiPriority="63" w:unhideWhenUsed="0"/>
+    <w:lsdException w:name="Medium Shading 2 Accent 2" w:semiHidden="0" w:uiPriority="64" w:unhideWhenUsed="0"/>
+    <w:lsdException w:name="Medium List 1 Accent 2" w:semiHidden="0" w:uiPriority="65" w:unhideWhenUsed="0"/>
+    <w:lsdException w:name="Medium List 2 Accent 2" w:semiHidden="0" w:uiPriority="66" w:unhideWhenUsed="0"/>
+    <w:lsdException w:name="Medium Grid 1 Accent 2" w:semiHidden="0" w:uiPriority="67" w:unhideWhenUsed="0"/>
+    <w:lsdException w:name="Medium Grid 2 Accent 2" w:semiHidden="0" w:uiPriority="68" w:unhideWhenUsed="0"/>
+    <w:lsdException w:name="Medium Grid 3 Accent 2" w:semiHidden="0" w:uiPriority="69" w:unhideWhenUsed="0"/>
+    <w:lsdException w:name="Dark List Accent 2" w:semiHidden="0" w:uiPriority="70" w:unhideWhenUsed="0"/>
+    <w:lsdException w:name="Colorful Shading Accent 2" w:semiHidden="0" w:uiPriority="71" w:unhideWhenUsed="0"/>
+    <w:lsdException w:name="Colorful List Accent 2" w:semiHidden="0" w:uiPriority="72" w:unhideWhenUsed="0"/>
+    <w:lsdException w:name="Colorful Grid Accent 2" w:semiHidden="0" w:uiPriority="73" w:unhideWhenUsed="0"/>
+    <w:lsdException w:name="Light Shading Accent 3" w:semiHidden="0" w:uiPriority="60" w:unhideWhenUsed="0"/>
+    <w:lsdException w:name="Light List Accent 3" w:semiHidden="0" w:uiPriority="61" w:unhideWhenUsed="0"/>
+    <w:lsdException w:name="Light Grid Accent 3" w:semiHidden="0" w:uiPriority="62" w:unhideWhenUsed="0"/>
+    <w:lsdException w:name="Medium Shading 1 Accent 3" w:semiHidden="0" w:uiPriority="63" w:unhideWhenUsed="0"/>
+    <w:lsdException w:name="Medium Shading 2 Accent 3" w:semiHidden="0" w:uiPriority="64" w:unhideWhenUsed="0"/>
+    <w:lsdException w:name="Medium List 1 Accent 3" w:semiHidden="0" w:uiPriority="65" w:unhideWhenUsed="0"/>
+    <w:lsdException w:name="Medium List 2 Accent 3" w:semiHidden="0" w:uiPriority="66" w:unhideWhenUsed="0"/>
+    <w:lsdException w:name="Medium Grid 1 Accent 3" w:semiHidden="0" w:uiPriority="67" w:unhideWhenUsed="0"/>
+    <w:lsdException w:name="Medium Grid 2 Accent 3" w:semiHidden="0" w:uiPriority="68" w:unhideWhenUsed="0"/>
+    <w:lsdException w:name="Medium Grid 3 Accent 3" w:semiHidden="0" w:uiPriority="69" w:unhideWhenUsed="0"/>
+    <w:lsdException w:name="Dark List Accent 3" w:semiHidden="0" w:uiPriority="70" w:unhideWhenUsed="0"/>
+    <w:lsdException w:name="Colorful Shading Accent 3" w:semiHidden="0" w:uiPriority="71" w:unhideWhenUsed="0"/>
+    <w:lsdException w:name="Colorful List Accent 3" w:semiHidden="0" w:uiPriority="72" w:unhideWhenUsed="0"/>
+    <w:lsdException w:name="Colorful Grid Accent 3" w:semiHidden="0" w:uiPriority="73" w:unhideWhenUsed="0"/>
+    <w:lsdException w:name="Light Shading Accent 4" w:semiHidden="0" w:uiPriority="60" w:unhideWhenUsed="0"/>
+    <w:lsdException w:name="Light List Accent 4" w:semiHidden="0" w:uiPriority="61" w:unhideWhenUsed="0"/>
+    <w:lsdException w:name="Light Grid Accent 4" w:semiHidden="0" w:uiPriority="62" w:unhideWhenUsed="0"/>
+    <w:lsdException w:name="Medium Shading 1 Accent 4" w:semiHidden="0" w:uiPriority="63" w:unhideWhenUsed="0"/>
+    <w:lsdException w:name="Medium Shading 2 Accent 4" w:semiHidden="0" w:uiPriority="64" w:unhideWhenUsed="0"/>
+    <w:lsdException w:name="Medium List 1 Accent 4" w:semiHidden="0" w:uiPriority="65" w:unhideWhenUsed="0"/>
+    <w:lsdException w:name="Medium List 2 Accent 4" w:semiHidden="0" w:uiPriority="66" w:unhideWhenUsed="0"/>
+    <w:lsdException w:name="Medium Grid 1 Accent 4" w:semiHidden="0" w:uiPriority="67" w:unhideWhenUsed="0"/>
+    <w:lsdException w:name="Medium Grid 2 Accent 4" w:semiHidden="0" w:uiPriority="68" w:unhideWhenUsed="0"/>
+    <w:lsdException w:name="Medium Grid 3 Accent 4" w:semiHidden="0" w:uiPriority="69" w:unhideWhenUsed="0"/>
+    <w:lsdException w:name="Dark List Accent 4" w:semiHidden="0" w:uiPriority="70" w:unhideWhenUsed="0"/>
+    <w:lsdException w:name="Colorful Shading Accent 4" w:semiHidden="0" w:uiPriority="71" w:unhideWhenUsed="0"/>
+    <w:lsdException w:name="Colorful List Accent 4" w:semiHidden="0" w:uiPriority="72" w:unhideWhenUsed="0"/>
+    <w:lsdException w:name="Colorful Grid Accent 4" w:semiHidden="0" w:uiPriority="73" w:unhideWhenUsed="0"/>
+    <w:lsdException w:name="Light Shading Accent 5" w:semiHidden="0" w:uiPriority="60" w:unhideWhenUsed="0"/>
+    <w:lsdException w:name="Light List Accent 5" w:semiHidden="0" w:uiPriority="61" w:unhideWhenUsed="0"/>
+    <w:lsdException w:name="Light Grid Accent 5" w:semiHidden="0" w:uiPriority="62" w:unhideWhenUsed="0"/>
+    <w:lsdException w:name="Medium Shading 1 Accent 5" w:semiHidden="0" w:uiPriority="63" w:unhideWhenUsed="0"/>
+    <w:lsdException w:name="Medium Shading 2 Accent 5" w:semiHidden="0" w:uiPriority="64" w:unhideWhenUsed="0"/>
+    <w:lsdException w:name="Medium List 1 Accent 5" w:semiHidden="0" w:uiPriority="65" w:unhideWhenUsed="0"/>
+    <w:lsdException w:name="Medium List 2 Accent 5" w:semiHidden="0" w:uiPriority="66" w:unhideWhenUsed="0"/>
+    <w:lsdException w:name="Medium Grid 1 Accent 5" w:semiHidden="0" w:uiPriority="67" w:unhideWhenUsed="0"/>
+    <w:lsdException w:name="Medium Grid 2 Accent 5" w:semiHidden="0" w:uiPriority="68" w:unhideWhenUsed="0"/>
+    <w:lsdException w:name="Medium Grid 3 Accent 5" w:semiHidden="0" w:uiPriority="69" w:unhideWhenUsed="0"/>
+    <w:lsdException w:name="Dark List Accent 5" w:semiHidden="0" w:uiPriority="70" w:unhideWhenUsed="0"/>
+    <w:lsdException w:name="Colorful Shading Accent 5" w:semiHidden="0" w:uiPriority="71" w:unhideWhenUsed="0"/>
+    <w:lsdException w:name="Colorful List Accent 5" w:semiHidden="0" w:uiPriority="72" w:unhideWhenUsed="0"/>
+    <w:lsdException w:name="Colorful Grid Accent 5" w:semiHidden="0" w:uiPriority="73" w:unhideWhenUsed="0"/>
+    <w:lsdException w:name="Light Shading Accent 6" w:semiHidden="0" w:uiPriority="60" w:unhideWhenUsed="0"/>
+    <w:lsdException w:name="Light List Accent 6" w:semiHidden="0" w:uiPriority="61" w:unhideWhenUsed="0"/>
+    <w:lsdException w:name="Light Grid Accent 6" w:semiHidden="0" w:uiPriority="62" w:unhideWhenUsed="0"/>
+    <w:lsdException w:name="Medium Shading 1 Accent 6" w:semiHidden="0" w:uiPriority="63" w:unhideWhenUsed="0"/>
+    <w:lsdException w:name="Medium Shading 2 Accent 6" w:semiHidden="0" w:uiPriority="64" w:unhideWhenUsed="0"/>
+    <w:lsdException w:name="Medium List 1 Accent 6" w:semiHidden="0" w:uiPriority="65" w:unhideWhenUsed="0"/>
+    <w:lsdException w:name="Medium List 2 Accent 6" w:semiHidden="0" w:uiPriority="66" w:unhideWhenUsed="0"/>
+    <w:lsdException w:name="Medium Grid 1 Accent 6" w:semiHidden="0" w:uiPriority="67" w:unhideWhenUsed="0"/>
+    <w:lsdException w:name="Medium Grid 2 Accent 6" w:semiHidden="0" w:uiPriority="68" w:unhideWhenUsed="0"/>
+    <w:lsdException w:name="Medium Grid 3 Accent 6" w:semiHidden="0" w:uiPriority="69" w:unhideWhenUsed="0"/>
+    <w:lsdException w:name="Dark List Accent 6" w:semiHidden="0" w:uiPriority="70" w:unhideWhenUsed="0"/>
+    <w:lsdException w:name="Colorful Shading Accent 6" w:semiHidden="0" w:uiPriority="71" w:unhideWhenUsed="0"/>
+    <w:lsdException w:name="Colorful List Accent 6" w:semiHidden="0" w:uiPriority="72" w:unhideWhenUsed="0"/>
+    <w:lsdException w:name="Colorful Grid Accent 6" w:semiHidden="0" w:uiPriority="73" w:unhideWhenUsed="0"/>
+    <w:lsdException w:name="Subtle Emphasis" w:semiHidden="0" w:uiPriority="19" w:unhideWhenUsed="0" w:qFormat="1"/>
+    <w:lsdException w:name="Intense Emphasis" w:semiHidden="0" w:uiPriority="21" w:unhideWhenUsed="0" w:qFormat="1"/>
+    <w:lsdException w:name="Subtle Reference" w:semiHidden="0" w:uiPriority="31" w:unhideWhenUsed="0" w:qFormat="1"/>
+    <w:lsdException w:name="Intense Reference" w:semiHidden="0" w:uiPriority="32" w:unhideWhenUsed="0" w:qFormat="1"/>
+    <w:lsdException w:name="Book Title" w:semiHidden="0" w:uiPriority="33" w:unhideWhenUsed="0" w:qFormat="1"/>
+    <w:lsdException w:name="Bibliography" w:uiPriority="37"/>
+    <w:lsdException w:name="TOC Heading" w:uiPriority="39" w:qFormat="1"/>
+  </w:latentStyles>
+  <w:style w:type="paragraph" w:default="1" w:styleId="Normal">
+    <w:name w:val="Normal"/>
+    <w:qFormat/>
+    <w:rsid w:val="00524AB1"/>
+    <w:rPr>
+      <w:rFonts w:cstheme="minorHAnsi"/>
+      <w:sz w:val="28"/>
+      <w:szCs w:val="28"/>
+    </w:rPr>
+  </w:style>
+  <w:style w:type="paragraph" w:styleId="Heading1">
+    <w:name w:val="heading 1"/>
+    <w:basedOn w:val="Normal"/>
+    <w:next w:val="Normal"/>
+    <w:link w:val="Heading1Char"/>
+    <w:uiPriority w:val="9"/>
+    <w:qFormat/>
+    <w:rsid w:val="00524AB1"/>
+    <w:pPr>
+      <w:keepNext/>
+      <w:keepLines/>
+      <w:numPr>
+        <w:numId w:val="2"/>
+      </w:numPr>
+      <w:spacing w:before="240" w:after="0"/>
+      <w:ind w:left="1134" w:hanging="774"/>
+      <w:outlineLvl w:val="0"/>
+    </w:pPr>
+    <w:rPr>
+      <w:rFonts w:eastAsiaTheme="majorEastAsia"/>
+      <w:sz w:val="48"/>
+      <w:szCs w:val="48"/>
+    </w:rPr>
+  </w:style>
+  <w:style w:type="paragraph" w:styleId="Heading2">
+    <w:name w:val="heading 2"/>
+    <w:basedOn w:val="Normal"/>
+    <w:next w:val="Normal"/>
+    <w:link w:val="Heading2Char"/>
+    <w:uiPriority w:val="9"/>
+    <w:unhideWhenUsed/>
+    <w:qFormat/>
+    <w:rsid w:val="00524AB1"/>
+    <w:pPr>
+      <w:keepNext/>
+      <w:keepLines/>
+      <w:numPr>
+        <w:ilvl w:val="1"/>
+        <w:numId w:val="2"/>
+      </w:numPr>
+      <w:spacing w:before="40" w:after="0"/>
+      <w:ind w:left="1134" w:hanging="774"/>
+      <w:outlineLvl w:val="1"/>
+    </w:pPr>
+    <w:rPr>
+      <w:rFonts w:eastAsiaTheme="majorEastAsia"/>
+      <w:sz w:val="36"/>
+      <w:szCs w:val="36"/>
+    </w:rPr>
+  </w:style>
+  <w:style w:type="character" w:default="1" w:styleId="DefaultParagraphFont">
+    <w:name w:val="Default Paragraph Font"/>
+    <w:uiPriority w:val="1"/>
+    <w:semiHidden/>
+    <w:unhideWhenUsed/>
+  </w:style>
+  <w:style w:type="table" w:default="1" w:styleId="TableNormal">
+    <w:name w:val="Normal Table"/>
+    <w:uiPriority w:val="99"/>
+    <w:semiHidden/>
+    <w:unhideWhenUsed/>
+    <w:tblPr>
+      <w:tblInd w:w="0" w:type="dxa"/>
+      <w:tblCellMar>
+        <w:top w:w="0" w:type="dxa"/>
+        <w:left w:w="108" w:type="dxa"/>
+        <w:bottom w:w="0" w:type="dxa"/>
+        <w:right w:w="108" w:type="dxa"/>
+      </w:tblCellMar>
+    </w:tblPr>
+  </w:style>
+  <w:style w:type="numbering" w:default="1" w:styleId="NoList">
+    <w:name w:val="No List"/>
+    <w:uiPriority w:val="99"/>
+    <w:semiHidden/>
+    <w:unhideWhenUsed/>
+  </w:style>
+  <w:style w:type="paragraph" w:styleId="ListParagraph">
+    <w:name w:val="List Paragraph"/>
+    <w:basedOn w:val="Normal"/>
+    <w:uiPriority w:val="34"/>
+    <w:qFormat/>
+    <w:rsid w:val="00D72D5B"/>
+    <w:pPr>
+      <w:ind w:left="720"/>
+      <w:contextualSpacing/>
+    </w:pPr>
+  </w:style>
+  <w:style w:type="character" w:customStyle="1" w:styleId="Heading1Char">
+    <w:name w:val="Heading 1 Char"/>
+    <w:basedOn w:val="DefaultParagraphFont"/>
+    <w:link w:val="Heading1"/>
+    <w:uiPriority w:val="9"/>
+    <w:rsid w:val="00524AB1"/>
+    <w:rPr>
+      <w:rFonts w:eastAsiaTheme="majorEastAsia" w:cstheme="minorHAnsi"/>
+      <w:sz w:val="48"/>
+      <w:szCs w:val="48"/>
+    </w:rPr>
+  </w:style>
+  <w:style w:type="paragraph" w:styleId="TOCHeading">
+    <w:name w:val="TOC Heading"/>
+    <w:basedOn w:val="Heading1"/>
+    <w:next w:val="Normal"/>
+    <w:uiPriority w:val="39"/>
+    <w:unhideWhenUsed/>
+    <w:qFormat/>
+    <w:rsid w:val="00D72D5B"/>
+    <w:pPr>
+      <w:outlineLvl w:val="9"/>
+    </w:pPr>
+    <w:rPr>
+      <w:lang w:val="en-US"/>
+    </w:rPr>
+  </w:style>
+  <w:style w:type="paragraph" w:styleId="TOC1">
+    <w:name w:val="toc 1"/>
+    <w:basedOn w:val="Normal"/>
+    <w:next w:val="Normal"/>
+    <w:autoRedefine/>
+    <w:uiPriority w:val="39"/>
+    <w:unhideWhenUsed/>
+    <w:rsid w:val="00D72D5B"/>
+    <w:pPr>
+      <w:spacing w:after="100"/>
+    </w:pPr>
+  </w:style>
+  <w:style w:type="character" w:styleId="Hyperlink">
+    <w:name w:val="Hyperlink"/>
+    <w:basedOn w:val="DefaultParagraphFont"/>
+    <w:uiPriority w:val="99"/>
+    <w:unhideWhenUsed/>
+    <w:rsid w:val="00D72D5B"/>
+    <w:rPr>
+      <w:color w:val="0563C1" w:themeColor="hyperlink"/>
+      <w:u w:val="single"/>
+    </w:rPr>
+  </w:style>
+  <w:style w:type="character" w:customStyle="1" w:styleId="Heading2Char">
+    <w:name w:val="Heading 2 Char"/>
+    <w:basedOn w:val="DefaultParagraphFont"/>
+    <w:link w:val="Heading2"/>
+    <w:uiPriority w:val="9"/>
+    <w:rsid w:val="00524AB1"/>
+    <w:rPr>
+      <w:rFonts w:eastAsiaTheme="majorEastAsia" w:cstheme="minorHAnsi"/>
+      <w:sz w:val="36"/>
+      <w:szCs w:val="36"/>
+    </w:rPr>
+  </w:style>
+  <w:style w:type="paragraph" w:styleId="TOC2">
+    <w:name w:val="toc 2"/>
+    <w:basedOn w:val="Normal"/>
+    <w:next w:val="Normal"/>
+    <w:autoRedefine/>
+    <w:uiPriority w:val="39"/>
+    <w:unhideWhenUsed/>
+    <w:rsid w:val="00D72D5B"/>
+    <w:pPr>
+      <w:spacing w:after="100"/>
+      <w:ind w:left="220"/>
+    </w:pPr>
+  </w:style>
+  <w:style w:type="paragraph" w:styleId="Title">
+    <w:name w:val="Title"/>
+    <w:basedOn w:val="Normal"/>
+    <w:next w:val="Normal"/>
+    <w:link w:val="TitleChar"/>
+    <w:uiPriority w:val="10"/>
+    <w:qFormat/>
+    <w:rsid w:val="00524AB1"/>
+    <w:pPr>
+      <w:spacing w:after="0" w:line="240" w:lineRule="auto"/>
+      <w:contextualSpacing/>
+      <w:jc w:val="center"/>
+    </w:pPr>
+    <w:rPr>
+      <w:rFonts w:asciiTheme="majorHAnsi" w:eastAsiaTheme="majorEastAsia" w:hAnsiTheme="majorHAnsi" w:cstheme="majorBidi"/>
+      <w:spacing w:val="-10"/>
+      <w:kern w:val="28"/>
+      <w:sz w:val="72"/>
+      <w:szCs w:val="72"/>
+    </w:rPr>
+  </w:style>
+  <w:style w:type="character" w:customStyle="1" w:styleId="TitleChar">
+    <w:name w:val="Title Char"/>
+    <w:basedOn w:val="DefaultParagraphFont"/>
+    <w:link w:val="Title"/>
+    <w:uiPriority w:val="10"/>
+    <w:rsid w:val="00524AB1"/>
+    <w:rPr>
+      <w:rFonts w:asciiTheme="majorHAnsi" w:eastAsiaTheme="majorEastAsia" w:hAnsiTheme="majorHAnsi" w:cstheme="majorBidi"/>
+      <w:spacing w:val="-10"/>
+      <w:kern w:val="28"/>
+      <w:sz w:val="72"/>
+      <w:szCs w:val="72"/>
+    </w:rPr>
+  </w:style>
+  <w:style w:type="paragraph" w:styleId="Subtitle">
+    <w:name w:val="Subtitle"/>
+    <w:basedOn w:val="Normal"/>
+    <w:next w:val="Normal"/>
+    <w:link w:val="SubtitleChar"/>
+    <w:uiPriority w:val="11"/>
+    <w:qFormat/>
+    <w:rsid w:val="00A7786C"/>
+    <w:pPr>
+      <w:numPr>
+        <w:ilvl w:val="1"/>
+      </w:numPr>
+    </w:pPr>
+    <w:rPr>
+      <w:rFonts w:eastAsiaTheme="minorEastAsia" w:cstheme="minorBidi"/>
+      <w:color w:val="5A5A5A" w:themeColor="text1" w:themeTint="A5"/>
+      <w:spacing w:val="15"/>
+      <w:sz w:val="22"/>
+      <w:szCs w:val="22"/>
+    </w:rPr>
+  </w:style>
+  <w:style w:type="character" w:customStyle="1" w:styleId="SubtitleChar">
+    <w:name w:val="Subtitle Char"/>
+    <w:basedOn w:val="DefaultParagraphFont"/>
+    <w:link w:val="Subtitle"/>
+    <w:uiPriority w:val="11"/>
+    <w:rsid w:val="00A7786C"/>
+    <w:rPr>
+      <w:rFonts w:eastAsiaTheme="minorEastAsia"/>
+      <w:color w:val="5A5A5A" w:themeColor="text1" w:themeTint="A5"/>
+      <w:spacing w:val="15"/>
+    </w:rPr>
+  </w:style>
+  <w:style w:type="character" w:customStyle="1" w:styleId="UnresolvedMention">
+    <w:name w:val="Unresolved Mention"/>
+    <w:basedOn w:val="DefaultParagraphFont"/>
+    <w:uiPriority w:val="99"/>
+    <w:semiHidden/>
+    <w:unhideWhenUsed/>
+    <w:rsid w:val="006100EA"/>
+    <w:rPr>
+      <w:color w:val="605E5C"/>
+      <w:shd w:val="clear" w:color="auto" w:fill="E1DFDD"/>
+    </w:rPr>
+  </w:style>
+  <w:style w:type="paragraph" w:styleId="BalloonText">
+    <w:name w:val="Balloon Text"/>
+    <w:basedOn w:val="Normal"/>
+    <w:link w:val="BalloonTextChar"/>
+    <w:uiPriority w:val="99"/>
+    <w:semiHidden/>
+    <w:unhideWhenUsed/>
+    <w:rsid w:val="0062400D"/>
+    <w:pPr>
+      <w:spacing w:after="0" w:line="240" w:lineRule="auto"/>
+    </w:pPr>
+    <w:rPr>
+      <w:rFonts w:ascii="Tahoma" w:hAnsi="Tahoma" w:cs="Tahoma"/>
+      <w:sz w:val="16"/>
+      <w:szCs w:val="16"/>
+    </w:rPr>
+  </w:style>
+  <w:style w:type="character" w:customStyle="1" w:styleId="BalloonTextChar">
+    <w:name w:val="Balloon Text Char"/>
+    <w:basedOn w:val="DefaultParagraphFont"/>
+    <w:link w:val="BalloonText"/>
+    <w:uiPriority w:val="99"/>
+    <w:semiHidden/>
+    <w:rsid w:val="0062400D"/>
+    <w:rPr>
+      <w:rFonts w:ascii="Tahoma" w:hAnsi="Tahoma" w:cs="Tahoma"/>
+      <w:sz w:val="16"/>
+      <w:szCs w:val="16"/>
     </w:rPr>
   </w:style>
 </w:styles>
@@ -5445,7 +6214,7 @@
     </a:clrScheme>
     <a:fontScheme name="Office">
       <a:majorFont>
-        <a:latin typeface="Calibri Light" panose="020F0302020204030204"/>
+        <a:latin typeface="Calibri Light"/>
         <a:ea typeface=""/>
         <a:cs typeface=""/>
         <a:font script="Jpan" typeface="游ゴシック Light"/>
@@ -5497,7 +6266,7 @@
         <a:font script="Tfng" typeface="Ebrima"/>
       </a:majorFont>
       <a:minorFont>
-        <a:latin typeface="Calibri" panose="020F0502020204030204"/>
+        <a:latin typeface="Calibri"/>
         <a:ea typeface=""/>
         <a:cs typeface=""/>
         <a:font script="Jpan" typeface="游明朝"/>
@@ -5691,7 +6460,7 @@
   <a:extraClrSchemeLst/>
   <a:extLst>
     <a:ext uri="{05A4C25C-085E-4340-85A3-A5531E510DB2}">
-      <thm15:themeFamily xmlns:thm15="http://schemas.microsoft.com/office/thememl/2012/main" name="Office Theme" id="{62F939B6-93AF-4DB8-9C6B-D6C7DFDC589F}" vid="{4A3C46E8-61CC-4603-A589-7422A47A8E4A}"/>
+      <thm15:themeFamily xmlns:thm15="http://schemas.microsoft.com/office/thememl/2012/main" xmlns="" name="Office Theme" id="{62F939B6-93AF-4DB8-9C6B-D6C7DFDC589F}" vid="{4A3C46E8-61CC-4603-A589-7422A47A8E4A}"/>
     </a:ext>
   </a:extLst>
 </a:theme>
@@ -5702,7 +6471,7 @@
 </file>
 
 <file path=customXml/itemProps1.xml><?xml version="1.0" encoding="utf-8"?>
-<ds:datastoreItem xmlns:ds="http://schemas.openxmlformats.org/officeDocument/2006/customXml" ds:itemID="{DE468787-EABF-4D3E-BBA1-ED8AF943EE92}">
+<ds:datastoreItem xmlns:ds="http://schemas.openxmlformats.org/officeDocument/2006/customXml" ds:itemID="{A9D1506F-68E5-49EB-B96F-C3A816D65F60}">
   <ds:schemaRefs>
     <ds:schemaRef ds:uri="http://schemas.openxmlformats.org/officeDocument/2006/bibliography"/>
   </ds:schemaRefs>

</xml_diff>